<commit_message>
tidy doc and submit, PM plan and Testing plan left to do
</commit_message>
<xml_diff>
--- a/MasterDoc.docx
+++ b/MasterDoc.docx
@@ -1171,15 +1171,132 @@
       <w:r>
         <w:t xml:space="preserve">Git Hub: </w:t>
       </w:r>
-      <w:r>
-        <w:t>https://github.com/mkjking/RAD</w:t>
-      </w:r>
+      <w:hyperlink r:id="rId9" w:history="1">
+        <w:r>
+          <w:rPr>
+            <w:rStyle w:val="Hyperlink"/>
+          </w:rPr>
+          <w:t>https://</w:t>
+        </w:r>
+        <w:proofErr w:type="spellStart"/>
+        <w:r>
+          <w:rPr>
+            <w:rStyle w:val="Hyperlink"/>
+          </w:rPr>
+          <w:t>github.com</w:t>
+        </w:r>
+        <w:proofErr w:type="spellEnd"/>
+        <w:r>
+          <w:rPr>
+            <w:rStyle w:val="Hyperlink"/>
+          </w:rPr>
+          <w:t>/</w:t>
+        </w:r>
+        <w:proofErr w:type="spellStart"/>
+        <w:r>
+          <w:rPr>
+            <w:rStyle w:val="Hyperlink"/>
+          </w:rPr>
+          <w:t>mkjking</w:t>
+        </w:r>
+        <w:proofErr w:type="spellEnd"/>
+        <w:r>
+          <w:rPr>
+            <w:rStyle w:val="Hyperlink"/>
+          </w:rPr>
+          <w:t>/RAD</w:t>
+        </w:r>
+      </w:hyperlink>
+    </w:p>
+    <w:p>
+      <w:pPr>
+        <w:ind w:left="576"/>
+      </w:pPr>
+      <w:r>
+        <w:t>Snapshots;</w:t>
+      </w:r>
+    </w:p>
+    <w:p>
+      <w:pPr>
+        <w:ind w:left="576"/>
+      </w:pPr>
+      <w:r>
+        <w:tab/>
+      </w:r>
+      <w:r>
+        <w:drawing>
+          <wp:inline distT="0" distB="0" distL="0" distR="0" wp14:anchorId="35D9302B" wp14:editId="41B9681E">
+            <wp:extent cx="5284249" cy="4356315"/>
+            <wp:effectExtent l="0" t="0" r="0" b="0"/>
+            <wp:docPr id="1" name="Picture 1"/>
+            <wp:cNvGraphicFramePr>
+              <a:graphicFrameLocks xmlns:a="http://schemas.openxmlformats.org/drawingml/2006/main" noChangeAspect="1"/>
+            </wp:cNvGraphicFramePr>
+            <a:graphic xmlns:a="http://schemas.openxmlformats.org/drawingml/2006/main">
+              <a:graphicData uri="http://schemas.openxmlformats.org/drawingml/2006/picture">
+                <pic:pic xmlns:pic="http://schemas.openxmlformats.org/drawingml/2006/picture">
+                  <pic:nvPicPr>
+                    <pic:cNvPr id="1" name=""/>
+                    <pic:cNvPicPr/>
+                  </pic:nvPicPr>
+                  <pic:blipFill>
+                    <a:blip r:embed="rId10"/>
+                    <a:stretch>
+                      <a:fillRect/>
+                    </a:stretch>
+                  </pic:blipFill>
+                  <pic:spPr>
+                    <a:xfrm>
+                      <a:off x="0" y="0"/>
+                      <a:ext cx="5311788" cy="4379018"/>
+                    </a:xfrm>
+                    <a:prstGeom prst="rect">
+                      <a:avLst/>
+                    </a:prstGeom>
+                  </pic:spPr>
+                </pic:pic>
+              </a:graphicData>
+            </a:graphic>
+          </wp:inline>
+        </w:drawing>
+      </w:r>
+    </w:p>
+    <w:p>
+      <w:pPr>
+        <w:ind w:left="576"/>
+      </w:pPr>
+    </w:p>
+    <w:p>
+      <w:pPr>
+        <w:ind w:left="576"/>
+      </w:pPr>
+    </w:p>
+    <w:p>
+      <w:pPr>
+        <w:ind w:left="576"/>
+      </w:pPr>
+    </w:p>
+    <w:p>
+      <w:pPr>
+        <w:ind w:left="576"/>
+      </w:pPr>
+    </w:p>
+    <w:p>
+      <w:pPr>
+        <w:ind w:left="576"/>
+      </w:pPr>
+    </w:p>
+    <w:p>
+      <w:pPr>
+        <w:ind w:left="576"/>
+      </w:pPr>
     </w:p>
     <w:p>
       <w:pPr>
         <w:pStyle w:val="Heading2"/>
       </w:pPr>
       <w:r>
+        <w:lastRenderedPageBreak/>
         <w:t>Project management plan</w:t>
       </w:r>
     </w:p>
@@ -1333,6 +1450,13 @@
     <w:p/>
     <w:p/>
     <w:p/>
+    <w:p/>
+    <w:p/>
+    <w:p/>
+    <w:p/>
+    <w:p/>
+    <w:p/>
+    <w:p/>
     <w:p>
       <w:pPr>
         <w:pStyle w:val="Heading2"/>
@@ -1845,27 +1969,6 @@
       <w:r>
         <w:t>Quality assurance</w:t>
       </w:r>
-    </w:p>
-    <w:p>
-      <w:pPr>
-        <w:pStyle w:val="ListParagraph"/>
-        <w:numPr>
-          <w:ilvl w:val="1"/>
-          <w:numId w:val="2"/>
-        </w:numPr>
-      </w:pPr>
-    </w:p>
-    <w:p>
-      <w:pPr>
-        <w:pStyle w:val="ListParagraph"/>
-        <w:numPr>
-          <w:ilvl w:val="0"/>
-          <w:numId w:val="2"/>
-        </w:numPr>
-      </w:pPr>
-      <w:r>
-        <w:t>Quality control</w:t>
-      </w:r>
       <w:bookmarkStart w:id="0" w:name="_GoBack"/>
       <w:bookmarkEnd w:id="0"/>
     </w:p>
@@ -1877,6 +1980,9 @@
           <w:numId w:val="2"/>
         </w:numPr>
       </w:pPr>
+      <w:r>
+        <w:t>CITE have processes in place to regularly check how the project is going to make sure it is meeting customer requirements.</w:t>
+      </w:r>
     </w:p>
     <w:p>
       <w:pPr>
@@ -1887,6 +1993,30 @@
         </w:numPr>
       </w:pPr>
       <w:r>
+        <w:t>Quality control</w:t>
+      </w:r>
+    </w:p>
+    <w:p>
+      <w:pPr>
+        <w:pStyle w:val="ListParagraph"/>
+        <w:numPr>
+          <w:ilvl w:val="1"/>
+          <w:numId w:val="2"/>
+        </w:numPr>
+      </w:pPr>
+      <w:r>
+        <w:t>Performance data is taken to decide whether the code is efficient or defective, to make sure quality is always high.</w:t>
+      </w:r>
+    </w:p>
+    <w:p>
+      <w:pPr>
+        <w:pStyle w:val="ListParagraph"/>
+        <w:numPr>
+          <w:ilvl w:val="0"/>
+          <w:numId w:val="2"/>
+        </w:numPr>
+      </w:pPr>
+      <w:r>
         <w:t>Independent QA department</w:t>
       </w:r>
     </w:p>
@@ -1898,6 +2028,9 @@
           <w:numId w:val="2"/>
         </w:numPr>
       </w:pPr>
+      <w:r>
+        <w:t>The QA department that perform these processes and tests are an independent branch of CITE, with its own dedicated QA engineers. Having a QA structure like this allows CITE to be extremely flexible with many ongoing projects.</w:t>
+      </w:r>
     </w:p>
     <w:p>
       <w:pPr>
@@ -1946,7 +2079,7 @@
     </w:p>
     <w:p/>
     <w:sectPr>
-      <w:footerReference w:type="default" r:id="rId9"/>
+      <w:footerReference w:type="default" r:id="rId11"/>
       <w:pgSz w:w="11906" w:h="16838"/>
       <w:pgMar w:top="1440" w:right="1440" w:bottom="1440" w:left="1440" w:header="708" w:footer="708" w:gutter="0"/>
       <w:pgNumType w:start="0"/>
@@ -3300,6 +3433,18 @@
       <w:contextualSpacing/>
     </w:pPr>
   </w:style>
+  <w:style w:type="character" w:styleId="UnresolvedMention">
+    <w:name w:val="Unresolved Mention"/>
+    <w:basedOn w:val="DefaultParagraphFont"/>
+    <w:uiPriority w:val="99"/>
+    <w:semiHidden/>
+    <w:unhideWhenUsed/>
+    <w:rsid w:val="001140CD"/>
+    <w:rPr>
+      <w:color w:val="808080"/>
+      <w:shd w:val="clear" w:color="auto" w:fill="E6E6E6"/>
+    </w:rPr>
+  </w:style>
 </w:styles>
 </file>
 
@@ -3588,7 +3733,7 @@
 </file>
 
 <file path=customXml/itemProps2.xml><?xml version="1.0" encoding="utf-8"?>
-<ds:datastoreItem xmlns:ds="http://schemas.openxmlformats.org/officeDocument/2006/customXml" ds:itemID="{E3198C61-1C38-144F-BE01-E7BA070BAD2D}">
+<ds:datastoreItem xmlns:ds="http://schemas.openxmlformats.org/officeDocument/2006/customXml" ds:itemID="{53275EAB-25EB-CA47-A161-273AAE34D03E}">
   <ds:schemaRefs>
     <ds:schemaRef ds:uri="http://schemas.openxmlformats.org/officeDocument/2006/bibliography"/>
   </ds:schemaRefs>

</xml_diff>

<commit_message>
add ACME dev requirements
</commit_message>
<xml_diff>
--- a/MasterDoc.docx
+++ b/MasterDoc.docx
@@ -1280,6 +1280,9 @@
         <w:ind w:left="576"/>
       </w:pPr>
       <w:r>
+        <w:rPr>
+          <w:noProof/>
+        </w:rPr>
         <w:drawing>
           <wp:inline distT="0" distB="0" distL="0" distR="0" wp14:anchorId="5DBFEDB4" wp14:editId="02DF63E4">
             <wp:extent cx="5731510" cy="1027430"/>
@@ -2608,10 +2611,70 @@
     </w:p>
     <w:p>
       <w:pPr>
-        <w:ind w:left="432"/>
-      </w:pPr>
+        <w:pStyle w:val="ListParagraph"/>
+        <w:numPr>
+          <w:ilvl w:val="0"/>
+          <w:numId w:val="2"/>
+        </w:numPr>
+      </w:pPr>
+      <w:r>
+        <w:t>Deploy a movie database application</w:t>
+      </w:r>
+    </w:p>
+    <w:p>
+      <w:pPr>
+        <w:pStyle w:val="ListParagraph"/>
+        <w:numPr>
+          <w:ilvl w:val="0"/>
+          <w:numId w:val="2"/>
+        </w:numPr>
+      </w:pPr>
+      <w:r>
+        <w:t>RAD agile methodology</w:t>
+      </w:r>
+    </w:p>
+    <w:p>
+      <w:pPr>
+        <w:pStyle w:val="ListParagraph"/>
+        <w:numPr>
+          <w:ilvl w:val="0"/>
+          <w:numId w:val="2"/>
+        </w:numPr>
+      </w:pPr>
+      <w:r>
+        <w:t>Movie website must be able to search</w:t>
+      </w:r>
       <w:bookmarkStart w:id="0" w:name="_GoBack"/>
       <w:bookmarkEnd w:id="0"/>
+    </w:p>
+    <w:p>
+      <w:pPr>
+        <w:pStyle w:val="ListParagraph"/>
+        <w:numPr>
+          <w:ilvl w:val="0"/>
+          <w:numId w:val="2"/>
+        </w:numPr>
+      </w:pPr>
+      <w:r>
+        <w:t>Movie website must be able to display top 10</w:t>
+      </w:r>
+    </w:p>
+    <w:p>
+      <w:pPr>
+        <w:pStyle w:val="ListParagraph"/>
+        <w:numPr>
+          <w:ilvl w:val="0"/>
+          <w:numId w:val="2"/>
+        </w:numPr>
+      </w:pPr>
+      <w:r>
+        <w:t>Movie website must be responsive to different screen sizes</w:t>
+      </w:r>
+    </w:p>
+    <w:p>
+      <w:pPr>
+        <w:ind w:left="432"/>
+      </w:pPr>
     </w:p>
     <w:p>
       <w:pPr>
@@ -3288,7 +3351,7 @@
       </w:pPr>
     </w:pPrDefault>
   </w:docDefaults>
-  <w:latentStyles w:defLockedState="0" w:defUIPriority="99" w:defSemiHidden="0" w:defUnhideWhenUsed="0" w:defQFormat="0" w:count="376">
+  <w:latentStyles w:defLockedState="0" w:defUIPriority="99" w:defSemiHidden="0" w:defUnhideWhenUsed="0" w:defQFormat="0" w:count="375">
     <w:lsdException w:name="Normal" w:uiPriority="0" w:qFormat="1"/>
     <w:lsdException w:name="heading 1" w:uiPriority="9" w:qFormat="1"/>
     <w:lsdException w:name="heading 2" w:semiHidden="1" w:uiPriority="9" w:unhideWhenUsed="1" w:qFormat="1"/>
@@ -3664,7 +3727,6 @@
     <w:lsdException w:name="Smart Hyperlink" w:semiHidden="1" w:unhideWhenUsed="1"/>
     <w:lsdException w:name="Hashtag" w:semiHidden="1" w:unhideWhenUsed="1"/>
     <w:lsdException w:name="Unresolved Mention" w:semiHidden="1" w:unhideWhenUsed="1"/>
-    <w:lsdException w:name="Smart Link" w:semiHidden="1" w:unhideWhenUsed="1"/>
   </w:latentStyles>
   <w:style w:type="paragraph" w:default="1" w:styleId="Normal">
     <w:name w:val="Normal"/>
@@ -4518,7 +4580,7 @@
 </file>
 
 <file path=customXml/itemProps2.xml><?xml version="1.0" encoding="utf-8"?>
-<ds:datastoreItem xmlns:ds="http://schemas.openxmlformats.org/officeDocument/2006/customXml" ds:itemID="{75ED2739-E848-490F-82BF-C5DBA8D59F01}">
+<ds:datastoreItem xmlns:ds="http://schemas.openxmlformats.org/officeDocument/2006/customXml" ds:itemID="{3DE8C0B5-752C-A147-B11C-96EFCB34925E}">
   <ds:schemaRefs>
     <ds:schemaRef ds:uri="http://schemas.openxmlformats.org/officeDocument/2006/bibliography"/>
   </ds:schemaRefs>

</xml_diff>

<commit_message>
Add Git screenshot, performance report, and test plan
</commit_message>
<xml_diff>
--- a/MasterDoc.docx
+++ b/MasterDoc.docx
@@ -10,7 +10,6 @@
           <w:docPartUnique/>
         </w:docPartObj>
       </w:sdtPr>
-      <w:sdtEndPr/>
       <w:sdtContent>
         <w:p/>
         <w:p>
@@ -110,7 +109,6 @@
                                     <w:dataBinding w:prefixMappings="xmlns:ns0='http://purl.org/dc/elements/1.1/' xmlns:ns1='http://schemas.openxmlformats.org/package/2006/metadata/core-properties' " w:xpath="/ns1:coreProperties[1]/ns0:title[1]" w:storeItemID="{6C3C8BC8-F283-45AE-878A-BAB7291924A1}"/>
                                     <w:text/>
                                   </w:sdtPr>
-                                  <w:sdtEndPr/>
                                   <w:sdtContent>
                                     <w:r>
                                       <w:rPr>
@@ -137,7 +135,6 @@
                                   <w:dataBinding w:prefixMappings="xmlns:ns0='http://purl.org/dc/elements/1.1/' xmlns:ns1='http://schemas.openxmlformats.org/package/2006/metadata/core-properties' " w:xpath="/ns1:coreProperties[1]/ns0:subject[1]" w:storeItemID="{6C3C8BC8-F283-45AE-878A-BAB7291924A1}"/>
                                   <w:text/>
                                 </w:sdtPr>
-                                <w:sdtEndPr/>
                                 <w:sdtContent>
                                   <w:p>
                                     <w:pPr>
@@ -176,7 +173,6 @@
                                   <w:dataBinding w:prefixMappings="xmlns:ns0='http://purl.org/dc/elements/1.1/' xmlns:ns1='http://schemas.openxmlformats.org/package/2006/metadata/core-properties' " w:xpath="/ns1:coreProperties[1]/ns0:creator[1]" w:storeItemID="{6C3C8BC8-F283-45AE-878A-BAB7291924A1}"/>
                                   <w:text/>
                                 </w:sdtPr>
-                                <w:sdtEndPr/>
                                 <w:sdtContent>
                                   <w:p>
                                     <w:pPr>
@@ -227,7 +223,7 @@
                     <v:stroke joinstyle="miter"/>
                     <v:path gradientshapeok="t" o:connecttype="rect"/>
                   </v:shapetype>
-                  <v:shape id="Text Box 131" o:spid="_x0000_s1026" type="#_x0000_t202" style="position:absolute;margin-left:0;margin-top:0;width:369pt;height:529.2pt;z-index:251660288;visibility:visible;mso-wrap-style:square;mso-width-percent:790;mso-height-percent:350;mso-left-percent:77;mso-top-percent:540;mso-wrap-distance-left:14.4pt;mso-wrap-distance-top:0;mso-wrap-distance-right:14.4pt;mso-wrap-distance-bottom:0;mso-position-horizontal-relative:margin;mso-position-vertical-relative:page;mso-width-percent:790;mso-height-percent:350;mso-left-percent:77;mso-top-percent:540;mso-width-relative:margin;mso-height-relative:page;v-text-anchor:top" o:gfxdata="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" filled="f" stroked="f" strokeweight=".5pt">
+                  <v:shape id="Text Box 131" o:spid="_x0000_s1026" type="#_x0000_t202" style="position:absolute;margin-left:0;margin-top:0;width:369pt;height:529.2pt;z-index:251660288;visibility:visible;mso-wrap-style:square;mso-width-percent:790;mso-height-percent:350;mso-left-percent:77;mso-top-percent:540;mso-wrap-distance-left:14.4pt;mso-wrap-distance-top:0;mso-wrap-distance-right:14.4pt;mso-wrap-distance-bottom:0;mso-position-horizontal-relative:margin;mso-position-vertical-relative:page;mso-width-percent:790;mso-height-percent:350;mso-left-percent:77;mso-top-percent:540;mso-width-relative:margin;mso-height-relative:page;v-text-anchor:top" o:gfxdata="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" filled="f" stroked="f" strokeweight=".5pt">
                     <v:textbox style="mso-fit-shape-to-text:t" inset="0,0,0,0">
                       <w:txbxContent>
                         <w:p>
@@ -253,7 +249,6 @@
                               <w:dataBinding w:prefixMappings="xmlns:ns0='http://purl.org/dc/elements/1.1/' xmlns:ns1='http://schemas.openxmlformats.org/package/2006/metadata/core-properties' " w:xpath="/ns1:coreProperties[1]/ns0:title[1]" w:storeItemID="{6C3C8BC8-F283-45AE-878A-BAB7291924A1}"/>
                               <w:text/>
                             </w:sdtPr>
-                            <w:sdtEndPr/>
                             <w:sdtContent>
                               <w:r>
                                 <w:rPr>
@@ -280,7 +275,6 @@
                             <w:dataBinding w:prefixMappings="xmlns:ns0='http://purl.org/dc/elements/1.1/' xmlns:ns1='http://schemas.openxmlformats.org/package/2006/metadata/core-properties' " w:xpath="/ns1:coreProperties[1]/ns0:subject[1]" w:storeItemID="{6C3C8BC8-F283-45AE-878A-BAB7291924A1}"/>
                             <w:text/>
                           </w:sdtPr>
-                          <w:sdtEndPr/>
                           <w:sdtContent>
                             <w:p>
                               <w:pPr>
@@ -319,7 +313,6 @@
                             <w:dataBinding w:prefixMappings="xmlns:ns0='http://purl.org/dc/elements/1.1/' xmlns:ns1='http://schemas.openxmlformats.org/package/2006/metadata/core-properties' " w:xpath="/ns1:coreProperties[1]/ns0:creator[1]" w:storeItemID="{6C3C8BC8-F283-45AE-878A-BAB7291924A1}"/>
                             <w:text/>
                           </w:sdtPr>
-                          <w:sdtEndPr/>
                           <w:sdtContent>
                             <w:p>
                               <w:pPr>
@@ -438,7 +431,6 @@
                                     <w:calendar w:val="gregorian"/>
                                   </w:date>
                                 </w:sdtPr>
-                                <w:sdtEndPr/>
                                 <w:sdtContent>
                                   <w:p>
                                     <w:pPr>
@@ -483,7 +475,7 @@
               </mc:Choice>
               <mc:Fallback>
                 <w:pict>
-                  <v:rect w14:anchorId="248EE09B" id="Rectangle 132" o:spid="_x0000_s1027" style="position:absolute;margin-left:-4.4pt;margin-top:0;width:46.8pt;height:77.75pt;z-index:251659264;visibility:visible;mso-wrap-style:square;mso-width-percent:76;mso-height-percent:98;mso-top-percent:23;mso-wrap-distance-left:9pt;mso-wrap-distance-top:0;mso-wrap-distance-right:9pt;mso-wrap-distance-bottom:0;mso-position-horizontal:right;mso-position-horizontal-relative:margin;mso-position-vertical-relative:page;mso-width-percent:76;mso-height-percent:98;mso-top-percent:23;mso-width-relative:page;mso-height-relative:page;v-text-anchor:bottom" o:gfxdata="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" fillcolor="#5b9bd5 [3204]" stroked="f" strokeweight="1pt">
+                  <v:rect w14:anchorId="248EE09B" id="Rectangle 132" o:spid="_x0000_s1027" style="position:absolute;margin-left:-4.4pt;margin-top:0;width:46.8pt;height:77.75pt;z-index:251659264;visibility:visible;mso-wrap-style:square;mso-width-percent:76;mso-height-percent:98;mso-top-percent:23;mso-wrap-distance-left:9pt;mso-wrap-distance-top:0;mso-wrap-distance-right:9pt;mso-wrap-distance-bottom:0;mso-position-horizontal:right;mso-position-horizontal-relative:margin;mso-position-vertical-relative:page;mso-width-percent:76;mso-height-percent:98;mso-top-percent:23;mso-width-relative:page;mso-height-relative:page;v-text-anchor:bottom" o:gfxdata="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" fillcolor="#5b9bd5 [3204]" stroked="f" strokeweight="1pt">
                     <o:lock v:ext="edit" aspectratio="t"/>
                     <v:textbox inset="3.6pt,,3.6pt">
                       <w:txbxContent>
@@ -505,7 +497,6 @@
                               <w:calendar w:val="gregorian"/>
                             </w:date>
                           </w:sdtPr>
-                          <w:sdtEndPr/>
                           <w:sdtContent>
                             <w:p>
                               <w:pPr>
@@ -583,6 +574,8 @@
             <w:rPr>
               <w:rFonts w:eastAsiaTheme="minorEastAsia"/>
               <w:noProof/>
+              <w:sz w:val="24"/>
+              <w:szCs w:val="24"/>
               <w:lang w:eastAsia="en-AU"/>
             </w:rPr>
           </w:pPr>
@@ -610,7 +603,7 @@
             </w:rPr>
             <w:fldChar w:fldCharType="separate"/>
           </w:r>
-          <w:hyperlink w:anchor="_Toc24614396" w:history="1">
+          <w:hyperlink w:anchor="_Toc24713723" w:history="1">
             <w:r>
               <w:rPr>
                 <w:rStyle w:val="Hyperlink"/>
@@ -622,6 +615,8 @@
               <w:rPr>
                 <w:rFonts w:eastAsiaTheme="minorEastAsia"/>
                 <w:noProof/>
+                <w:sz w:val="24"/>
+                <w:szCs w:val="24"/>
                 <w:lang w:eastAsia="en-AU"/>
               </w:rPr>
               <w:tab/>
@@ -652,7 +647,7 @@
                 <w:noProof/>
                 <w:webHidden/>
               </w:rPr>
-              <w:instrText xml:space="preserve"> PAGEREF _Toc24614396 \h </w:instrText>
+              <w:instrText xml:space="preserve"> PAGEREF _Toc24713723 \h </w:instrText>
             </w:r>
             <w:r>
               <w:rPr>
@@ -672,7 +667,7 @@
                 <w:noProof/>
                 <w:webHidden/>
               </w:rPr>
-              <w:t>2</w:t>
+              <w:t>3</w:t>
             </w:r>
             <w:r>
               <w:rPr>
@@ -687,16 +682,18 @@
           <w:pPr>
             <w:pStyle w:val="TOC2"/>
             <w:tabs>
-              <w:tab w:val="left" w:pos="880"/>
+              <w:tab w:val="left" w:pos="960"/>
               <w:tab w:val="right" w:leader="dot" w:pos="9016"/>
             </w:tabs>
             <w:rPr>
               <w:rFonts w:eastAsiaTheme="minorEastAsia"/>
               <w:noProof/>
+              <w:sz w:val="24"/>
+              <w:szCs w:val="24"/>
               <w:lang w:eastAsia="en-AU"/>
             </w:rPr>
           </w:pPr>
-          <w:hyperlink w:anchor="_Toc24614397" w:history="1">
+          <w:hyperlink w:anchor="_Toc24713724" w:history="1">
             <w:r>
               <w:rPr>
                 <w:rStyle w:val="Hyperlink"/>
@@ -708,6 +705,8 @@
               <w:rPr>
                 <w:rFonts w:eastAsiaTheme="minorEastAsia"/>
                 <w:noProof/>
+                <w:sz w:val="24"/>
+                <w:szCs w:val="24"/>
                 <w:lang w:eastAsia="en-AU"/>
               </w:rPr>
               <w:tab/>
@@ -738,7 +737,7 @@
                 <w:noProof/>
                 <w:webHidden/>
               </w:rPr>
-              <w:instrText xml:space="preserve"> PAGEREF _Toc24614397 \h </w:instrText>
+              <w:instrText xml:space="preserve"> PAGEREF _Toc24713724 \h </w:instrText>
             </w:r>
             <w:r>
               <w:rPr>
@@ -758,7 +757,7 @@
                 <w:noProof/>
                 <w:webHidden/>
               </w:rPr>
-              <w:t>2</w:t>
+              <w:t>3</w:t>
             </w:r>
             <w:r>
               <w:rPr>
@@ -773,16 +772,18 @@
           <w:pPr>
             <w:pStyle w:val="TOC2"/>
             <w:tabs>
-              <w:tab w:val="left" w:pos="880"/>
+              <w:tab w:val="left" w:pos="960"/>
               <w:tab w:val="right" w:leader="dot" w:pos="9016"/>
             </w:tabs>
             <w:rPr>
               <w:rFonts w:eastAsiaTheme="minorEastAsia"/>
               <w:noProof/>
+              <w:sz w:val="24"/>
+              <w:szCs w:val="24"/>
               <w:lang w:eastAsia="en-AU"/>
             </w:rPr>
           </w:pPr>
-          <w:hyperlink w:anchor="_Toc24614398" w:history="1">
+          <w:hyperlink w:anchor="_Toc24713725" w:history="1">
             <w:r>
               <w:rPr>
                 <w:rStyle w:val="Hyperlink"/>
@@ -794,6 +795,8 @@
               <w:rPr>
                 <w:rFonts w:eastAsiaTheme="minorEastAsia"/>
                 <w:noProof/>
+                <w:sz w:val="24"/>
+                <w:szCs w:val="24"/>
                 <w:lang w:eastAsia="en-AU"/>
               </w:rPr>
               <w:tab/>
@@ -824,7 +827,7 @@
                 <w:noProof/>
                 <w:webHidden/>
               </w:rPr>
-              <w:instrText xml:space="preserve"> PAGEREF _Toc24614398 \h </w:instrText>
+              <w:instrText xml:space="preserve"> PAGEREF _Toc24713725 \h </w:instrText>
             </w:r>
             <w:r>
               <w:rPr>
@@ -844,7 +847,7 @@
                 <w:noProof/>
                 <w:webHidden/>
               </w:rPr>
-              <w:t>3</w:t>
+              <w:t>4</w:t>
             </w:r>
             <w:r>
               <w:rPr>
@@ -859,16 +862,18 @@
           <w:pPr>
             <w:pStyle w:val="TOC2"/>
             <w:tabs>
-              <w:tab w:val="left" w:pos="880"/>
+              <w:tab w:val="left" w:pos="960"/>
               <w:tab w:val="right" w:leader="dot" w:pos="9016"/>
             </w:tabs>
             <w:rPr>
               <w:rFonts w:eastAsiaTheme="minorEastAsia"/>
               <w:noProof/>
+              <w:sz w:val="24"/>
+              <w:szCs w:val="24"/>
               <w:lang w:eastAsia="en-AU"/>
             </w:rPr>
           </w:pPr>
-          <w:hyperlink w:anchor="_Toc24614399" w:history="1">
+          <w:hyperlink w:anchor="_Toc24713726" w:history="1">
             <w:r>
               <w:rPr>
                 <w:rStyle w:val="Hyperlink"/>
@@ -880,6 +885,8 @@
               <w:rPr>
                 <w:rFonts w:eastAsiaTheme="minorEastAsia"/>
                 <w:noProof/>
+                <w:sz w:val="24"/>
+                <w:szCs w:val="24"/>
                 <w:lang w:eastAsia="en-AU"/>
               </w:rPr>
               <w:tab/>
@@ -910,7 +917,7 @@
                 <w:noProof/>
                 <w:webHidden/>
               </w:rPr>
-              <w:instrText xml:space="preserve"> PAGEREF _Toc24614399 \h </w:instrText>
+              <w:instrText xml:space="preserve"> PAGEREF _Toc24713726 \h </w:instrText>
             </w:r>
             <w:r>
               <w:rPr>
@@ -930,7 +937,7 @@
                 <w:noProof/>
                 <w:webHidden/>
               </w:rPr>
-              <w:t>3</w:t>
+              <w:t>4</w:t>
             </w:r>
             <w:r>
               <w:rPr>
@@ -945,16 +952,18 @@
           <w:pPr>
             <w:pStyle w:val="TOC3"/>
             <w:tabs>
-              <w:tab w:val="left" w:pos="1320"/>
+              <w:tab w:val="left" w:pos="1200"/>
               <w:tab w:val="right" w:leader="dot" w:pos="9016"/>
             </w:tabs>
             <w:rPr>
               <w:rFonts w:eastAsiaTheme="minorEastAsia"/>
               <w:noProof/>
+              <w:sz w:val="24"/>
+              <w:szCs w:val="24"/>
               <w:lang w:eastAsia="en-AU"/>
             </w:rPr>
           </w:pPr>
-          <w:hyperlink w:anchor="_Toc24614400" w:history="1">
+          <w:hyperlink w:anchor="_Toc24713727" w:history="1">
             <w:r>
               <w:rPr>
                 <w:rStyle w:val="Hyperlink"/>
@@ -966,6 +975,8 @@
               <w:rPr>
                 <w:rFonts w:eastAsiaTheme="minorEastAsia"/>
                 <w:noProof/>
+                <w:sz w:val="24"/>
+                <w:szCs w:val="24"/>
                 <w:lang w:eastAsia="en-AU"/>
               </w:rPr>
               <w:tab/>
@@ -996,7 +1007,7 @@
                 <w:noProof/>
                 <w:webHidden/>
               </w:rPr>
-              <w:instrText xml:space="preserve"> PAGEREF _Toc24614400 \h </w:instrText>
+              <w:instrText xml:space="preserve"> PAGEREF _Toc24713727 \h </w:instrText>
             </w:r>
             <w:r>
               <w:rPr>
@@ -1016,7 +1027,7 @@
                 <w:noProof/>
                 <w:webHidden/>
               </w:rPr>
-              <w:t>3</w:t>
+              <w:t>4</w:t>
             </w:r>
             <w:r>
               <w:rPr>
@@ -1031,16 +1042,18 @@
           <w:pPr>
             <w:pStyle w:val="TOC3"/>
             <w:tabs>
-              <w:tab w:val="left" w:pos="1320"/>
+              <w:tab w:val="left" w:pos="1200"/>
               <w:tab w:val="right" w:leader="dot" w:pos="9016"/>
             </w:tabs>
             <w:rPr>
               <w:rFonts w:eastAsiaTheme="minorEastAsia"/>
               <w:noProof/>
+              <w:sz w:val="24"/>
+              <w:szCs w:val="24"/>
               <w:lang w:eastAsia="en-AU"/>
             </w:rPr>
           </w:pPr>
-          <w:hyperlink w:anchor="_Toc24614401" w:history="1">
+          <w:hyperlink w:anchor="_Toc24713728" w:history="1">
             <w:r>
               <w:rPr>
                 <w:rStyle w:val="Hyperlink"/>
@@ -1052,6 +1065,8 @@
               <w:rPr>
                 <w:rFonts w:eastAsiaTheme="minorEastAsia"/>
                 <w:noProof/>
+                <w:sz w:val="24"/>
+                <w:szCs w:val="24"/>
                 <w:lang w:eastAsia="en-AU"/>
               </w:rPr>
               <w:tab/>
@@ -1082,7 +1097,7 @@
                 <w:noProof/>
                 <w:webHidden/>
               </w:rPr>
-              <w:instrText xml:space="preserve"> PAGEREF _Toc24614401 \h </w:instrText>
+              <w:instrText xml:space="preserve"> PAGEREF _Toc24713728 \h </w:instrText>
             </w:r>
             <w:r>
               <w:rPr>
@@ -1102,7 +1117,7 @@
                 <w:noProof/>
                 <w:webHidden/>
               </w:rPr>
-              <w:t>4</w:t>
+              <w:t>5</w:t>
             </w:r>
             <w:r>
               <w:rPr>
@@ -1117,16 +1132,18 @@
           <w:pPr>
             <w:pStyle w:val="TOC3"/>
             <w:tabs>
-              <w:tab w:val="left" w:pos="1320"/>
+              <w:tab w:val="left" w:pos="1200"/>
               <w:tab w:val="right" w:leader="dot" w:pos="9016"/>
             </w:tabs>
             <w:rPr>
               <w:rFonts w:eastAsiaTheme="minorEastAsia"/>
               <w:noProof/>
+              <w:sz w:val="24"/>
+              <w:szCs w:val="24"/>
               <w:lang w:eastAsia="en-AU"/>
             </w:rPr>
           </w:pPr>
-          <w:hyperlink w:anchor="_Toc24614402" w:history="1">
+          <w:hyperlink w:anchor="_Toc24713729" w:history="1">
             <w:r>
               <w:rPr>
                 <w:rStyle w:val="Hyperlink"/>
@@ -1138,6 +1155,8 @@
               <w:rPr>
                 <w:rFonts w:eastAsiaTheme="minorEastAsia"/>
                 <w:noProof/>
+                <w:sz w:val="24"/>
+                <w:szCs w:val="24"/>
                 <w:lang w:eastAsia="en-AU"/>
               </w:rPr>
               <w:tab/>
@@ -1168,7 +1187,7 @@
                 <w:noProof/>
                 <w:webHidden/>
               </w:rPr>
-              <w:instrText xml:space="preserve"> PAGEREF _Toc24614402 \h </w:instrText>
+              <w:instrText xml:space="preserve"> PAGEREF _Toc24713729 \h </w:instrText>
             </w:r>
             <w:r>
               <w:rPr>
@@ -1188,7 +1207,97 @@
                 <w:noProof/>
                 <w:webHidden/>
               </w:rPr>
-              <w:t>4</w:t>
+              <w:t>5</w:t>
+            </w:r>
+            <w:r>
+              <w:rPr>
+                <w:noProof/>
+                <w:webHidden/>
+              </w:rPr>
+              <w:fldChar w:fldCharType="end"/>
+            </w:r>
+          </w:hyperlink>
+        </w:p>
+        <w:p>
+          <w:pPr>
+            <w:pStyle w:val="TOC2"/>
+            <w:tabs>
+              <w:tab w:val="left" w:pos="960"/>
+              <w:tab w:val="right" w:leader="dot" w:pos="9016"/>
+            </w:tabs>
+            <w:rPr>
+              <w:rFonts w:eastAsiaTheme="minorEastAsia"/>
+              <w:noProof/>
+              <w:sz w:val="24"/>
+              <w:szCs w:val="24"/>
+              <w:lang w:eastAsia="en-AU"/>
+            </w:rPr>
+          </w:pPr>
+          <w:hyperlink w:anchor="_Toc24713730" w:history="1">
+            <w:r>
+              <w:rPr>
+                <w:rStyle w:val="Hyperlink"/>
+                <w:noProof/>
+              </w:rPr>
+              <w:t>1.4</w:t>
+            </w:r>
+            <w:r>
+              <w:rPr>
+                <w:rFonts w:eastAsiaTheme="minorEastAsia"/>
+                <w:noProof/>
+                <w:sz w:val="24"/>
+                <w:szCs w:val="24"/>
+                <w:lang w:eastAsia="en-AU"/>
+              </w:rPr>
+              <w:tab/>
+            </w:r>
+            <w:r>
+              <w:rPr>
+                <w:rStyle w:val="Hyperlink"/>
+                <w:noProof/>
+              </w:rPr>
+              <w:t>Analysis documentation</w:t>
+            </w:r>
+            <w:r>
+              <w:rPr>
+                <w:noProof/>
+                <w:webHidden/>
+              </w:rPr>
+              <w:tab/>
+            </w:r>
+            <w:r>
+              <w:rPr>
+                <w:noProof/>
+                <w:webHidden/>
+              </w:rPr>
+              <w:fldChar w:fldCharType="begin"/>
+            </w:r>
+            <w:r>
+              <w:rPr>
+                <w:noProof/>
+                <w:webHidden/>
+              </w:rPr>
+              <w:instrText xml:space="preserve"> PAGEREF _Toc24713730 \h </w:instrText>
+            </w:r>
+            <w:r>
+              <w:rPr>
+                <w:noProof/>
+                <w:webHidden/>
+              </w:rPr>
+            </w:r>
+            <w:r>
+              <w:rPr>
+                <w:noProof/>
+                <w:webHidden/>
+              </w:rPr>
+              <w:fldChar w:fldCharType="separate"/>
+            </w:r>
+            <w:r>
+              <w:rPr>
+                <w:noProof/>
+                <w:webHidden/>
+              </w:rPr>
+              <w:t>6</w:t>
             </w:r>
             <w:r>
               <w:rPr>
@@ -1203,27 +1312,31 @@
           <w:pPr>
             <w:pStyle w:val="TOC3"/>
             <w:tabs>
-              <w:tab w:val="left" w:pos="1320"/>
+              <w:tab w:val="left" w:pos="1200"/>
               <w:tab w:val="right" w:leader="dot" w:pos="9016"/>
             </w:tabs>
             <w:rPr>
               <w:rFonts w:eastAsiaTheme="minorEastAsia"/>
               <w:noProof/>
+              <w:sz w:val="24"/>
+              <w:szCs w:val="24"/>
               <w:lang w:eastAsia="en-AU"/>
             </w:rPr>
           </w:pPr>
-          <w:hyperlink w:anchor="_Toc24614403" w:history="1">
+          <w:hyperlink w:anchor="_Toc24713731" w:history="1">
             <w:r>
               <w:rPr>
                 <w:rStyle w:val="Hyperlink"/>
                 <w:noProof/>
               </w:rPr>
-              <w:t>1.3.5</w:t>
+              <w:t>1.4.1</w:t>
             </w:r>
             <w:r>
               <w:rPr>
                 <w:rFonts w:eastAsiaTheme="minorEastAsia"/>
                 <w:noProof/>
+                <w:sz w:val="24"/>
+                <w:szCs w:val="24"/>
                 <w:lang w:eastAsia="en-AU"/>
               </w:rPr>
               <w:tab/>
@@ -1233,7 +1346,7 @@
                 <w:rStyle w:val="Hyperlink"/>
                 <w:noProof/>
               </w:rPr>
-              <w:t>Terms/Acronyms</w:t>
+              <w:t>CITE business rules for software development</w:t>
             </w:r>
             <w:r>
               <w:rPr>
@@ -1254,7 +1367,7 @@
                 <w:noProof/>
                 <w:webHidden/>
               </w:rPr>
-              <w:instrText xml:space="preserve"> PAGEREF _Toc24614403 \h </w:instrText>
+              <w:instrText xml:space="preserve"> PAGEREF _Toc24713731 \h </w:instrText>
             </w:r>
             <w:r>
               <w:rPr>
@@ -1274,7 +1387,187 @@
                 <w:noProof/>
                 <w:webHidden/>
               </w:rPr>
-              <w:t>5</w:t>
+              <w:t>6</w:t>
+            </w:r>
+            <w:r>
+              <w:rPr>
+                <w:noProof/>
+                <w:webHidden/>
+              </w:rPr>
+              <w:fldChar w:fldCharType="end"/>
+            </w:r>
+          </w:hyperlink>
+        </w:p>
+        <w:p>
+          <w:pPr>
+            <w:pStyle w:val="TOC3"/>
+            <w:tabs>
+              <w:tab w:val="left" w:pos="1200"/>
+              <w:tab w:val="right" w:leader="dot" w:pos="9016"/>
+            </w:tabs>
+            <w:rPr>
+              <w:rFonts w:eastAsiaTheme="minorEastAsia"/>
+              <w:noProof/>
+              <w:sz w:val="24"/>
+              <w:szCs w:val="24"/>
+              <w:lang w:eastAsia="en-AU"/>
+            </w:rPr>
+          </w:pPr>
+          <w:hyperlink w:anchor="_Toc24713732" w:history="1">
+            <w:r>
+              <w:rPr>
+                <w:rStyle w:val="Hyperlink"/>
+                <w:noProof/>
+              </w:rPr>
+              <w:t>1.4.2</w:t>
+            </w:r>
+            <w:r>
+              <w:rPr>
+                <w:rFonts w:eastAsiaTheme="minorEastAsia"/>
+                <w:noProof/>
+                <w:sz w:val="24"/>
+                <w:szCs w:val="24"/>
+                <w:lang w:eastAsia="en-AU"/>
+              </w:rPr>
+              <w:tab/>
+            </w:r>
+            <w:r>
+              <w:rPr>
+                <w:rStyle w:val="Hyperlink"/>
+                <w:noProof/>
+              </w:rPr>
+              <w:t>CITE managed services quality assurance</w:t>
+            </w:r>
+            <w:r>
+              <w:rPr>
+                <w:noProof/>
+                <w:webHidden/>
+              </w:rPr>
+              <w:tab/>
+            </w:r>
+            <w:r>
+              <w:rPr>
+                <w:noProof/>
+                <w:webHidden/>
+              </w:rPr>
+              <w:fldChar w:fldCharType="begin"/>
+            </w:r>
+            <w:r>
+              <w:rPr>
+                <w:noProof/>
+                <w:webHidden/>
+              </w:rPr>
+              <w:instrText xml:space="preserve"> PAGEREF _Toc24713732 \h </w:instrText>
+            </w:r>
+            <w:r>
+              <w:rPr>
+                <w:noProof/>
+                <w:webHidden/>
+              </w:rPr>
+            </w:r>
+            <w:r>
+              <w:rPr>
+                <w:noProof/>
+                <w:webHidden/>
+              </w:rPr>
+              <w:fldChar w:fldCharType="separate"/>
+            </w:r>
+            <w:r>
+              <w:rPr>
+                <w:noProof/>
+                <w:webHidden/>
+              </w:rPr>
+              <w:t>7</w:t>
+            </w:r>
+            <w:r>
+              <w:rPr>
+                <w:noProof/>
+                <w:webHidden/>
+              </w:rPr>
+              <w:fldChar w:fldCharType="end"/>
+            </w:r>
+          </w:hyperlink>
+        </w:p>
+        <w:p>
+          <w:pPr>
+            <w:pStyle w:val="TOC3"/>
+            <w:tabs>
+              <w:tab w:val="left" w:pos="1200"/>
+              <w:tab w:val="right" w:leader="dot" w:pos="9016"/>
+            </w:tabs>
+            <w:rPr>
+              <w:rFonts w:eastAsiaTheme="minorEastAsia"/>
+              <w:noProof/>
+              <w:sz w:val="24"/>
+              <w:szCs w:val="24"/>
+              <w:lang w:eastAsia="en-AU"/>
+            </w:rPr>
+          </w:pPr>
+          <w:hyperlink w:anchor="_Toc24713733" w:history="1">
+            <w:r>
+              <w:rPr>
+                <w:rStyle w:val="Hyperlink"/>
+                <w:noProof/>
+              </w:rPr>
+              <w:t>1.4.3</w:t>
+            </w:r>
+            <w:r>
+              <w:rPr>
+                <w:rFonts w:eastAsiaTheme="minorEastAsia"/>
+                <w:noProof/>
+                <w:sz w:val="24"/>
+                <w:szCs w:val="24"/>
+                <w:lang w:eastAsia="en-AU"/>
+              </w:rPr>
+              <w:tab/>
+            </w:r>
+            <w:r>
+              <w:rPr>
+                <w:rStyle w:val="Hyperlink"/>
+                <w:noProof/>
+              </w:rPr>
+              <w:t>Acme entertainment development requirements</w:t>
+            </w:r>
+            <w:r>
+              <w:rPr>
+                <w:noProof/>
+                <w:webHidden/>
+              </w:rPr>
+              <w:tab/>
+            </w:r>
+            <w:r>
+              <w:rPr>
+                <w:noProof/>
+                <w:webHidden/>
+              </w:rPr>
+              <w:fldChar w:fldCharType="begin"/>
+            </w:r>
+            <w:r>
+              <w:rPr>
+                <w:noProof/>
+                <w:webHidden/>
+              </w:rPr>
+              <w:instrText xml:space="preserve"> PAGEREF _Toc24713733 \h </w:instrText>
+            </w:r>
+            <w:r>
+              <w:rPr>
+                <w:noProof/>
+                <w:webHidden/>
+              </w:rPr>
+            </w:r>
+            <w:r>
+              <w:rPr>
+                <w:noProof/>
+                <w:webHidden/>
+              </w:rPr>
+              <w:fldChar w:fldCharType="separate"/>
+            </w:r>
+            <w:r>
+              <w:rPr>
+                <w:noProof/>
+                <w:webHidden/>
+              </w:rPr>
+              <w:t>7</w:t>
             </w:r>
             <w:r>
               <w:rPr>
@@ -1289,27 +1582,31 @@
           <w:pPr>
             <w:pStyle w:val="TOC2"/>
             <w:tabs>
-              <w:tab w:val="left" w:pos="880"/>
+              <w:tab w:val="left" w:pos="960"/>
               <w:tab w:val="right" w:leader="dot" w:pos="9016"/>
             </w:tabs>
             <w:rPr>
               <w:rFonts w:eastAsiaTheme="minorEastAsia"/>
               <w:noProof/>
+              <w:sz w:val="24"/>
+              <w:szCs w:val="24"/>
               <w:lang w:eastAsia="en-AU"/>
             </w:rPr>
           </w:pPr>
-          <w:hyperlink w:anchor="_Toc24614404" w:history="1">
+          <w:hyperlink w:anchor="_Toc24713734" w:history="1">
             <w:r>
               <w:rPr>
                 <w:rStyle w:val="Hyperlink"/>
                 <w:noProof/>
               </w:rPr>
-              <w:t>1.4</w:t>
+              <w:t>1.5</w:t>
             </w:r>
             <w:r>
               <w:rPr>
                 <w:rFonts w:eastAsiaTheme="minorEastAsia"/>
                 <w:noProof/>
+                <w:sz w:val="24"/>
+                <w:szCs w:val="24"/>
                 <w:lang w:eastAsia="en-AU"/>
               </w:rPr>
               <w:tab/>
@@ -1319,7 +1616,7 @@
                 <w:rStyle w:val="Hyperlink"/>
                 <w:noProof/>
               </w:rPr>
-              <w:t>Analysis documentation</w:t>
+              <w:t>Testing</w:t>
             </w:r>
             <w:r>
               <w:rPr>
@@ -1340,7 +1637,7 @@
                 <w:noProof/>
                 <w:webHidden/>
               </w:rPr>
-              <w:instrText xml:space="preserve"> PAGEREF _Toc24614404 \h </w:instrText>
+              <w:instrText xml:space="preserve"> PAGEREF _Toc24713734 \h </w:instrText>
             </w:r>
             <w:r>
               <w:rPr>
@@ -1360,7 +1657,7 @@
                 <w:noProof/>
                 <w:webHidden/>
               </w:rPr>
-              <w:t>5</w:t>
+              <w:t>8</w:t>
             </w:r>
             <w:r>
               <w:rPr>
@@ -1375,27 +1672,31 @@
           <w:pPr>
             <w:pStyle w:val="TOC3"/>
             <w:tabs>
-              <w:tab w:val="left" w:pos="1320"/>
+              <w:tab w:val="left" w:pos="1200"/>
               <w:tab w:val="right" w:leader="dot" w:pos="9016"/>
             </w:tabs>
             <w:rPr>
               <w:rFonts w:eastAsiaTheme="minorEastAsia"/>
               <w:noProof/>
+              <w:sz w:val="24"/>
+              <w:szCs w:val="24"/>
               <w:lang w:eastAsia="en-AU"/>
             </w:rPr>
           </w:pPr>
-          <w:hyperlink w:anchor="_Toc24614405" w:history="1">
+          <w:hyperlink w:anchor="_Toc24713735" w:history="1">
             <w:r>
               <w:rPr>
                 <w:rStyle w:val="Hyperlink"/>
                 <w:noProof/>
               </w:rPr>
-              <w:t>1.4.1</w:t>
+              <w:t>1.5.1</w:t>
             </w:r>
             <w:r>
               <w:rPr>
                 <w:rFonts w:eastAsiaTheme="minorEastAsia"/>
                 <w:noProof/>
+                <w:sz w:val="24"/>
+                <w:szCs w:val="24"/>
                 <w:lang w:eastAsia="en-AU"/>
               </w:rPr>
               <w:tab/>
@@ -1405,7 +1706,7 @@
                 <w:rStyle w:val="Hyperlink"/>
                 <w:noProof/>
               </w:rPr>
-              <w:t>CITE business rules for software development</w:t>
+              <w:t>Testing Procedures</w:t>
             </w:r>
             <w:r>
               <w:rPr>
@@ -1426,7 +1727,7 @@
                 <w:noProof/>
                 <w:webHidden/>
               </w:rPr>
-              <w:instrText xml:space="preserve"> PAGEREF _Toc24614405 \h </w:instrText>
+              <w:instrText xml:space="preserve"> PAGEREF _Toc24713735 \h </w:instrText>
             </w:r>
             <w:r>
               <w:rPr>
@@ -1446,7 +1747,7 @@
                 <w:noProof/>
                 <w:webHidden/>
               </w:rPr>
-              <w:t>5</w:t>
+              <w:t>8</w:t>
             </w:r>
             <w:r>
               <w:rPr>
@@ -1461,27 +1762,31 @@
           <w:pPr>
             <w:pStyle w:val="TOC3"/>
             <w:tabs>
-              <w:tab w:val="left" w:pos="1320"/>
+              <w:tab w:val="left" w:pos="1200"/>
               <w:tab w:val="right" w:leader="dot" w:pos="9016"/>
             </w:tabs>
             <w:rPr>
               <w:rFonts w:eastAsiaTheme="minorEastAsia"/>
               <w:noProof/>
+              <w:sz w:val="24"/>
+              <w:szCs w:val="24"/>
               <w:lang w:eastAsia="en-AU"/>
             </w:rPr>
           </w:pPr>
-          <w:hyperlink w:anchor="_Toc24614406" w:history="1">
+          <w:hyperlink w:anchor="_Toc24713736" w:history="1">
             <w:r>
               <w:rPr>
                 <w:rStyle w:val="Hyperlink"/>
                 <w:noProof/>
               </w:rPr>
-              <w:t>1.4.2</w:t>
+              <w:t>1.5.2</w:t>
             </w:r>
             <w:r>
               <w:rPr>
                 <w:rFonts w:eastAsiaTheme="minorEastAsia"/>
                 <w:noProof/>
+                <w:sz w:val="24"/>
+                <w:szCs w:val="24"/>
                 <w:lang w:eastAsia="en-AU"/>
               </w:rPr>
               <w:tab/>
@@ -1491,7 +1796,7 @@
                 <w:rStyle w:val="Hyperlink"/>
                 <w:noProof/>
               </w:rPr>
-              <w:t>CITE managed services quality assurance</w:t>
+              <w:t>Integration Testing</w:t>
             </w:r>
             <w:r>
               <w:rPr>
@@ -1512,7 +1817,7 @@
                 <w:noProof/>
                 <w:webHidden/>
               </w:rPr>
-              <w:instrText xml:space="preserve"> PAGEREF _Toc24614406 \h </w:instrText>
+              <w:instrText xml:space="preserve"> PAGEREF _Toc24713736 \h </w:instrText>
             </w:r>
             <w:r>
               <w:rPr>
@@ -1532,7 +1837,7 @@
                 <w:noProof/>
                 <w:webHidden/>
               </w:rPr>
-              <w:t>6</w:t>
+              <w:t>9</w:t>
             </w:r>
             <w:r>
               <w:rPr>
@@ -1547,27 +1852,31 @@
           <w:pPr>
             <w:pStyle w:val="TOC3"/>
             <w:tabs>
-              <w:tab w:val="left" w:pos="1320"/>
+              <w:tab w:val="left" w:pos="1200"/>
               <w:tab w:val="right" w:leader="dot" w:pos="9016"/>
             </w:tabs>
             <w:rPr>
               <w:rFonts w:eastAsiaTheme="minorEastAsia"/>
               <w:noProof/>
+              <w:sz w:val="24"/>
+              <w:szCs w:val="24"/>
               <w:lang w:eastAsia="en-AU"/>
             </w:rPr>
           </w:pPr>
-          <w:hyperlink w:anchor="_Toc24614407" w:history="1">
+          <w:hyperlink w:anchor="_Toc24713737" w:history="1">
             <w:r>
               <w:rPr>
                 <w:rStyle w:val="Hyperlink"/>
                 <w:noProof/>
               </w:rPr>
-              <w:t>1.4.3</w:t>
+              <w:t>1.5.3</w:t>
             </w:r>
             <w:r>
               <w:rPr>
                 <w:rFonts w:eastAsiaTheme="minorEastAsia"/>
                 <w:noProof/>
+                <w:sz w:val="24"/>
+                <w:szCs w:val="24"/>
                 <w:lang w:eastAsia="en-AU"/>
               </w:rPr>
               <w:tab/>
@@ -1577,7 +1886,7 @@
                 <w:rStyle w:val="Hyperlink"/>
                 <w:noProof/>
               </w:rPr>
-              <w:t>Acme entertainment development requirements</w:t>
+              <w:t>System Testing</w:t>
             </w:r>
             <w:r>
               <w:rPr>
@@ -1598,7 +1907,7 @@
                 <w:noProof/>
                 <w:webHidden/>
               </w:rPr>
-              <w:instrText xml:space="preserve"> PAGEREF _Toc24614407 \h </w:instrText>
+              <w:instrText xml:space="preserve"> PAGEREF _Toc24713737 \h </w:instrText>
             </w:r>
             <w:r>
               <w:rPr>
@@ -1618,7 +1927,97 @@
                 <w:noProof/>
                 <w:webHidden/>
               </w:rPr>
-              <w:t>7</w:t>
+              <w:t>9</w:t>
+            </w:r>
+            <w:r>
+              <w:rPr>
+                <w:noProof/>
+                <w:webHidden/>
+              </w:rPr>
+              <w:fldChar w:fldCharType="end"/>
+            </w:r>
+          </w:hyperlink>
+        </w:p>
+        <w:p>
+          <w:pPr>
+            <w:pStyle w:val="TOC3"/>
+            <w:tabs>
+              <w:tab w:val="left" w:pos="1200"/>
+              <w:tab w:val="right" w:leader="dot" w:pos="9016"/>
+            </w:tabs>
+            <w:rPr>
+              <w:rFonts w:eastAsiaTheme="minorEastAsia"/>
+              <w:noProof/>
+              <w:sz w:val="24"/>
+              <w:szCs w:val="24"/>
+              <w:lang w:eastAsia="en-AU"/>
+            </w:rPr>
+          </w:pPr>
+          <w:hyperlink w:anchor="_Toc24713738" w:history="1">
+            <w:r>
+              <w:rPr>
+                <w:rStyle w:val="Hyperlink"/>
+                <w:noProof/>
+              </w:rPr>
+              <w:t>1.5.4</w:t>
+            </w:r>
+            <w:r>
+              <w:rPr>
+                <w:rFonts w:eastAsiaTheme="minorEastAsia"/>
+                <w:noProof/>
+                <w:sz w:val="24"/>
+                <w:szCs w:val="24"/>
+                <w:lang w:eastAsia="en-AU"/>
+              </w:rPr>
+              <w:tab/>
+            </w:r>
+            <w:r>
+              <w:rPr>
+                <w:rStyle w:val="Hyperlink"/>
+                <w:noProof/>
+              </w:rPr>
+              <w:t>Final Testing</w:t>
+            </w:r>
+            <w:r>
+              <w:rPr>
+                <w:noProof/>
+                <w:webHidden/>
+              </w:rPr>
+              <w:tab/>
+            </w:r>
+            <w:r>
+              <w:rPr>
+                <w:noProof/>
+                <w:webHidden/>
+              </w:rPr>
+              <w:fldChar w:fldCharType="begin"/>
+            </w:r>
+            <w:r>
+              <w:rPr>
+                <w:noProof/>
+                <w:webHidden/>
+              </w:rPr>
+              <w:instrText xml:space="preserve"> PAGEREF _Toc24713738 \h </w:instrText>
+            </w:r>
+            <w:r>
+              <w:rPr>
+                <w:noProof/>
+                <w:webHidden/>
+              </w:rPr>
+            </w:r>
+            <w:r>
+              <w:rPr>
+                <w:noProof/>
+                <w:webHidden/>
+              </w:rPr>
+              <w:fldChar w:fldCharType="separate"/>
+            </w:r>
+            <w:r>
+              <w:rPr>
+                <w:noProof/>
+                <w:webHidden/>
+              </w:rPr>
+              <w:t>9</w:t>
             </w:r>
             <w:r>
               <w:rPr>
@@ -1639,10 +2038,12 @@
             <w:rPr>
               <w:rFonts w:eastAsiaTheme="minorEastAsia"/>
               <w:noProof/>
+              <w:sz w:val="24"/>
+              <w:szCs w:val="24"/>
               <w:lang w:eastAsia="en-AU"/>
             </w:rPr>
           </w:pPr>
-          <w:hyperlink w:anchor="_Toc24614408" w:history="1">
+          <w:hyperlink w:anchor="_Toc24713739" w:history="1">
             <w:r>
               <w:rPr>
                 <w:rStyle w:val="Hyperlink"/>
@@ -1654,6 +2055,8 @@
               <w:rPr>
                 <w:rFonts w:eastAsiaTheme="minorEastAsia"/>
                 <w:noProof/>
+                <w:sz w:val="24"/>
+                <w:szCs w:val="24"/>
                 <w:lang w:eastAsia="en-AU"/>
               </w:rPr>
               <w:tab/>
@@ -1684,7 +2087,7 @@
                 <w:noProof/>
                 <w:webHidden/>
               </w:rPr>
-              <w:instrText xml:space="preserve"> PAGEREF _Toc24614408 \h </w:instrText>
+              <w:instrText xml:space="preserve"> PAGEREF _Toc24713739 \h </w:instrText>
             </w:r>
             <w:r>
               <w:rPr>
@@ -1704,7 +2107,7 @@
                 <w:noProof/>
                 <w:webHidden/>
               </w:rPr>
-              <w:t>7</w:t>
+              <w:t>10</w:t>
             </w:r>
             <w:r>
               <w:rPr>
@@ -1717,29 +2120,33 @@
         </w:p>
         <w:p>
           <w:pPr>
-            <w:pStyle w:val="TOC1"/>
+            <w:pStyle w:val="TOC2"/>
             <w:tabs>
-              <w:tab w:val="left" w:pos="440"/>
+              <w:tab w:val="left" w:pos="960"/>
               <w:tab w:val="right" w:leader="dot" w:pos="9016"/>
             </w:tabs>
             <w:rPr>
               <w:rFonts w:eastAsiaTheme="minorEastAsia"/>
               <w:noProof/>
+              <w:sz w:val="24"/>
+              <w:szCs w:val="24"/>
               <w:lang w:eastAsia="en-AU"/>
             </w:rPr>
           </w:pPr>
-          <w:hyperlink w:anchor="_Toc24614409" w:history="1">
+          <w:hyperlink w:anchor="_Toc24713740" w:history="1">
             <w:r>
               <w:rPr>
                 <w:rStyle w:val="Hyperlink"/>
                 <w:noProof/>
               </w:rPr>
-              <w:t>3</w:t>
+              <w:t>2.1</w:t>
             </w:r>
             <w:r>
               <w:rPr>
                 <w:rFonts w:eastAsiaTheme="minorEastAsia"/>
                 <w:noProof/>
+                <w:sz w:val="24"/>
+                <w:szCs w:val="24"/>
                 <w:lang w:eastAsia="en-AU"/>
               </w:rPr>
               <w:tab/>
@@ -1749,7 +2156,7 @@
                 <w:rStyle w:val="Hyperlink"/>
                 <w:noProof/>
               </w:rPr>
-              <w:t>Conclusion</w:t>
+              <w:t>Software review plan</w:t>
             </w:r>
             <w:r>
               <w:rPr>
@@ -1770,7 +2177,7 @@
                 <w:noProof/>
                 <w:webHidden/>
               </w:rPr>
-              <w:instrText xml:space="preserve"> PAGEREF _Toc24614409 \h </w:instrText>
+              <w:instrText xml:space="preserve"> PAGEREF _Toc24713740 \h </w:instrText>
             </w:r>
             <w:r>
               <w:rPr>
@@ -1790,7 +2197,1357 @@
                 <w:noProof/>
                 <w:webHidden/>
               </w:rPr>
-              <w:t>7</w:t>
+              <w:t>10</w:t>
+            </w:r>
+            <w:r>
+              <w:rPr>
+                <w:noProof/>
+                <w:webHidden/>
+              </w:rPr>
+              <w:fldChar w:fldCharType="end"/>
+            </w:r>
+          </w:hyperlink>
+        </w:p>
+        <w:p>
+          <w:pPr>
+            <w:pStyle w:val="TOC3"/>
+            <w:tabs>
+              <w:tab w:val="left" w:pos="1200"/>
+              <w:tab w:val="right" w:leader="dot" w:pos="9016"/>
+            </w:tabs>
+            <w:rPr>
+              <w:rFonts w:eastAsiaTheme="minorEastAsia"/>
+              <w:noProof/>
+              <w:sz w:val="24"/>
+              <w:szCs w:val="24"/>
+              <w:lang w:eastAsia="en-AU"/>
+            </w:rPr>
+          </w:pPr>
+          <w:hyperlink w:anchor="_Toc24713741" w:history="1">
+            <w:r>
+              <w:rPr>
+                <w:rStyle w:val="Hyperlink"/>
+                <w:noProof/>
+              </w:rPr>
+              <w:t>2.1.1</w:t>
+            </w:r>
+            <w:r>
+              <w:rPr>
+                <w:rFonts w:eastAsiaTheme="minorEastAsia"/>
+                <w:noProof/>
+                <w:sz w:val="24"/>
+                <w:szCs w:val="24"/>
+                <w:lang w:eastAsia="en-AU"/>
+              </w:rPr>
+              <w:tab/>
+            </w:r>
+            <w:r>
+              <w:rPr>
+                <w:rStyle w:val="Hyperlink"/>
+                <w:noProof/>
+              </w:rPr>
+              <w:t>Meeting minutes</w:t>
+            </w:r>
+            <w:r>
+              <w:rPr>
+                <w:noProof/>
+                <w:webHidden/>
+              </w:rPr>
+              <w:tab/>
+            </w:r>
+            <w:r>
+              <w:rPr>
+                <w:noProof/>
+                <w:webHidden/>
+              </w:rPr>
+              <w:fldChar w:fldCharType="begin"/>
+            </w:r>
+            <w:r>
+              <w:rPr>
+                <w:noProof/>
+                <w:webHidden/>
+              </w:rPr>
+              <w:instrText xml:space="preserve"> PAGEREF _Toc24713741 \h </w:instrText>
+            </w:r>
+            <w:r>
+              <w:rPr>
+                <w:noProof/>
+                <w:webHidden/>
+              </w:rPr>
+            </w:r>
+            <w:r>
+              <w:rPr>
+                <w:noProof/>
+                <w:webHidden/>
+              </w:rPr>
+              <w:fldChar w:fldCharType="separate"/>
+            </w:r>
+            <w:r>
+              <w:rPr>
+                <w:noProof/>
+                <w:webHidden/>
+              </w:rPr>
+              <w:t>10</w:t>
+            </w:r>
+            <w:r>
+              <w:rPr>
+                <w:noProof/>
+                <w:webHidden/>
+              </w:rPr>
+              <w:fldChar w:fldCharType="end"/>
+            </w:r>
+          </w:hyperlink>
+        </w:p>
+        <w:p>
+          <w:pPr>
+            <w:pStyle w:val="TOC3"/>
+            <w:tabs>
+              <w:tab w:val="left" w:pos="1200"/>
+              <w:tab w:val="right" w:leader="dot" w:pos="9016"/>
+            </w:tabs>
+            <w:rPr>
+              <w:rFonts w:eastAsiaTheme="minorEastAsia"/>
+              <w:noProof/>
+              <w:sz w:val="24"/>
+              <w:szCs w:val="24"/>
+              <w:lang w:eastAsia="en-AU"/>
+            </w:rPr>
+          </w:pPr>
+          <w:hyperlink w:anchor="_Toc24713742" w:history="1">
+            <w:r>
+              <w:rPr>
+                <w:rStyle w:val="Hyperlink"/>
+                <w:noProof/>
+              </w:rPr>
+              <w:t>2.1.2</w:t>
+            </w:r>
+            <w:r>
+              <w:rPr>
+                <w:rFonts w:eastAsiaTheme="minorEastAsia"/>
+                <w:noProof/>
+                <w:sz w:val="24"/>
+                <w:szCs w:val="24"/>
+                <w:lang w:eastAsia="en-AU"/>
+              </w:rPr>
+              <w:tab/>
+            </w:r>
+            <w:r>
+              <w:rPr>
+                <w:rStyle w:val="Hyperlink"/>
+                <w:noProof/>
+              </w:rPr>
+              <w:t>Performance report</w:t>
+            </w:r>
+            <w:r>
+              <w:rPr>
+                <w:noProof/>
+                <w:webHidden/>
+              </w:rPr>
+              <w:tab/>
+            </w:r>
+            <w:r>
+              <w:rPr>
+                <w:noProof/>
+                <w:webHidden/>
+              </w:rPr>
+              <w:fldChar w:fldCharType="begin"/>
+            </w:r>
+            <w:r>
+              <w:rPr>
+                <w:noProof/>
+                <w:webHidden/>
+              </w:rPr>
+              <w:instrText xml:space="preserve"> PAGEREF _Toc24713742 \h </w:instrText>
+            </w:r>
+            <w:r>
+              <w:rPr>
+                <w:noProof/>
+                <w:webHidden/>
+              </w:rPr>
+            </w:r>
+            <w:r>
+              <w:rPr>
+                <w:noProof/>
+                <w:webHidden/>
+              </w:rPr>
+              <w:fldChar w:fldCharType="separate"/>
+            </w:r>
+            <w:r>
+              <w:rPr>
+                <w:noProof/>
+                <w:webHidden/>
+              </w:rPr>
+              <w:t>11</w:t>
+            </w:r>
+            <w:r>
+              <w:rPr>
+                <w:noProof/>
+                <w:webHidden/>
+              </w:rPr>
+              <w:fldChar w:fldCharType="end"/>
+            </w:r>
+          </w:hyperlink>
+        </w:p>
+        <w:p>
+          <w:pPr>
+            <w:pStyle w:val="TOC2"/>
+            <w:tabs>
+              <w:tab w:val="left" w:pos="960"/>
+              <w:tab w:val="right" w:leader="dot" w:pos="9016"/>
+            </w:tabs>
+            <w:rPr>
+              <w:rFonts w:eastAsiaTheme="minorEastAsia"/>
+              <w:noProof/>
+              <w:sz w:val="24"/>
+              <w:szCs w:val="24"/>
+              <w:lang w:eastAsia="en-AU"/>
+            </w:rPr>
+          </w:pPr>
+          <w:hyperlink w:anchor="_Toc24713743" w:history="1">
+            <w:r>
+              <w:rPr>
+                <w:rStyle w:val="Hyperlink"/>
+                <w:noProof/>
+              </w:rPr>
+              <w:t>2.2</w:t>
+            </w:r>
+            <w:r>
+              <w:rPr>
+                <w:rFonts w:eastAsiaTheme="minorEastAsia"/>
+                <w:noProof/>
+                <w:sz w:val="24"/>
+                <w:szCs w:val="24"/>
+                <w:lang w:eastAsia="en-AU"/>
+              </w:rPr>
+              <w:tab/>
+            </w:r>
+            <w:r>
+              <w:rPr>
+                <w:rStyle w:val="Hyperlink"/>
+                <w:noProof/>
+              </w:rPr>
+              <w:t>Source Control</w:t>
+            </w:r>
+            <w:r>
+              <w:rPr>
+                <w:noProof/>
+                <w:webHidden/>
+              </w:rPr>
+              <w:tab/>
+            </w:r>
+            <w:r>
+              <w:rPr>
+                <w:noProof/>
+                <w:webHidden/>
+              </w:rPr>
+              <w:fldChar w:fldCharType="begin"/>
+            </w:r>
+            <w:r>
+              <w:rPr>
+                <w:noProof/>
+                <w:webHidden/>
+              </w:rPr>
+              <w:instrText xml:space="preserve"> PAGEREF _Toc24713743 \h </w:instrText>
+            </w:r>
+            <w:r>
+              <w:rPr>
+                <w:noProof/>
+                <w:webHidden/>
+              </w:rPr>
+            </w:r>
+            <w:r>
+              <w:rPr>
+                <w:noProof/>
+                <w:webHidden/>
+              </w:rPr>
+              <w:fldChar w:fldCharType="separate"/>
+            </w:r>
+            <w:r>
+              <w:rPr>
+                <w:noProof/>
+                <w:webHidden/>
+              </w:rPr>
+              <w:t>12</w:t>
+            </w:r>
+            <w:r>
+              <w:rPr>
+                <w:noProof/>
+                <w:webHidden/>
+              </w:rPr>
+              <w:fldChar w:fldCharType="end"/>
+            </w:r>
+          </w:hyperlink>
+        </w:p>
+        <w:p>
+          <w:pPr>
+            <w:pStyle w:val="TOC2"/>
+            <w:tabs>
+              <w:tab w:val="left" w:pos="960"/>
+              <w:tab w:val="right" w:leader="dot" w:pos="9016"/>
+            </w:tabs>
+            <w:rPr>
+              <w:rFonts w:eastAsiaTheme="minorEastAsia"/>
+              <w:noProof/>
+              <w:sz w:val="24"/>
+              <w:szCs w:val="24"/>
+              <w:lang w:eastAsia="en-AU"/>
+            </w:rPr>
+          </w:pPr>
+          <w:hyperlink w:anchor="_Toc24713744" w:history="1">
+            <w:r>
+              <w:rPr>
+                <w:rStyle w:val="Hyperlink"/>
+                <w:noProof/>
+              </w:rPr>
+              <w:t>2.3</w:t>
+            </w:r>
+            <w:r>
+              <w:rPr>
+                <w:rFonts w:eastAsiaTheme="minorEastAsia"/>
+                <w:noProof/>
+                <w:sz w:val="24"/>
+                <w:szCs w:val="24"/>
+                <w:lang w:eastAsia="en-AU"/>
+              </w:rPr>
+              <w:tab/>
+            </w:r>
+            <w:r>
+              <w:rPr>
+                <w:rStyle w:val="Hyperlink"/>
+                <w:noProof/>
+              </w:rPr>
+              <w:t>Project Management Plan</w:t>
+            </w:r>
+            <w:r>
+              <w:rPr>
+                <w:noProof/>
+                <w:webHidden/>
+              </w:rPr>
+              <w:tab/>
+            </w:r>
+            <w:r>
+              <w:rPr>
+                <w:noProof/>
+                <w:webHidden/>
+              </w:rPr>
+              <w:fldChar w:fldCharType="begin"/>
+            </w:r>
+            <w:r>
+              <w:rPr>
+                <w:noProof/>
+                <w:webHidden/>
+              </w:rPr>
+              <w:instrText xml:space="preserve"> PAGEREF _Toc24713744 \h </w:instrText>
+            </w:r>
+            <w:r>
+              <w:rPr>
+                <w:noProof/>
+                <w:webHidden/>
+              </w:rPr>
+            </w:r>
+            <w:r>
+              <w:rPr>
+                <w:noProof/>
+                <w:webHidden/>
+              </w:rPr>
+              <w:fldChar w:fldCharType="separate"/>
+            </w:r>
+            <w:r>
+              <w:rPr>
+                <w:noProof/>
+                <w:webHidden/>
+              </w:rPr>
+              <w:t>12</w:t>
+            </w:r>
+            <w:r>
+              <w:rPr>
+                <w:noProof/>
+                <w:webHidden/>
+              </w:rPr>
+              <w:fldChar w:fldCharType="end"/>
+            </w:r>
+          </w:hyperlink>
+        </w:p>
+        <w:p>
+          <w:pPr>
+            <w:pStyle w:val="TOC2"/>
+            <w:tabs>
+              <w:tab w:val="left" w:pos="960"/>
+              <w:tab w:val="right" w:leader="dot" w:pos="9016"/>
+            </w:tabs>
+            <w:rPr>
+              <w:rFonts w:eastAsiaTheme="minorEastAsia"/>
+              <w:noProof/>
+              <w:sz w:val="24"/>
+              <w:szCs w:val="24"/>
+              <w:lang w:eastAsia="en-AU"/>
+            </w:rPr>
+          </w:pPr>
+          <w:hyperlink w:anchor="_Toc24713745" w:history="1">
+            <w:r>
+              <w:rPr>
+                <w:rStyle w:val="Hyperlink"/>
+                <w:noProof/>
+              </w:rPr>
+              <w:t>2.4</w:t>
+            </w:r>
+            <w:r>
+              <w:rPr>
+                <w:rFonts w:eastAsiaTheme="minorEastAsia"/>
+                <w:noProof/>
+                <w:sz w:val="24"/>
+                <w:szCs w:val="24"/>
+                <w:lang w:eastAsia="en-AU"/>
+              </w:rPr>
+              <w:tab/>
+            </w:r>
+            <w:r>
+              <w:rPr>
+                <w:rStyle w:val="Hyperlink"/>
+                <w:noProof/>
+              </w:rPr>
+              <w:t>Software Development Testing Plan</w:t>
+            </w:r>
+            <w:r>
+              <w:rPr>
+                <w:noProof/>
+                <w:webHidden/>
+              </w:rPr>
+              <w:tab/>
+            </w:r>
+            <w:r>
+              <w:rPr>
+                <w:noProof/>
+                <w:webHidden/>
+              </w:rPr>
+              <w:fldChar w:fldCharType="begin"/>
+            </w:r>
+            <w:r>
+              <w:rPr>
+                <w:noProof/>
+                <w:webHidden/>
+              </w:rPr>
+              <w:instrText xml:space="preserve"> PAGEREF _Toc24713745 \h </w:instrText>
+            </w:r>
+            <w:r>
+              <w:rPr>
+                <w:noProof/>
+                <w:webHidden/>
+              </w:rPr>
+            </w:r>
+            <w:r>
+              <w:rPr>
+                <w:noProof/>
+                <w:webHidden/>
+              </w:rPr>
+              <w:fldChar w:fldCharType="separate"/>
+            </w:r>
+            <w:r>
+              <w:rPr>
+                <w:noProof/>
+                <w:webHidden/>
+              </w:rPr>
+              <w:t>12</w:t>
+            </w:r>
+            <w:r>
+              <w:rPr>
+                <w:noProof/>
+                <w:webHidden/>
+              </w:rPr>
+              <w:fldChar w:fldCharType="end"/>
+            </w:r>
+          </w:hyperlink>
+        </w:p>
+        <w:p>
+          <w:pPr>
+            <w:pStyle w:val="TOC3"/>
+            <w:tabs>
+              <w:tab w:val="left" w:pos="1200"/>
+              <w:tab w:val="right" w:leader="dot" w:pos="9016"/>
+            </w:tabs>
+            <w:rPr>
+              <w:rFonts w:eastAsiaTheme="minorEastAsia"/>
+              <w:noProof/>
+              <w:sz w:val="24"/>
+              <w:szCs w:val="24"/>
+              <w:lang w:eastAsia="en-AU"/>
+            </w:rPr>
+          </w:pPr>
+          <w:hyperlink w:anchor="_Toc24713746" w:history="1">
+            <w:r>
+              <w:rPr>
+                <w:rStyle w:val="Hyperlink"/>
+                <w:noProof/>
+              </w:rPr>
+              <w:t>2.4.1</w:t>
+            </w:r>
+            <w:r>
+              <w:rPr>
+                <w:rFonts w:eastAsiaTheme="minorEastAsia"/>
+                <w:noProof/>
+                <w:sz w:val="24"/>
+                <w:szCs w:val="24"/>
+                <w:lang w:eastAsia="en-AU"/>
+              </w:rPr>
+              <w:tab/>
+            </w:r>
+            <w:r>
+              <w:rPr>
+                <w:rStyle w:val="Hyperlink"/>
+                <w:noProof/>
+              </w:rPr>
+              <w:t>Test Methodology</w:t>
+            </w:r>
+            <w:r>
+              <w:rPr>
+                <w:noProof/>
+                <w:webHidden/>
+              </w:rPr>
+              <w:tab/>
+            </w:r>
+            <w:r>
+              <w:rPr>
+                <w:noProof/>
+                <w:webHidden/>
+              </w:rPr>
+              <w:fldChar w:fldCharType="begin"/>
+            </w:r>
+            <w:r>
+              <w:rPr>
+                <w:noProof/>
+                <w:webHidden/>
+              </w:rPr>
+              <w:instrText xml:space="preserve"> PAGEREF _Toc24713746 \h </w:instrText>
+            </w:r>
+            <w:r>
+              <w:rPr>
+                <w:noProof/>
+                <w:webHidden/>
+              </w:rPr>
+            </w:r>
+            <w:r>
+              <w:rPr>
+                <w:noProof/>
+                <w:webHidden/>
+              </w:rPr>
+              <w:fldChar w:fldCharType="separate"/>
+            </w:r>
+            <w:r>
+              <w:rPr>
+                <w:noProof/>
+                <w:webHidden/>
+              </w:rPr>
+              <w:t>12</w:t>
+            </w:r>
+            <w:r>
+              <w:rPr>
+                <w:noProof/>
+                <w:webHidden/>
+              </w:rPr>
+              <w:fldChar w:fldCharType="end"/>
+            </w:r>
+          </w:hyperlink>
+        </w:p>
+        <w:p>
+          <w:pPr>
+            <w:pStyle w:val="TOC3"/>
+            <w:tabs>
+              <w:tab w:val="left" w:pos="1200"/>
+              <w:tab w:val="right" w:leader="dot" w:pos="9016"/>
+            </w:tabs>
+            <w:rPr>
+              <w:rFonts w:eastAsiaTheme="minorEastAsia"/>
+              <w:noProof/>
+              <w:sz w:val="24"/>
+              <w:szCs w:val="24"/>
+              <w:lang w:eastAsia="en-AU"/>
+            </w:rPr>
+          </w:pPr>
+          <w:hyperlink w:anchor="_Toc24713747" w:history="1">
+            <w:r>
+              <w:rPr>
+                <w:rStyle w:val="Hyperlink"/>
+                <w:noProof/>
+              </w:rPr>
+              <w:t>2.4.2</w:t>
+            </w:r>
+            <w:r>
+              <w:rPr>
+                <w:rFonts w:eastAsiaTheme="minorEastAsia"/>
+                <w:noProof/>
+                <w:sz w:val="24"/>
+                <w:szCs w:val="24"/>
+                <w:lang w:eastAsia="en-AU"/>
+              </w:rPr>
+              <w:tab/>
+            </w:r>
+            <w:r>
+              <w:rPr>
+                <w:rStyle w:val="Hyperlink"/>
+                <w:noProof/>
+              </w:rPr>
+              <w:t>Test Deliverables</w:t>
+            </w:r>
+            <w:r>
+              <w:rPr>
+                <w:noProof/>
+                <w:webHidden/>
+              </w:rPr>
+              <w:tab/>
+            </w:r>
+            <w:r>
+              <w:rPr>
+                <w:noProof/>
+                <w:webHidden/>
+              </w:rPr>
+              <w:fldChar w:fldCharType="begin"/>
+            </w:r>
+            <w:r>
+              <w:rPr>
+                <w:noProof/>
+                <w:webHidden/>
+              </w:rPr>
+              <w:instrText xml:space="preserve"> PAGEREF _Toc24713747 \h </w:instrText>
+            </w:r>
+            <w:r>
+              <w:rPr>
+                <w:noProof/>
+                <w:webHidden/>
+              </w:rPr>
+            </w:r>
+            <w:r>
+              <w:rPr>
+                <w:noProof/>
+                <w:webHidden/>
+              </w:rPr>
+              <w:fldChar w:fldCharType="separate"/>
+            </w:r>
+            <w:r>
+              <w:rPr>
+                <w:noProof/>
+                <w:webHidden/>
+              </w:rPr>
+              <w:t>12</w:t>
+            </w:r>
+            <w:r>
+              <w:rPr>
+                <w:noProof/>
+                <w:webHidden/>
+              </w:rPr>
+              <w:fldChar w:fldCharType="end"/>
+            </w:r>
+          </w:hyperlink>
+        </w:p>
+        <w:p>
+          <w:pPr>
+            <w:pStyle w:val="TOC3"/>
+            <w:tabs>
+              <w:tab w:val="left" w:pos="1200"/>
+              <w:tab w:val="right" w:leader="dot" w:pos="9016"/>
+            </w:tabs>
+            <w:rPr>
+              <w:rFonts w:eastAsiaTheme="minorEastAsia"/>
+              <w:noProof/>
+              <w:sz w:val="24"/>
+              <w:szCs w:val="24"/>
+              <w:lang w:eastAsia="en-AU"/>
+            </w:rPr>
+          </w:pPr>
+          <w:hyperlink w:anchor="_Toc24713748" w:history="1">
+            <w:r>
+              <w:rPr>
+                <w:rStyle w:val="Hyperlink"/>
+                <w:noProof/>
+              </w:rPr>
+              <w:t>2.4.3</w:t>
+            </w:r>
+            <w:r>
+              <w:rPr>
+                <w:rFonts w:eastAsiaTheme="minorEastAsia"/>
+                <w:noProof/>
+                <w:sz w:val="24"/>
+                <w:szCs w:val="24"/>
+                <w:lang w:eastAsia="en-AU"/>
+              </w:rPr>
+              <w:tab/>
+            </w:r>
+            <w:r>
+              <w:rPr>
+                <w:rStyle w:val="Hyperlink"/>
+                <w:noProof/>
+              </w:rPr>
+              <w:t>Resource and Environment needs</w:t>
+            </w:r>
+            <w:r>
+              <w:rPr>
+                <w:noProof/>
+                <w:webHidden/>
+              </w:rPr>
+              <w:tab/>
+            </w:r>
+            <w:r>
+              <w:rPr>
+                <w:noProof/>
+                <w:webHidden/>
+              </w:rPr>
+              <w:fldChar w:fldCharType="begin"/>
+            </w:r>
+            <w:r>
+              <w:rPr>
+                <w:noProof/>
+                <w:webHidden/>
+              </w:rPr>
+              <w:instrText xml:space="preserve"> PAGEREF _Toc24713748 \h </w:instrText>
+            </w:r>
+            <w:r>
+              <w:rPr>
+                <w:noProof/>
+                <w:webHidden/>
+              </w:rPr>
+            </w:r>
+            <w:r>
+              <w:rPr>
+                <w:noProof/>
+                <w:webHidden/>
+              </w:rPr>
+              <w:fldChar w:fldCharType="separate"/>
+            </w:r>
+            <w:r>
+              <w:rPr>
+                <w:noProof/>
+                <w:webHidden/>
+              </w:rPr>
+              <w:t>12</w:t>
+            </w:r>
+            <w:r>
+              <w:rPr>
+                <w:noProof/>
+                <w:webHidden/>
+              </w:rPr>
+              <w:fldChar w:fldCharType="end"/>
+            </w:r>
+          </w:hyperlink>
+        </w:p>
+        <w:p>
+          <w:pPr>
+            <w:pStyle w:val="TOC3"/>
+            <w:tabs>
+              <w:tab w:val="left" w:pos="1200"/>
+              <w:tab w:val="right" w:leader="dot" w:pos="9016"/>
+            </w:tabs>
+            <w:rPr>
+              <w:rFonts w:eastAsiaTheme="minorEastAsia"/>
+              <w:noProof/>
+              <w:sz w:val="24"/>
+              <w:szCs w:val="24"/>
+              <w:lang w:eastAsia="en-AU"/>
+            </w:rPr>
+          </w:pPr>
+          <w:hyperlink w:anchor="_Toc24713749" w:history="1">
+            <w:r>
+              <w:rPr>
+                <w:rStyle w:val="Hyperlink"/>
+                <w:noProof/>
+              </w:rPr>
+              <w:t>2.4.4</w:t>
+            </w:r>
+            <w:r>
+              <w:rPr>
+                <w:rFonts w:eastAsiaTheme="minorEastAsia"/>
+                <w:noProof/>
+                <w:sz w:val="24"/>
+                <w:szCs w:val="24"/>
+                <w:lang w:eastAsia="en-AU"/>
+              </w:rPr>
+              <w:tab/>
+            </w:r>
+            <w:r>
+              <w:rPr>
+                <w:rStyle w:val="Hyperlink"/>
+                <w:noProof/>
+              </w:rPr>
+              <w:t>Terms/Acronyms</w:t>
+            </w:r>
+            <w:r>
+              <w:rPr>
+                <w:noProof/>
+                <w:webHidden/>
+              </w:rPr>
+              <w:tab/>
+            </w:r>
+            <w:r>
+              <w:rPr>
+                <w:noProof/>
+                <w:webHidden/>
+              </w:rPr>
+              <w:fldChar w:fldCharType="begin"/>
+            </w:r>
+            <w:r>
+              <w:rPr>
+                <w:noProof/>
+                <w:webHidden/>
+              </w:rPr>
+              <w:instrText xml:space="preserve"> PAGEREF _Toc24713749 \h </w:instrText>
+            </w:r>
+            <w:r>
+              <w:rPr>
+                <w:noProof/>
+                <w:webHidden/>
+              </w:rPr>
+            </w:r>
+            <w:r>
+              <w:rPr>
+                <w:noProof/>
+                <w:webHidden/>
+              </w:rPr>
+              <w:fldChar w:fldCharType="separate"/>
+            </w:r>
+            <w:r>
+              <w:rPr>
+                <w:noProof/>
+                <w:webHidden/>
+              </w:rPr>
+              <w:t>12</w:t>
+            </w:r>
+            <w:r>
+              <w:rPr>
+                <w:noProof/>
+                <w:webHidden/>
+              </w:rPr>
+              <w:fldChar w:fldCharType="end"/>
+            </w:r>
+          </w:hyperlink>
+        </w:p>
+        <w:p>
+          <w:pPr>
+            <w:pStyle w:val="TOC2"/>
+            <w:tabs>
+              <w:tab w:val="left" w:pos="960"/>
+              <w:tab w:val="right" w:leader="dot" w:pos="9016"/>
+            </w:tabs>
+            <w:rPr>
+              <w:rFonts w:eastAsiaTheme="minorEastAsia"/>
+              <w:noProof/>
+              <w:sz w:val="24"/>
+              <w:szCs w:val="24"/>
+              <w:lang w:eastAsia="en-AU"/>
+            </w:rPr>
+          </w:pPr>
+          <w:hyperlink w:anchor="_Toc24713750" w:history="1">
+            <w:r>
+              <w:rPr>
+                <w:rStyle w:val="Hyperlink"/>
+                <w:noProof/>
+              </w:rPr>
+              <w:t>2.5</w:t>
+            </w:r>
+            <w:r>
+              <w:rPr>
+                <w:rFonts w:eastAsiaTheme="minorEastAsia"/>
+                <w:noProof/>
+                <w:sz w:val="24"/>
+                <w:szCs w:val="24"/>
+                <w:lang w:eastAsia="en-AU"/>
+              </w:rPr>
+              <w:tab/>
+            </w:r>
+            <w:r>
+              <w:rPr>
+                <w:rStyle w:val="Hyperlink"/>
+                <w:noProof/>
+              </w:rPr>
+              <w:t>Testing</w:t>
+            </w:r>
+            <w:r>
+              <w:rPr>
+                <w:noProof/>
+                <w:webHidden/>
+              </w:rPr>
+              <w:tab/>
+            </w:r>
+            <w:r>
+              <w:rPr>
+                <w:noProof/>
+                <w:webHidden/>
+              </w:rPr>
+              <w:fldChar w:fldCharType="begin"/>
+            </w:r>
+            <w:r>
+              <w:rPr>
+                <w:noProof/>
+                <w:webHidden/>
+              </w:rPr>
+              <w:instrText xml:space="preserve"> PAGEREF _Toc24713750 \h </w:instrText>
+            </w:r>
+            <w:r>
+              <w:rPr>
+                <w:noProof/>
+                <w:webHidden/>
+              </w:rPr>
+            </w:r>
+            <w:r>
+              <w:rPr>
+                <w:noProof/>
+                <w:webHidden/>
+              </w:rPr>
+              <w:fldChar w:fldCharType="separate"/>
+            </w:r>
+            <w:r>
+              <w:rPr>
+                <w:noProof/>
+                <w:webHidden/>
+              </w:rPr>
+              <w:t>12</w:t>
+            </w:r>
+            <w:r>
+              <w:rPr>
+                <w:noProof/>
+                <w:webHidden/>
+              </w:rPr>
+              <w:fldChar w:fldCharType="end"/>
+            </w:r>
+          </w:hyperlink>
+        </w:p>
+        <w:p>
+          <w:pPr>
+            <w:pStyle w:val="TOC3"/>
+            <w:tabs>
+              <w:tab w:val="left" w:pos="1200"/>
+              <w:tab w:val="right" w:leader="dot" w:pos="9016"/>
+            </w:tabs>
+            <w:rPr>
+              <w:rFonts w:eastAsiaTheme="minorEastAsia"/>
+              <w:noProof/>
+              <w:sz w:val="24"/>
+              <w:szCs w:val="24"/>
+              <w:lang w:eastAsia="en-AU"/>
+            </w:rPr>
+          </w:pPr>
+          <w:hyperlink w:anchor="_Toc24713751" w:history="1">
+            <w:r>
+              <w:rPr>
+                <w:rStyle w:val="Hyperlink"/>
+                <w:noProof/>
+              </w:rPr>
+              <w:t>2.5.1</w:t>
+            </w:r>
+            <w:r>
+              <w:rPr>
+                <w:rFonts w:eastAsiaTheme="minorEastAsia"/>
+                <w:noProof/>
+                <w:sz w:val="24"/>
+                <w:szCs w:val="24"/>
+                <w:lang w:eastAsia="en-AU"/>
+              </w:rPr>
+              <w:tab/>
+            </w:r>
+            <w:r>
+              <w:rPr>
+                <w:rStyle w:val="Hyperlink"/>
+                <w:noProof/>
+              </w:rPr>
+              <w:t>Testing Procedures</w:t>
+            </w:r>
+            <w:r>
+              <w:rPr>
+                <w:noProof/>
+                <w:webHidden/>
+              </w:rPr>
+              <w:tab/>
+            </w:r>
+            <w:r>
+              <w:rPr>
+                <w:noProof/>
+                <w:webHidden/>
+              </w:rPr>
+              <w:fldChar w:fldCharType="begin"/>
+            </w:r>
+            <w:r>
+              <w:rPr>
+                <w:noProof/>
+                <w:webHidden/>
+              </w:rPr>
+              <w:instrText xml:space="preserve"> PAGEREF _Toc24713751 \h </w:instrText>
+            </w:r>
+            <w:r>
+              <w:rPr>
+                <w:noProof/>
+                <w:webHidden/>
+              </w:rPr>
+            </w:r>
+            <w:r>
+              <w:rPr>
+                <w:noProof/>
+                <w:webHidden/>
+              </w:rPr>
+              <w:fldChar w:fldCharType="separate"/>
+            </w:r>
+            <w:r>
+              <w:rPr>
+                <w:noProof/>
+                <w:webHidden/>
+              </w:rPr>
+              <w:t>12</w:t>
+            </w:r>
+            <w:r>
+              <w:rPr>
+                <w:noProof/>
+                <w:webHidden/>
+              </w:rPr>
+              <w:fldChar w:fldCharType="end"/>
+            </w:r>
+          </w:hyperlink>
+        </w:p>
+        <w:p>
+          <w:pPr>
+            <w:pStyle w:val="TOC3"/>
+            <w:tabs>
+              <w:tab w:val="left" w:pos="1200"/>
+              <w:tab w:val="right" w:leader="dot" w:pos="9016"/>
+            </w:tabs>
+            <w:rPr>
+              <w:rFonts w:eastAsiaTheme="minorEastAsia"/>
+              <w:noProof/>
+              <w:sz w:val="24"/>
+              <w:szCs w:val="24"/>
+              <w:lang w:eastAsia="en-AU"/>
+            </w:rPr>
+          </w:pPr>
+          <w:hyperlink w:anchor="_Toc24713752" w:history="1">
+            <w:r>
+              <w:rPr>
+                <w:rStyle w:val="Hyperlink"/>
+                <w:noProof/>
+              </w:rPr>
+              <w:t>2.5.2</w:t>
+            </w:r>
+            <w:r>
+              <w:rPr>
+                <w:rFonts w:eastAsiaTheme="minorEastAsia"/>
+                <w:noProof/>
+                <w:sz w:val="24"/>
+                <w:szCs w:val="24"/>
+                <w:lang w:eastAsia="en-AU"/>
+              </w:rPr>
+              <w:tab/>
+            </w:r>
+            <w:r>
+              <w:rPr>
+                <w:rStyle w:val="Hyperlink"/>
+                <w:noProof/>
+              </w:rPr>
+              <w:t>Integration Testing</w:t>
+            </w:r>
+            <w:r>
+              <w:rPr>
+                <w:noProof/>
+                <w:webHidden/>
+              </w:rPr>
+              <w:tab/>
+            </w:r>
+            <w:r>
+              <w:rPr>
+                <w:noProof/>
+                <w:webHidden/>
+              </w:rPr>
+              <w:fldChar w:fldCharType="begin"/>
+            </w:r>
+            <w:r>
+              <w:rPr>
+                <w:noProof/>
+                <w:webHidden/>
+              </w:rPr>
+              <w:instrText xml:space="preserve"> PAGEREF _Toc24713752 \h </w:instrText>
+            </w:r>
+            <w:r>
+              <w:rPr>
+                <w:noProof/>
+                <w:webHidden/>
+              </w:rPr>
+            </w:r>
+            <w:r>
+              <w:rPr>
+                <w:noProof/>
+                <w:webHidden/>
+              </w:rPr>
+              <w:fldChar w:fldCharType="separate"/>
+            </w:r>
+            <w:r>
+              <w:rPr>
+                <w:noProof/>
+                <w:webHidden/>
+              </w:rPr>
+              <w:t>12</w:t>
+            </w:r>
+            <w:r>
+              <w:rPr>
+                <w:noProof/>
+                <w:webHidden/>
+              </w:rPr>
+              <w:fldChar w:fldCharType="end"/>
+            </w:r>
+          </w:hyperlink>
+        </w:p>
+        <w:p>
+          <w:pPr>
+            <w:pStyle w:val="TOC3"/>
+            <w:tabs>
+              <w:tab w:val="left" w:pos="1200"/>
+              <w:tab w:val="right" w:leader="dot" w:pos="9016"/>
+            </w:tabs>
+            <w:rPr>
+              <w:rFonts w:eastAsiaTheme="minorEastAsia"/>
+              <w:noProof/>
+              <w:sz w:val="24"/>
+              <w:szCs w:val="24"/>
+              <w:lang w:eastAsia="en-AU"/>
+            </w:rPr>
+          </w:pPr>
+          <w:hyperlink w:anchor="_Toc24713753" w:history="1">
+            <w:r>
+              <w:rPr>
+                <w:rStyle w:val="Hyperlink"/>
+                <w:noProof/>
+              </w:rPr>
+              <w:t>2.5.3</w:t>
+            </w:r>
+            <w:r>
+              <w:rPr>
+                <w:rFonts w:eastAsiaTheme="minorEastAsia"/>
+                <w:noProof/>
+                <w:sz w:val="24"/>
+                <w:szCs w:val="24"/>
+                <w:lang w:eastAsia="en-AU"/>
+              </w:rPr>
+              <w:tab/>
+            </w:r>
+            <w:r>
+              <w:rPr>
+                <w:rStyle w:val="Hyperlink"/>
+                <w:noProof/>
+              </w:rPr>
+              <w:t>System Testing</w:t>
+            </w:r>
+            <w:r>
+              <w:rPr>
+                <w:noProof/>
+                <w:webHidden/>
+              </w:rPr>
+              <w:tab/>
+            </w:r>
+            <w:r>
+              <w:rPr>
+                <w:noProof/>
+                <w:webHidden/>
+              </w:rPr>
+              <w:fldChar w:fldCharType="begin"/>
+            </w:r>
+            <w:r>
+              <w:rPr>
+                <w:noProof/>
+                <w:webHidden/>
+              </w:rPr>
+              <w:instrText xml:space="preserve"> PAGEREF _Toc24713753 \h </w:instrText>
+            </w:r>
+            <w:r>
+              <w:rPr>
+                <w:noProof/>
+                <w:webHidden/>
+              </w:rPr>
+            </w:r>
+            <w:r>
+              <w:rPr>
+                <w:noProof/>
+                <w:webHidden/>
+              </w:rPr>
+              <w:fldChar w:fldCharType="separate"/>
+            </w:r>
+            <w:r>
+              <w:rPr>
+                <w:noProof/>
+                <w:webHidden/>
+              </w:rPr>
+              <w:t>12</w:t>
+            </w:r>
+            <w:r>
+              <w:rPr>
+                <w:noProof/>
+                <w:webHidden/>
+              </w:rPr>
+              <w:fldChar w:fldCharType="end"/>
+            </w:r>
+          </w:hyperlink>
+        </w:p>
+        <w:p>
+          <w:pPr>
+            <w:pStyle w:val="TOC3"/>
+            <w:tabs>
+              <w:tab w:val="left" w:pos="1200"/>
+              <w:tab w:val="right" w:leader="dot" w:pos="9016"/>
+            </w:tabs>
+            <w:rPr>
+              <w:rFonts w:eastAsiaTheme="minorEastAsia"/>
+              <w:noProof/>
+              <w:sz w:val="24"/>
+              <w:szCs w:val="24"/>
+              <w:lang w:eastAsia="en-AU"/>
+            </w:rPr>
+          </w:pPr>
+          <w:hyperlink w:anchor="_Toc24713754" w:history="1">
+            <w:r>
+              <w:rPr>
+                <w:rStyle w:val="Hyperlink"/>
+                <w:noProof/>
+              </w:rPr>
+              <w:t>2.5.4</w:t>
+            </w:r>
+            <w:r>
+              <w:rPr>
+                <w:rFonts w:eastAsiaTheme="minorEastAsia"/>
+                <w:noProof/>
+                <w:sz w:val="24"/>
+                <w:szCs w:val="24"/>
+                <w:lang w:eastAsia="en-AU"/>
+              </w:rPr>
+              <w:tab/>
+            </w:r>
+            <w:r>
+              <w:rPr>
+                <w:rStyle w:val="Hyperlink"/>
+                <w:noProof/>
+              </w:rPr>
+              <w:t>Final Testing</w:t>
+            </w:r>
+            <w:r>
+              <w:rPr>
+                <w:noProof/>
+                <w:webHidden/>
+              </w:rPr>
+              <w:tab/>
+            </w:r>
+            <w:r>
+              <w:rPr>
+                <w:noProof/>
+                <w:webHidden/>
+              </w:rPr>
+              <w:fldChar w:fldCharType="begin"/>
+            </w:r>
+            <w:r>
+              <w:rPr>
+                <w:noProof/>
+                <w:webHidden/>
+              </w:rPr>
+              <w:instrText xml:space="preserve"> PAGEREF _Toc24713754 \h </w:instrText>
+            </w:r>
+            <w:r>
+              <w:rPr>
+                <w:noProof/>
+                <w:webHidden/>
+              </w:rPr>
+            </w:r>
+            <w:r>
+              <w:rPr>
+                <w:noProof/>
+                <w:webHidden/>
+              </w:rPr>
+              <w:fldChar w:fldCharType="separate"/>
+            </w:r>
+            <w:r>
+              <w:rPr>
+                <w:noProof/>
+                <w:webHidden/>
+              </w:rPr>
+              <w:t>12</w:t>
+            </w:r>
+            <w:r>
+              <w:rPr>
+                <w:noProof/>
+                <w:webHidden/>
+              </w:rPr>
+              <w:fldChar w:fldCharType="end"/>
+            </w:r>
+          </w:hyperlink>
+        </w:p>
+        <w:p>
+          <w:pPr>
+            <w:pStyle w:val="TOC2"/>
+            <w:tabs>
+              <w:tab w:val="left" w:pos="960"/>
+              <w:tab w:val="right" w:leader="dot" w:pos="9016"/>
+            </w:tabs>
+            <w:rPr>
+              <w:rFonts w:eastAsiaTheme="minorEastAsia"/>
+              <w:noProof/>
+              <w:sz w:val="24"/>
+              <w:szCs w:val="24"/>
+              <w:lang w:eastAsia="en-AU"/>
+            </w:rPr>
+          </w:pPr>
+          <w:hyperlink w:anchor="_Toc24713755" w:history="1">
+            <w:r>
+              <w:rPr>
+                <w:rStyle w:val="Hyperlink"/>
+                <w:noProof/>
+              </w:rPr>
+              <w:t>2.6</w:t>
+            </w:r>
+            <w:r>
+              <w:rPr>
+                <w:rFonts w:eastAsiaTheme="minorEastAsia"/>
+                <w:noProof/>
+                <w:sz w:val="24"/>
+                <w:szCs w:val="24"/>
+                <w:lang w:eastAsia="en-AU"/>
+              </w:rPr>
+              <w:tab/>
+            </w:r>
+            <w:r>
+              <w:rPr>
+                <w:rStyle w:val="Hyperlink"/>
+                <w:noProof/>
+              </w:rPr>
+              <w:t>Demonstration</w:t>
+            </w:r>
+            <w:r>
+              <w:rPr>
+                <w:noProof/>
+                <w:webHidden/>
+              </w:rPr>
+              <w:tab/>
+            </w:r>
+            <w:r>
+              <w:rPr>
+                <w:noProof/>
+                <w:webHidden/>
+              </w:rPr>
+              <w:fldChar w:fldCharType="begin"/>
+            </w:r>
+            <w:r>
+              <w:rPr>
+                <w:noProof/>
+                <w:webHidden/>
+              </w:rPr>
+              <w:instrText xml:space="preserve"> PAGEREF _Toc24713755 \h </w:instrText>
+            </w:r>
+            <w:r>
+              <w:rPr>
+                <w:noProof/>
+                <w:webHidden/>
+              </w:rPr>
+            </w:r>
+            <w:r>
+              <w:rPr>
+                <w:noProof/>
+                <w:webHidden/>
+              </w:rPr>
+              <w:fldChar w:fldCharType="separate"/>
+            </w:r>
+            <w:r>
+              <w:rPr>
+                <w:noProof/>
+                <w:webHidden/>
+              </w:rPr>
+              <w:t>12</w:t>
             </w:r>
             <w:r>
               <w:rPr>
@@ -1815,6 +3572,7 @@
     </w:sdt>
     <w:p>
       <w:r>
+        <w:lastRenderedPageBreak/>
         <w:br w:type="page"/>
       </w:r>
     </w:p>
@@ -1822,7 +3580,7 @@
       <w:pPr>
         <w:pStyle w:val="Heading1"/>
       </w:pPr>
-      <w:bookmarkStart w:id="0" w:name="_Toc24614396"/>
+      <w:bookmarkStart w:id="0" w:name="_Toc24713723"/>
       <w:r>
         <w:lastRenderedPageBreak/>
         <w:t>Sprint One</w:t>
@@ -1834,7 +3592,7 @@
       <w:pPr>
         <w:pStyle w:val="Heading2"/>
       </w:pPr>
-      <w:bookmarkStart w:id="1" w:name="_Toc24614397"/>
+      <w:bookmarkStart w:id="1" w:name="_Toc24713724"/>
       <w:r>
         <w:t>Source Control</w:t>
       </w:r>
@@ -1868,7 +3626,35 @@
           <w:rPr>
             <w:rStyle w:val="Hyperlink"/>
           </w:rPr>
-          <w:t>https://github.com/mkjking/RAD</w:t>
+          <w:t>https://</w:t>
+        </w:r>
+        <w:proofErr w:type="spellStart"/>
+        <w:r>
+          <w:rPr>
+            <w:rStyle w:val="Hyperlink"/>
+          </w:rPr>
+          <w:t>github.com</w:t>
+        </w:r>
+        <w:proofErr w:type="spellEnd"/>
+        <w:r>
+          <w:rPr>
+            <w:rStyle w:val="Hyperlink"/>
+          </w:rPr>
+          <w:t>/</w:t>
+        </w:r>
+        <w:proofErr w:type="spellStart"/>
+        <w:r>
+          <w:rPr>
+            <w:rStyle w:val="Hyperlink"/>
+          </w:rPr>
+          <w:t>mkjking</w:t>
+        </w:r>
+        <w:proofErr w:type="spellEnd"/>
+        <w:r>
+          <w:rPr>
+            <w:rStyle w:val="Hyperlink"/>
+          </w:rPr>
+          <w:t>/RAD</w:t>
         </w:r>
       </w:hyperlink>
     </w:p>
@@ -1962,7 +3748,7 @@
       <w:pPr>
         <w:pStyle w:val="Heading2"/>
       </w:pPr>
-      <w:bookmarkStart w:id="2" w:name="_Toc24614398"/>
+      <w:bookmarkStart w:id="2" w:name="_Toc24713725"/>
       <w:r>
         <w:lastRenderedPageBreak/>
         <w:t>Project management plan</w:t>
@@ -2018,7 +3804,7 @@
       <w:pPr>
         <w:pStyle w:val="Heading2"/>
       </w:pPr>
-      <w:bookmarkStart w:id="3" w:name="_Toc24614399"/>
+      <w:bookmarkStart w:id="3" w:name="_Toc24713726"/>
       <w:r>
         <w:t xml:space="preserve">Software Development </w:t>
       </w:r>
@@ -2157,7 +3943,7 @@
       <w:pPr>
         <w:pStyle w:val="Heading3"/>
       </w:pPr>
-      <w:bookmarkStart w:id="4" w:name="_Toc24614400"/>
+      <w:bookmarkStart w:id="4" w:name="_Toc24713727"/>
       <w:r>
         <w:t>Test Methodology</w:t>
       </w:r>
@@ -2284,7 +4070,15 @@
       </w:pPr>
       <w:r>
         <w:lastRenderedPageBreak/>
-        <w:t>After all components have been added and finalised, a final testing session should be done to make sure that the system is in acceptable state and works as intended.</w:t>
+        <w:t xml:space="preserve">After all components have been added and finalised, a final testing session should be done to make sure that the system is </w:t>
+      </w:r>
+      <w:proofErr w:type="spellStart"/>
+      <w:r>
+        <w:t>in acceptable</w:t>
+      </w:r>
+      <w:proofErr w:type="spellEnd"/>
+      <w:r>
+        <w:t xml:space="preserve"> state and works as intended.</w:t>
       </w:r>
     </w:p>
     <w:p>
@@ -2471,7 +4265,7 @@
       <w:pPr>
         <w:pStyle w:val="Heading3"/>
       </w:pPr>
-      <w:bookmarkStart w:id="5" w:name="_Toc24614401"/>
+      <w:bookmarkStart w:id="5" w:name="_Toc24713728"/>
       <w:r>
         <w:t>Test deliverables</w:t>
       </w:r>
@@ -2521,7 +4315,7 @@
       <w:pPr>
         <w:pStyle w:val="Heading3"/>
       </w:pPr>
-      <w:bookmarkStart w:id="6" w:name="_Toc24614402"/>
+      <w:bookmarkStart w:id="6" w:name="_Toc24713729"/>
       <w:r>
         <w:t>Resource and environment needs</w:t>
       </w:r>
@@ -2688,7 +4482,7 @@
       <w:pPr>
         <w:pStyle w:val="Heading2"/>
       </w:pPr>
-      <w:bookmarkStart w:id="7" w:name="_Toc24614404"/>
+      <w:bookmarkStart w:id="7" w:name="_Toc24713730"/>
       <w:r>
         <w:t>Analysis documentation</w:t>
       </w:r>
@@ -2698,7 +4492,7 @@
       <w:pPr>
         <w:pStyle w:val="Heading3"/>
       </w:pPr>
-      <w:bookmarkStart w:id="8" w:name="_Toc24614405"/>
+      <w:bookmarkStart w:id="8" w:name="_Toc24713731"/>
       <w:r>
         <w:t>CITE business rules for software development</w:t>
       </w:r>
@@ -3075,7 +4869,7 @@
       <w:pPr>
         <w:pStyle w:val="Heading3"/>
       </w:pPr>
-      <w:bookmarkStart w:id="9" w:name="_Toc24614406"/>
+      <w:bookmarkStart w:id="9" w:name="_Toc24713732"/>
       <w:r>
         <w:t>CITE managed services quality assurance</w:t>
       </w:r>
@@ -3276,7 +5070,7 @@
       <w:pPr>
         <w:pStyle w:val="Heading3"/>
       </w:pPr>
-      <w:bookmarkStart w:id="10" w:name="_Toc24614407"/>
+      <w:bookmarkStart w:id="10" w:name="_Toc24713733"/>
       <w:r>
         <w:t>Acme entertainment development requirements</w:t>
       </w:r>
@@ -3351,18 +5145,25 @@
       <w:pPr>
         <w:pStyle w:val="Heading2"/>
       </w:pPr>
+      <w:bookmarkStart w:id="11" w:name="_Toc24713734"/>
       <w:r>
         <w:lastRenderedPageBreak/>
         <w:t>Testing</w:t>
       </w:r>
+      <w:bookmarkEnd w:id="11"/>
     </w:p>
     <w:p>
       <w:pPr>
         <w:pStyle w:val="Heading3"/>
       </w:pPr>
-      <w:r>
-        <w:t>Unit Testing</w:t>
-      </w:r>
+      <w:bookmarkStart w:id="12" w:name="_Toc24713735"/>
+      <w:r>
+        <w:t>Testing</w:t>
+      </w:r>
+      <w:r>
+        <w:t xml:space="preserve"> Procedures</w:t>
+      </w:r>
+      <w:bookmarkEnd w:id="12"/>
     </w:p>
     <w:p>
       <w:pPr>
@@ -3374,6 +5175,9 @@
     </w:p>
     <w:p>
       <w:r>
+        <w:rPr>
+          <w:noProof/>
+        </w:rPr>
         <w:drawing>
           <wp:inline distT="0" distB="0" distL="0" distR="0" wp14:anchorId="375B5F2B" wp14:editId="5C7D8085">
             <wp:extent cx="3932407" cy="2232837"/>
@@ -3556,10 +5360,7 @@
           </w:tcPr>
           <w:p>
             <w:r>
-              <w:t>1366x768</w:t>
-            </w:r>
-            <w:r>
-              <w:t xml:space="preserve"> Resolution</w:t>
+              <w:t>1366x768 Resolution</w:t>
             </w:r>
           </w:p>
         </w:tc>
@@ -3624,6 +5425,9 @@
     </w:p>
     <w:p>
       <w:r>
+        <w:rPr>
+          <w:noProof/>
+        </w:rPr>
         <w:drawing>
           <wp:inline distT="0" distB="0" distL="0" distR="0" wp14:anchorId="485E7C94" wp14:editId="34C18361">
             <wp:extent cx="5731510" cy="2635885"/>
@@ -3772,9 +5576,11 @@
             <w:tcW w:w="3005" w:type="dxa"/>
           </w:tcPr>
           <w:p>
+            <w:proofErr w:type="spellStart"/>
             <w:r>
               <w:t>MovieID</w:t>
             </w:r>
+            <w:proofErr w:type="spellEnd"/>
           </w:p>
         </w:tc>
         <w:tc>
@@ -4056,9 +5862,11 @@
       <w:pPr>
         <w:pStyle w:val="Heading3"/>
       </w:pPr>
+      <w:bookmarkStart w:id="13" w:name="_Toc24713736"/>
       <w:r>
         <w:t>Integration Testing</w:t>
       </w:r>
+      <w:bookmarkEnd w:id="13"/>
     </w:p>
     <w:tbl>
       <w:tblPr>
@@ -4267,9 +6075,11 @@
       <w:pPr>
         <w:pStyle w:val="Heading3"/>
       </w:pPr>
+      <w:bookmarkStart w:id="14" w:name="_Toc24713737"/>
       <w:r>
         <w:t>System Testing</w:t>
       </w:r>
+      <w:bookmarkEnd w:id="14"/>
     </w:p>
     <w:tbl>
       <w:tblPr>
@@ -4446,44 +6256,1350 @@
       <w:pPr>
         <w:pStyle w:val="Heading3"/>
       </w:pPr>
+      <w:bookmarkStart w:id="15" w:name="_Toc24713738"/>
       <w:r>
         <w:t>Final Testing</w:t>
       </w:r>
-    </w:p>
-    <w:p>
-      <w:r>
-        <w:t>The basic functionality of the product works as intended, and the functions work and do not break the system with the exception of import.php, which needs addressing before the end of next sprint.</w:t>
-      </w:r>
-      <w:bookmarkStart w:id="11" w:name="_GoBack"/>
-      <w:bookmarkEnd w:id="11"/>
-    </w:p>
+      <w:bookmarkEnd w:id="15"/>
+    </w:p>
+    <w:p>
+      <w:r>
+        <w:t xml:space="preserve">The basic functionality of the product works as intended, and the functions work and do not break the system with the exception of </w:t>
+      </w:r>
+      <w:proofErr w:type="spellStart"/>
+      <w:r>
+        <w:t>import.php</w:t>
+      </w:r>
+      <w:proofErr w:type="spellEnd"/>
+      <w:r>
+        <w:t>, which needs addressing before the end of next sprint.</w:t>
+      </w:r>
+    </w:p>
+    <w:p/>
+    <w:p/>
+    <w:p/>
+    <w:p/>
+    <w:p/>
+    <w:p/>
+    <w:p/>
+    <w:p/>
+    <w:p/>
     <w:p>
       <w:pPr>
         <w:pStyle w:val="Heading1"/>
       </w:pPr>
-      <w:bookmarkStart w:id="12" w:name="_Toc24614408"/>
-      <w:r>
+      <w:bookmarkStart w:id="16" w:name="_Toc24713739"/>
+      <w:r>
+        <w:lastRenderedPageBreak/>
         <w:t>Sprint two</w:t>
       </w:r>
-      <w:bookmarkEnd w:id="12"/>
+      <w:bookmarkEnd w:id="16"/>
+    </w:p>
+    <w:p>
+      <w:pPr>
+        <w:pStyle w:val="Heading2"/>
+      </w:pPr>
+      <w:bookmarkStart w:id="17" w:name="_Toc24713740"/>
+      <w:r>
+        <w:t>Software review plan</w:t>
+      </w:r>
+      <w:bookmarkEnd w:id="17"/>
+    </w:p>
+    <w:p>
+      <w:pPr>
+        <w:pStyle w:val="Heading3"/>
+      </w:pPr>
+      <w:bookmarkStart w:id="18" w:name="_Toc24713741"/>
+      <w:r>
+        <w:t>Meeting minutes</w:t>
+      </w:r>
+      <w:bookmarkEnd w:id="18"/>
+    </w:p>
+    <w:p>
+      <w:pPr>
+        <w:pStyle w:val="ListParagraph"/>
+        <w:numPr>
+          <w:ilvl w:val="0"/>
+          <w:numId w:val="2"/>
+        </w:numPr>
+      </w:pPr>
+      <w:r>
+        <w:t>Opening</w:t>
+      </w:r>
+    </w:p>
+    <w:p>
+      <w:pPr>
+        <w:ind w:left="720"/>
+      </w:pPr>
+      <w:r>
+        <w:tab/>
+        <w:t>Meeting was held 14</w:t>
+      </w:r>
+      <w:r>
+        <w:rPr>
+          <w:vertAlign w:val="superscript"/>
+        </w:rPr>
+        <w:t>th</w:t>
+      </w:r>
+      <w:r>
+        <w:t xml:space="preserve"> November in a </w:t>
+      </w:r>
+      <w:proofErr w:type="spellStart"/>
+      <w:r>
+        <w:t>Tafe</w:t>
+      </w:r>
+      <w:proofErr w:type="spellEnd"/>
+      <w:r>
+        <w:t xml:space="preserve"> campus lecture room. The meeting was</w:t>
+      </w:r>
+      <w:r>
+        <w:tab/>
+        <w:t>called by the client in order to present Sprint one process, and to discuss Sprint two</w:t>
+      </w:r>
+      <w:r>
+        <w:tab/>
+        <w:t>requirements.</w:t>
+      </w:r>
+    </w:p>
+    <w:p>
+      <w:pPr>
+        <w:pStyle w:val="ListParagraph"/>
+        <w:numPr>
+          <w:ilvl w:val="0"/>
+          <w:numId w:val="2"/>
+        </w:numPr>
+      </w:pPr>
+      <w:r>
+        <w:t>Present</w:t>
+      </w:r>
+    </w:p>
+    <w:p>
+      <w:pPr>
+        <w:ind w:left="720"/>
+      </w:pPr>
+      <w:r>
+        <w:tab/>
+      </w:r>
+      <w:proofErr w:type="spellStart"/>
+      <w:r>
+        <w:t>Blayde</w:t>
+      </w:r>
+      <w:proofErr w:type="spellEnd"/>
+      <w:r>
+        <w:t xml:space="preserve">, Noah, Mitch, and the Client Mr. A. </w:t>
+      </w:r>
+      <w:proofErr w:type="spellStart"/>
+      <w:r>
+        <w:t>Samway</w:t>
+      </w:r>
+      <w:proofErr w:type="spellEnd"/>
+      <w:r>
+        <w:t xml:space="preserve"> </w:t>
+      </w:r>
+    </w:p>
+    <w:p>
+      <w:pPr>
+        <w:pStyle w:val="ListParagraph"/>
+        <w:numPr>
+          <w:ilvl w:val="0"/>
+          <w:numId w:val="2"/>
+        </w:numPr>
+      </w:pPr>
+      <w:r>
+        <w:t>Absent:</w:t>
+      </w:r>
+    </w:p>
+    <w:p>
+      <w:pPr>
+        <w:ind w:left="720"/>
+      </w:pPr>
+      <w:r>
+        <w:tab/>
+        <w:t>NA</w:t>
+      </w:r>
+    </w:p>
+    <w:p>
+      <w:pPr>
+        <w:pStyle w:val="ListParagraph"/>
+        <w:numPr>
+          <w:ilvl w:val="0"/>
+          <w:numId w:val="2"/>
+        </w:numPr>
+      </w:pPr>
+      <w:r>
+        <w:t>Approval of Agenda</w:t>
+      </w:r>
+    </w:p>
+    <w:p>
+      <w:pPr>
+        <w:ind w:left="1440"/>
+      </w:pPr>
+      <w:r>
+        <w:t>Agenda is approved by the development team and the client.</w:t>
+      </w:r>
+    </w:p>
+    <w:p>
+      <w:pPr>
+        <w:pStyle w:val="ListParagraph"/>
+        <w:numPr>
+          <w:ilvl w:val="0"/>
+          <w:numId w:val="2"/>
+        </w:numPr>
+      </w:pPr>
+      <w:r>
+        <w:t>Bus</w:t>
+      </w:r>
+      <w:r>
+        <w:t>iness from the Previous Meeting</w:t>
+      </w:r>
+    </w:p>
+    <w:p>
+      <w:pPr>
+        <w:ind w:left="720"/>
+      </w:pPr>
+      <w:r>
+        <w:tab/>
+        <w:t xml:space="preserve">Discuss requirements for responsive HTML and CSS design, and the sites goal and </w:t>
+      </w:r>
+      <w:r>
+        <w:tab/>
+        <w:t>description.</w:t>
+      </w:r>
+    </w:p>
+    <w:p>
+      <w:pPr>
+        <w:pStyle w:val="ListParagraph"/>
+        <w:numPr>
+          <w:ilvl w:val="0"/>
+          <w:numId w:val="2"/>
+        </w:numPr>
+      </w:pPr>
+      <w:r>
+        <w:t>New Business</w:t>
+      </w:r>
+    </w:p>
+    <w:p>
+      <w:pPr>
+        <w:ind w:left="720"/>
+      </w:pPr>
+      <w:r>
+        <w:tab/>
+        <w:t>New meeting was discussed to include functionality for Email subscription services.</w:t>
+      </w:r>
+    </w:p>
+    <w:p>
+      <w:pPr>
+        <w:ind w:left="720"/>
+      </w:pPr>
+      <w:r>
+        <w:tab/>
+        <w:t>Users must be able to subscribe to newsletters and information, must have admin</w:t>
+      </w:r>
+      <w:r>
+        <w:tab/>
+        <w:t>for only administrators to revoke access to the subscriptions.</w:t>
+      </w:r>
+    </w:p>
+    <w:p>
+      <w:pPr>
+        <w:ind w:left="720"/>
+      </w:pPr>
+      <w:r>
+        <w:tab/>
+        <w:t xml:space="preserve">Users must be able to request resignation from subscription services, prompting a </w:t>
+      </w:r>
+      <w:r>
+        <w:tab/>
+        <w:t>request email sent to the admin account. Once the admin has approved,</w:t>
+      </w:r>
+      <w:r>
+        <w:tab/>
+      </w:r>
+      <w:r>
+        <w:tab/>
+      </w:r>
+      <w:r>
+        <w:tab/>
+        <w:t>confirmation email will be sen</w:t>
+      </w:r>
+      <w:bookmarkStart w:id="19" w:name="_GoBack"/>
+      <w:bookmarkEnd w:id="19"/>
+      <w:r>
+        <w:t>t to the user, asking to confirm action.</w:t>
+      </w:r>
+    </w:p>
+    <w:p>
+      <w:pPr>
+        <w:ind w:left="720"/>
+      </w:pPr>
+      <w:r>
+        <w:tab/>
+      </w:r>
+    </w:p>
+    <w:p>
+      <w:pPr>
+        <w:pStyle w:val="ListParagraph"/>
+        <w:numPr>
+          <w:ilvl w:val="0"/>
+          <w:numId w:val="2"/>
+        </w:numPr>
+      </w:pPr>
+      <w:r>
+        <w:t>Additions to the Agenda</w:t>
+      </w:r>
+    </w:p>
+    <w:p>
+      <w:pPr>
+        <w:ind w:left="720"/>
+      </w:pPr>
+    </w:p>
+    <w:p>
+      <w:pPr>
+        <w:ind w:left="720"/>
+      </w:pPr>
+    </w:p>
+    <w:p>
+      <w:pPr>
+        <w:ind w:left="720"/>
+      </w:pPr>
+    </w:p>
+    <w:p>
+      <w:pPr>
+        <w:ind w:left="720"/>
+      </w:pPr>
+    </w:p>
+    <w:p>
+      <w:pPr>
+        <w:ind w:left="720"/>
+      </w:pPr>
+    </w:p>
+    <w:p>
+      <w:pPr>
+        <w:ind w:left="720"/>
+      </w:pPr>
+    </w:p>
+    <w:p>
+      <w:pPr>
+        <w:ind w:left="720"/>
+      </w:pPr>
+    </w:p>
+    <w:p>
+      <w:pPr>
+        <w:pStyle w:val="Heading3"/>
+      </w:pPr>
+      <w:bookmarkStart w:id="20" w:name="_Toc24713742"/>
+      <w:r>
+        <w:lastRenderedPageBreak/>
+        <w:t>Performance report</w:t>
+      </w:r>
+      <w:bookmarkEnd w:id="20"/>
+    </w:p>
+    <w:p>
+      <w:pPr>
+        <w:ind w:left="432"/>
+      </w:pPr>
+      <w:r>
+        <w:t xml:space="preserve">This application is developed using PHP and HTML, </w:t>
+      </w:r>
+      <w:r>
+        <w:t>both are different languages serving different sides of the application.</w:t>
+      </w:r>
+    </w:p>
+    <w:p>
+      <w:pPr>
+        <w:pStyle w:val="ListParagraph"/>
+        <w:numPr>
+          <w:ilvl w:val="1"/>
+          <w:numId w:val="2"/>
+        </w:numPr>
+      </w:pPr>
+      <w:r>
+        <w:t>Performance Tools</w:t>
+      </w:r>
+    </w:p>
+    <w:p>
+      <w:pPr>
+        <w:ind w:left="1800"/>
+      </w:pPr>
+      <w:r>
+        <w:t>Profilers can be used for PHP to accurately measure resources and performance statistics. Every action PHP makes uses resources on the machine, when applications increase in size and become more complex, it’s easy for performance margins to blow out as each inefficiency wherever it may be will stack.</w:t>
+      </w:r>
+    </w:p>
+    <w:p>
+      <w:pPr>
+        <w:ind w:left="1800"/>
+      </w:pPr>
+      <w:r>
+        <w:t xml:space="preserve">Popular profiling tools for PHP standard profiling are </w:t>
+      </w:r>
+      <w:proofErr w:type="spellStart"/>
+      <w:r>
+        <w:t>Xhprof</w:t>
+      </w:r>
+      <w:proofErr w:type="spellEnd"/>
+      <w:r>
+        <w:t xml:space="preserve">, and </w:t>
+      </w:r>
+      <w:proofErr w:type="spellStart"/>
+      <w:r>
+        <w:t>Xdebug</w:t>
+      </w:r>
+      <w:proofErr w:type="spellEnd"/>
+      <w:r>
+        <w:t>, standard profilers record stack traces and give snapshots of hardware usage, Howlong the program spends at each line of code and counts method calls etc.</w:t>
+      </w:r>
+    </w:p>
+    <w:p>
+      <w:pPr>
+        <w:ind w:left="1800"/>
+      </w:pPr>
+      <w:r>
+        <w:t>Tracing profiler tools like Z-Ray, are much more lightweight and allow you to debug while you code. Setting breakpoints and watching data and how the program responds. Tracing profilers are intended to catch errors during application development rather than end product testing, unlike standard profilers, tracing profilers do not offer server usage statistics like CPU and memory.</w:t>
+      </w:r>
+    </w:p>
+    <w:p>
+      <w:pPr>
+        <w:ind w:left="1800"/>
+      </w:pPr>
+      <w:proofErr w:type="gramStart"/>
+      <w:r>
+        <w:t>APM(</w:t>
+      </w:r>
+      <w:proofErr w:type="gramEnd"/>
+      <w:r>
+        <w:t>Application performance monitoring) tools</w:t>
+      </w:r>
+      <w:r>
+        <w:t xml:space="preserve"> offer more in depth analysis of the entire stack development. APM tools run all the time on the server and provide an interface of statistics for the user. Website owners and developers can view performance data, and customer data of all actions, links, or whatever tasks the user may use on the application. </w:t>
+      </w:r>
+    </w:p>
+    <w:p>
+      <w:pPr>
+        <w:ind w:left="1800"/>
+      </w:pPr>
+      <w:r>
+        <w:t>APM’s are costly and suited to larger projects when non-stop detailed data recording is needed.</w:t>
+      </w:r>
+    </w:p>
+    <w:p>
+      <w:pPr>
+        <w:pStyle w:val="ListParagraph"/>
+        <w:numPr>
+          <w:ilvl w:val="1"/>
+          <w:numId w:val="2"/>
+        </w:numPr>
+      </w:pPr>
+      <w:r>
+        <w:t>Code optimisers</w:t>
+      </w:r>
+    </w:p>
+    <w:p>
+      <w:pPr>
+        <w:ind w:left="1800"/>
+      </w:pPr>
+      <w:r>
+        <w:t>Code optimisers are simple tools that usually comply with some set of standards relative to the language. They let users insert code to apply these standards and output the modified code. Code optimisers are essential to mai</w:t>
+      </w:r>
+      <w:r>
+        <w:t>ntain standards</w:t>
+      </w:r>
+      <w:r>
+        <w:t xml:space="preserve"> while also improving performance.</w:t>
+      </w:r>
+    </w:p>
+    <w:p>
+      <w:pPr>
+        <w:ind w:left="1800"/>
+      </w:pPr>
+      <w:r>
+        <w:t xml:space="preserve">Code optimisers can also just </w:t>
+      </w:r>
+      <w:r>
+        <w:t xml:space="preserve">tidy the structure, </w:t>
+      </w:r>
+      <w:r>
+        <w:t>spacing and readability of the code. Implementing and researching good practice coding procedures to reduce loading times, like handling images correctly and only when needed etc.</w:t>
+      </w:r>
+    </w:p>
+    <w:p>
+      <w:pPr>
+        <w:ind w:left="1800"/>
+      </w:pPr>
+    </w:p>
+    <w:p>
+      <w:pPr>
+        <w:pStyle w:val="Heading2"/>
+      </w:pPr>
+      <w:bookmarkStart w:id="21" w:name="_Toc24713743"/>
+      <w:r>
+        <w:lastRenderedPageBreak/>
+        <w:t>Source Control</w:t>
+      </w:r>
+      <w:bookmarkEnd w:id="21"/>
+    </w:p>
+    <w:p>
+      <w:pPr>
+        <w:ind w:left="720"/>
+      </w:pPr>
+      <w:r>
+        <w:drawing>
+          <wp:inline distT="0" distB="0" distL="0" distR="0" wp14:anchorId="1E200350" wp14:editId="1A6D0CA2">
+            <wp:extent cx="4785690" cy="3945835"/>
+            <wp:effectExtent l="0" t="0" r="2540" b="4445"/>
+            <wp:docPr id="5" name="Picture 5"/>
+            <wp:cNvGraphicFramePr>
+              <a:graphicFrameLocks xmlns:a="http://schemas.openxmlformats.org/drawingml/2006/main" noChangeAspect="1"/>
+            </wp:cNvGraphicFramePr>
+            <a:graphic xmlns:a="http://schemas.openxmlformats.org/drawingml/2006/main">
+              <a:graphicData uri="http://schemas.openxmlformats.org/drawingml/2006/picture">
+                <pic:pic xmlns:pic="http://schemas.openxmlformats.org/drawingml/2006/picture">
+                  <pic:nvPicPr>
+                    <pic:cNvPr id="1" name=""/>
+                    <pic:cNvPicPr/>
+                  </pic:nvPicPr>
+                  <pic:blipFill>
+                    <a:blip r:embed="rId14"/>
+                    <a:stretch>
+                      <a:fillRect/>
+                    </a:stretch>
+                  </pic:blipFill>
+                  <pic:spPr>
+                    <a:xfrm>
+                      <a:off x="0" y="0"/>
+                      <a:ext cx="4814013" cy="3969187"/>
+                    </a:xfrm>
+                    <a:prstGeom prst="rect">
+                      <a:avLst/>
+                    </a:prstGeom>
+                  </pic:spPr>
+                </pic:pic>
+              </a:graphicData>
+            </a:graphic>
+          </wp:inline>
+        </w:drawing>
+      </w:r>
+    </w:p>
+    <w:p>
+      <w:pPr>
+        <w:pStyle w:val="Heading2"/>
+      </w:pPr>
+      <w:bookmarkStart w:id="22" w:name="_Toc24713744"/>
+      <w:r>
+        <w:t>Project Management Plan</w:t>
+      </w:r>
+      <w:bookmarkEnd w:id="22"/>
+    </w:p>
+    <w:p>
+      <w:pPr>
+        <w:pStyle w:val="Heading2"/>
+      </w:pPr>
+      <w:bookmarkStart w:id="23" w:name="_Toc24713745"/>
+      <w:r>
+        <w:t>Software Development Testing Plan</w:t>
+      </w:r>
+      <w:bookmarkEnd w:id="23"/>
+    </w:p>
+    <w:p>
+      <w:pPr>
+        <w:pStyle w:val="Heading4"/>
+      </w:pPr>
+      <w:r>
+        <w:t>Scope</w:t>
+      </w:r>
+    </w:p>
+    <w:p>
+      <w:pPr>
+        <w:ind w:left="720"/>
+      </w:pPr>
+      <w:r>
+        <w:t xml:space="preserve">The scope of this testing plan is focused on the </w:t>
+      </w:r>
+      <w:r>
+        <w:t xml:space="preserve">creation of </w:t>
+      </w:r>
+      <w:r>
+        <w:t xml:space="preserve">membership and </w:t>
+      </w:r>
+      <w:r>
+        <w:t>administrator</w:t>
+      </w:r>
+      <w:r>
+        <w:t xml:space="preserve"> portals. This plan will outline</w:t>
+      </w:r>
+      <w:r>
+        <w:t xml:space="preserve"> the</w:t>
+      </w:r>
+      <w:r>
+        <w:t xml:space="preserve"> functions and features</w:t>
+      </w:r>
+      <w:r>
+        <w:t xml:space="preserve"> required and follow testing for each.</w:t>
+      </w:r>
+    </w:p>
+    <w:p>
+      <w:pPr>
+        <w:pStyle w:val="Heading4"/>
+      </w:pPr>
+      <w:r>
+        <w:t>In Scope</w:t>
+      </w:r>
+    </w:p>
+    <w:p>
+      <w:pPr>
+        <w:pStyle w:val="ListParagraph"/>
+        <w:numPr>
+          <w:ilvl w:val="0"/>
+          <w:numId w:val="3"/>
+        </w:numPr>
+      </w:pPr>
+      <w:r>
+        <w:t>Membership email subscription service</w:t>
+      </w:r>
+    </w:p>
+    <w:p>
+      <w:pPr>
+        <w:pStyle w:val="ListParagraph"/>
+        <w:numPr>
+          <w:ilvl w:val="0"/>
+          <w:numId w:val="3"/>
+        </w:numPr>
+      </w:pPr>
+      <w:r>
+        <w:t>Administrative functions</w:t>
+      </w:r>
+    </w:p>
+    <w:p>
+      <w:pPr>
+        <w:pStyle w:val="Heading4"/>
+      </w:pPr>
+      <w:r>
+        <w:t>Out of Scope</w:t>
+      </w:r>
+    </w:p>
+    <w:p>
+      <w:pPr>
+        <w:pStyle w:val="ListParagraph"/>
+        <w:numPr>
+          <w:ilvl w:val="0"/>
+          <w:numId w:val="3"/>
+        </w:numPr>
+      </w:pPr>
+      <w:r>
+        <w:t>Additional Features</w:t>
+      </w:r>
+    </w:p>
+    <w:p>
+      <w:pPr>
+        <w:pStyle w:val="Heading4"/>
+      </w:pPr>
+      <w:r>
+        <w:t>Quality Objectives</w:t>
+      </w:r>
+    </w:p>
+    <w:p>
+      <w:pPr>
+        <w:ind w:left="720"/>
+      </w:pPr>
+      <w:r>
+        <w:t>This sprint requires that the membership portal and administrative functions fully work. Therefore, our Quality Objectives are:</w:t>
+      </w:r>
+    </w:p>
+    <w:p>
+      <w:pPr>
+        <w:pStyle w:val="ListParagraph"/>
+        <w:numPr>
+          <w:ilvl w:val="0"/>
+          <w:numId w:val="3"/>
+        </w:numPr>
+      </w:pPr>
+      <w:r>
+        <w:t>A fully functioning membership portal with the ability to subscribe to emails, and request unsubscribe</w:t>
+      </w:r>
+    </w:p>
+    <w:p>
+      <w:pPr>
+        <w:pStyle w:val="ListParagraph"/>
+        <w:numPr>
+          <w:ilvl w:val="0"/>
+          <w:numId w:val="3"/>
+        </w:numPr>
+      </w:pPr>
+      <w:r>
+        <w:t>A fully functioning administrative portal with the ability to receive emails from members requesting to be unsubscribed</w:t>
+      </w:r>
+    </w:p>
+    <w:p>
+      <w:pPr>
+        <w:pStyle w:val="ListParagraph"/>
+        <w:numPr>
+          <w:ilvl w:val="0"/>
+          <w:numId w:val="3"/>
+        </w:numPr>
+      </w:pPr>
+      <w:r>
+        <w:t>All functions and design elements to achieve this will be fully implemented</w:t>
+      </w:r>
+    </w:p>
+    <w:p>
+      <w:pPr>
+        <w:pStyle w:val="Heading3"/>
+      </w:pPr>
+      <w:bookmarkStart w:id="24" w:name="_Toc24713746"/>
+      <w:r>
+        <w:lastRenderedPageBreak/>
+        <w:t>Test Methodology</w:t>
+      </w:r>
+      <w:bookmarkEnd w:id="24"/>
+    </w:p>
+    <w:p>
+      <w:pPr>
+        <w:pStyle w:val="Heading4"/>
+      </w:pPr>
+      <w:r>
+        <w:t>Overview</w:t>
+      </w:r>
+    </w:p>
+    <w:p>
+      <w:pPr>
+        <w:ind w:left="720"/>
+      </w:pPr>
+      <w:r>
+        <w:t xml:space="preserve">Testing this plan will require multiple devices and multiple email accounts. Due to the nature of these test procedures there are lots of variations of software that will need to be considered.  </w:t>
+      </w:r>
+    </w:p>
+    <w:p>
+      <w:pPr>
+        <w:pStyle w:val="Heading4"/>
+      </w:pPr>
+      <w:r>
+        <w:t>Test levels</w:t>
+      </w:r>
+    </w:p>
+    <w:p>
+      <w:pPr>
+        <w:ind w:left="720"/>
+        <w:rPr>
+          <w:b/>
+          <w:bCs/>
+        </w:rPr>
+      </w:pPr>
+      <w:r>
+        <w:rPr>
+          <w:b/>
+          <w:bCs/>
+        </w:rPr>
+        <w:t>Test</w:t>
+      </w:r>
+      <w:r>
+        <w:rPr>
+          <w:b/>
+          <w:bCs/>
+        </w:rPr>
+        <w:t xml:space="preserve"> </w:t>
+      </w:r>
+      <w:r>
+        <w:rPr>
+          <w:b/>
+          <w:bCs/>
+        </w:rPr>
+        <w:t>Procedures</w:t>
+      </w:r>
+    </w:p>
+    <w:p>
+      <w:pPr>
+        <w:ind w:left="720"/>
+      </w:pPr>
+      <w:r>
+        <w:t>Each individual component should be tested separately from the whole project first, making sure that the code intention matches the result. This means that components such as image resizing, table resizing, font size changes and more should be tested individually first.</w:t>
+      </w:r>
+    </w:p>
+    <w:p>
+      <w:pPr>
+        <w:ind w:left="720"/>
+        <w:rPr>
+          <w:b/>
+          <w:bCs/>
+        </w:rPr>
+      </w:pPr>
+      <w:r>
+        <w:rPr>
+          <w:b/>
+          <w:bCs/>
+        </w:rPr>
+        <w:t>Integration Test</w:t>
+      </w:r>
+    </w:p>
+    <w:p>
+      <w:pPr>
+        <w:ind w:left="720"/>
+      </w:pPr>
+      <w:r>
+        <w:t>T</w:t>
+      </w:r>
+      <w:r>
+        <w:t>he tested components, i.e. email generation</w:t>
+      </w:r>
+      <w:r>
+        <w:t>, should then be integrated into the main system and tested to make sure the intended results do not change due to change in environment variables.</w:t>
+      </w:r>
+    </w:p>
+    <w:p>
+      <w:pPr>
+        <w:ind w:left="720"/>
+        <w:rPr>
+          <w:b/>
+          <w:bCs/>
+        </w:rPr>
+      </w:pPr>
+      <w:r>
+        <w:rPr>
+          <w:b/>
+          <w:bCs/>
+        </w:rPr>
+        <w:t>System Test</w:t>
+      </w:r>
+    </w:p>
+    <w:p>
+      <w:pPr>
+        <w:ind w:left="720"/>
+      </w:pPr>
+      <w:r>
+        <w:t>The entire system should be tested to see if the new integration has affected any other functionality, for example does the movie search still work, can you still search by rating etc.</w:t>
+      </w:r>
+    </w:p>
+    <w:p>
+      <w:pPr>
+        <w:ind w:left="720"/>
+        <w:rPr>
+          <w:b/>
+          <w:bCs/>
+        </w:rPr>
+      </w:pPr>
+      <w:r>
+        <w:rPr>
+          <w:b/>
+          <w:bCs/>
+        </w:rPr>
+        <w:t>Acceptance Test</w:t>
+      </w:r>
+    </w:p>
+    <w:p>
+      <w:pPr>
+        <w:ind w:left="720"/>
+      </w:pPr>
+      <w:r>
+        <w:t xml:space="preserve">After all components have been added and finalised, a final testing session should be done to make sure that the system is </w:t>
+      </w:r>
+      <w:r>
+        <w:t>inacceptable</w:t>
+      </w:r>
+      <w:r>
+        <w:t xml:space="preserve"> state and works as intended.</w:t>
+      </w:r>
+    </w:p>
+    <w:p>
+      <w:pPr>
+        <w:pStyle w:val="Heading4"/>
+      </w:pPr>
+      <w:r>
+        <w:t>Bug triage</w:t>
+      </w:r>
+    </w:p>
+    <w:p>
+      <w:pPr>
+        <w:ind w:left="720"/>
+        <w:rPr>
+          <w:i/>
+          <w:iCs/>
+        </w:rPr>
+      </w:pPr>
+      <w:r>
+        <w:rPr>
+          <w:i/>
+          <w:iCs/>
+        </w:rPr>
+        <w:t>The bug triage shall use the following format:</w:t>
+      </w:r>
+    </w:p>
+    <w:p>
+      <w:pPr>
+        <w:pStyle w:val="ListParagraph"/>
+        <w:numPr>
+          <w:ilvl w:val="0"/>
+          <w:numId w:val="4"/>
+        </w:numPr>
+        <w:rPr>
+          <w:b/>
+          <w:bCs/>
+        </w:rPr>
+      </w:pPr>
+      <w:r>
+        <w:rPr>
+          <w:b/>
+          <w:bCs/>
+        </w:rPr>
+        <w:t>Initial screenshot and description</w:t>
+      </w:r>
+    </w:p>
+    <w:p>
+      <w:pPr>
+        <w:ind w:left="1080"/>
+      </w:pPr>
+      <w:r>
+        <w:t>Post a screenshot of the issue occurring, and describe what the issue is, how it occurred and on what system it occurred.</w:t>
+      </w:r>
+    </w:p>
+    <w:p>
+      <w:pPr>
+        <w:pStyle w:val="ListParagraph"/>
+        <w:numPr>
+          <w:ilvl w:val="0"/>
+          <w:numId w:val="4"/>
+        </w:numPr>
+        <w:rPr>
+          <w:b/>
+          <w:bCs/>
+        </w:rPr>
+      </w:pPr>
+      <w:r>
+        <w:rPr>
+          <w:b/>
+          <w:bCs/>
+        </w:rPr>
+        <w:t>Confirmation of issue</w:t>
+      </w:r>
+    </w:p>
+    <w:p>
+      <w:pPr>
+        <w:pStyle w:val="ListParagraph"/>
+        <w:ind w:left="1080"/>
+      </w:pPr>
+    </w:p>
+    <w:p>
+      <w:pPr>
+        <w:pStyle w:val="ListParagraph"/>
+        <w:ind w:left="1080"/>
+      </w:pPr>
+      <w:r>
+        <w:t>Recreate the issue and test in another environment/system to confirm the issue and whether it is system dependent.</w:t>
+      </w:r>
+    </w:p>
+    <w:p>
+      <w:pPr>
+        <w:pStyle w:val="ListParagraph"/>
+        <w:ind w:left="1080"/>
+      </w:pPr>
+    </w:p>
+    <w:p>
+      <w:pPr>
+        <w:pStyle w:val="ListParagraph"/>
+        <w:numPr>
+          <w:ilvl w:val="0"/>
+          <w:numId w:val="4"/>
+        </w:numPr>
+        <w:rPr>
+          <w:b/>
+          <w:bCs/>
+        </w:rPr>
+      </w:pPr>
+      <w:r>
+        <w:rPr>
+          <w:b/>
+          <w:bCs/>
+        </w:rPr>
+        <w:t>Issue address</w:t>
+      </w:r>
+    </w:p>
+    <w:p>
+      <w:pPr>
+        <w:ind w:left="1080"/>
+      </w:pPr>
+      <w:r>
+        <w:t>Address what fixes you have put in place/what changes you have made to fix the issue.</w:t>
+      </w:r>
+    </w:p>
+    <w:p>
+      <w:pPr>
+        <w:pStyle w:val="ListParagraph"/>
+        <w:numPr>
+          <w:ilvl w:val="0"/>
+          <w:numId w:val="4"/>
+        </w:numPr>
+        <w:rPr>
+          <w:b/>
+          <w:bCs/>
+        </w:rPr>
+      </w:pPr>
+      <w:r>
+        <w:rPr>
+          <w:b/>
+          <w:bCs/>
+        </w:rPr>
+        <w:t>Conclusion of issue</w:t>
+      </w:r>
+    </w:p>
+    <w:p>
+      <w:pPr>
+        <w:pStyle w:val="ListParagraph"/>
+        <w:ind w:left="1080"/>
+      </w:pPr>
+    </w:p>
+    <w:p>
+      <w:pPr>
+        <w:pStyle w:val="ListParagraph"/>
+        <w:ind w:left="1080"/>
+      </w:pPr>
+      <w:r>
+        <w:t>Give a final statement on the condition of the bug and whether it was fixed or needs addressing later down the pipeline.</w:t>
+      </w:r>
+    </w:p>
+    <w:p>
+      <w:pPr>
+        <w:pStyle w:val="Heading4"/>
+      </w:pPr>
+      <w:r>
+        <w:lastRenderedPageBreak/>
+        <w:t>Test completeness</w:t>
+      </w:r>
+    </w:p>
+    <w:p>
+      <w:pPr>
+        <w:ind w:left="864"/>
+      </w:pPr>
+      <w:r>
+        <w:t>To finalise any level of testing, the goal requirements being solved must be achieved and/or furthered towards. This requires proper reading of the software requirements to make sure the product fits those requirements.</w:t>
+      </w:r>
     </w:p>
     <w:p/>
     <w:p>
       <w:pPr>
+        <w:pStyle w:val="Heading3"/>
+      </w:pPr>
+      <w:bookmarkStart w:id="25" w:name="_Toc24713747"/>
+      <w:r>
+        <w:t>Test Deliverables</w:t>
+      </w:r>
+      <w:bookmarkEnd w:id="25"/>
+    </w:p>
+    <w:p>
+      <w:pPr>
+        <w:ind w:left="720"/>
+      </w:pPr>
+      <w:r>
+        <w:t xml:space="preserve">The </w:t>
+      </w:r>
+      <w:r>
+        <w:t>second</w:t>
+      </w:r>
+      <w:r>
+        <w:t xml:space="preserve"> sprint has only two deliverables, to be shown at the end of the sprint to the relevant stakeholder:</w:t>
+      </w:r>
+    </w:p>
+    <w:p>
+      <w:pPr>
+        <w:pStyle w:val="ListParagraph"/>
+        <w:numPr>
+          <w:ilvl w:val="0"/>
+          <w:numId w:val="3"/>
+        </w:numPr>
+      </w:pPr>
+      <w:r>
+        <w:t>Membership functionality of the website</w:t>
+      </w:r>
+    </w:p>
+    <w:p>
+      <w:pPr>
+        <w:pStyle w:val="ListParagraph"/>
+        <w:numPr>
+          <w:ilvl w:val="0"/>
+          <w:numId w:val="3"/>
+        </w:numPr>
+      </w:pPr>
+      <w:r>
+        <w:t>Administrator functionality of the website</w:t>
+      </w:r>
+    </w:p>
+    <w:p>
+      <w:pPr>
+        <w:ind w:left="720"/>
+      </w:pPr>
+      <w:r>
+        <w:t>These should be tested before showing the stakeholder, and then may be presented.</w:t>
+      </w:r>
+    </w:p>
+    <w:p/>
+    <w:p>
+      <w:pPr>
+        <w:pStyle w:val="Heading3"/>
+      </w:pPr>
+      <w:bookmarkStart w:id="26" w:name="_Toc24713748"/>
+      <w:r>
+        <w:t>Resource and Environment needs</w:t>
+      </w:r>
+      <w:bookmarkEnd w:id="26"/>
+    </w:p>
+    <w:p>
+      <w:pPr>
+        <w:pStyle w:val="Heading4"/>
+      </w:pPr>
+      <w:r>
+        <w:t>Testing tools</w:t>
+      </w:r>
+    </w:p>
+    <w:p>
+      <w:pPr>
+        <w:ind w:left="864"/>
+      </w:pPr>
+      <w:r>
+        <w:t>The web program is being hosted on a local server, notably XAMPP Apache server. Any development features of the browsers that the product is being tested on (Chrome, Firefox, Edge) to test the product.</w:t>
+      </w:r>
+    </w:p>
+    <w:p>
+      <w:pPr>
+        <w:pStyle w:val="Heading4"/>
+      </w:pPr>
+      <w:r>
+        <w:t>Test environment</w:t>
+      </w:r>
+    </w:p>
+    <w:p>
+      <w:pPr>
+        <w:ind w:left="864"/>
+      </w:pPr>
+      <w:r>
+        <w:t xml:space="preserve">The product will be tested multiple popular </w:t>
+      </w:r>
+      <w:r>
+        <w:t>email providers</w:t>
+      </w:r>
+      <w:r>
+        <w:t xml:space="preserve">, namely </w:t>
+      </w:r>
+      <w:r>
+        <w:t>Gmail</w:t>
+      </w:r>
+      <w:r>
+        <w:t xml:space="preserve"> and </w:t>
+      </w:r>
+      <w:r>
+        <w:t>Outlook</w:t>
+      </w:r>
+      <w:r>
+        <w:t xml:space="preserve">, on multiple systems. </w:t>
+      </w:r>
+    </w:p>
+    <w:tbl>
+      <w:tblPr>
+        <w:tblStyle w:val="TableGrid"/>
+        <w:tblW w:w="0" w:type="auto"/>
+        <w:tblInd w:w="864" w:type="dxa"/>
+        <w:tblLook w:val="04A0" w:firstRow="1" w:lastRow="0" w:firstColumn="1" w:lastColumn="0" w:noHBand="0" w:noVBand="1"/>
+      </w:tblPr>
+      <w:tblGrid>
+        <w:gridCol w:w="4076"/>
+        <w:gridCol w:w="4076"/>
+      </w:tblGrid>
+      <w:tr>
+        <w:tc>
+          <w:tcPr>
+            <w:tcW w:w="4508" w:type="dxa"/>
+          </w:tcPr>
+          <w:p>
+            <w:pPr>
+              <w:rPr>
+                <w:b/>
+                <w:bCs/>
+              </w:rPr>
+            </w:pPr>
+            <w:r>
+              <w:rPr>
+                <w:b/>
+                <w:bCs/>
+              </w:rPr>
+              <w:t>Environment Variable Type</w:t>
+            </w:r>
+          </w:p>
+        </w:tc>
+        <w:tc>
+          <w:tcPr>
+            <w:tcW w:w="4508" w:type="dxa"/>
+          </w:tcPr>
+          <w:p>
+            <w:pPr>
+              <w:rPr>
+                <w:b/>
+                <w:bCs/>
+              </w:rPr>
+            </w:pPr>
+            <w:r>
+              <w:rPr>
+                <w:b/>
+                <w:bCs/>
+              </w:rPr>
+              <w:t>Environment Variable Used</w:t>
+            </w:r>
+          </w:p>
+        </w:tc>
+      </w:tr>
+      <w:tr>
+        <w:tc>
+          <w:tcPr>
+            <w:tcW w:w="4508" w:type="dxa"/>
+          </w:tcPr>
+          <w:p>
+            <w:r>
+              <w:t>Operating System (64 Bit)</w:t>
+            </w:r>
+          </w:p>
+        </w:tc>
+        <w:tc>
+          <w:tcPr>
+            <w:tcW w:w="4508" w:type="dxa"/>
+          </w:tcPr>
+          <w:p>
+            <w:r>
+              <w:t>Windows 10, Mac OS</w:t>
+            </w:r>
+          </w:p>
+        </w:tc>
+      </w:tr>
+      <w:tr>
+        <w:tc>
+          <w:tcPr>
+            <w:tcW w:w="4508" w:type="dxa"/>
+          </w:tcPr>
+          <w:p>
+            <w:r>
+              <w:t>Email provider</w:t>
+            </w:r>
+          </w:p>
+        </w:tc>
+        <w:tc>
+          <w:tcPr>
+            <w:tcW w:w="4508" w:type="dxa"/>
+          </w:tcPr>
+          <w:p>
+            <w:r>
+              <w:t>Gmail</w:t>
+            </w:r>
+            <w:r>
+              <w:t xml:space="preserve">, </w:t>
+            </w:r>
+            <w:r>
+              <w:t>Outlook</w:t>
+            </w:r>
+            <w:r>
+              <w:t xml:space="preserve">, </w:t>
+            </w:r>
+            <w:r>
+              <w:t>iCloud</w:t>
+            </w:r>
+          </w:p>
+        </w:tc>
+      </w:tr>
+      <w:tr>
+        <w:tc>
+          <w:tcPr>
+            <w:tcW w:w="4508" w:type="dxa"/>
+          </w:tcPr>
+          <w:p>
+            <w:r>
+              <w:t>Hardware</w:t>
+            </w:r>
+          </w:p>
+        </w:tc>
+        <w:tc>
+          <w:tcPr>
+            <w:tcW w:w="4508" w:type="dxa"/>
+          </w:tcPr>
+          <w:p>
+            <w:r>
+              <w:t xml:space="preserve">Desktop, </w:t>
+            </w:r>
+            <w:r>
+              <w:t>Mobile</w:t>
+            </w:r>
+          </w:p>
+        </w:tc>
+      </w:tr>
+    </w:tbl>
+    <w:p/>
+    <w:p>
+      <w:pPr>
+        <w:pStyle w:val="Heading2"/>
+      </w:pPr>
+      <w:bookmarkStart w:id="27" w:name="_Toc24713750"/>
+      <w:r>
+        <w:t>Testing</w:t>
+      </w:r>
+      <w:bookmarkEnd w:id="27"/>
+    </w:p>
+    <w:p>
+      <w:pPr>
+        <w:pStyle w:val="Heading3"/>
+      </w:pPr>
+      <w:bookmarkStart w:id="28" w:name="_Toc24713751"/>
+      <w:r>
+        <w:t>Testing Procedures</w:t>
+      </w:r>
+      <w:bookmarkEnd w:id="28"/>
+    </w:p>
+    <w:p>
+      <w:pPr>
+        <w:pStyle w:val="Heading3"/>
+      </w:pPr>
+      <w:bookmarkStart w:id="29" w:name="_Toc24713752"/>
+      <w:r>
+        <w:t>Integration Testing</w:t>
+      </w:r>
+      <w:bookmarkEnd w:id="29"/>
+    </w:p>
+    <w:p>
+      <w:pPr>
+        <w:pStyle w:val="Heading3"/>
+      </w:pPr>
+      <w:bookmarkStart w:id="30" w:name="_Toc24713753"/>
+      <w:r>
+        <w:t>System Testing</w:t>
+      </w:r>
+      <w:bookmarkEnd w:id="30"/>
+    </w:p>
+    <w:p>
+      <w:pPr>
+        <w:pStyle w:val="Heading3"/>
+      </w:pPr>
+      <w:bookmarkStart w:id="31" w:name="_Toc24713754"/>
+      <w:r>
+        <w:t>Final Testing</w:t>
+      </w:r>
+      <w:bookmarkEnd w:id="31"/>
+    </w:p>
+    <w:p>
+      <w:pPr>
+        <w:pStyle w:val="Heading2"/>
+      </w:pPr>
+      <w:bookmarkStart w:id="32" w:name="_Toc24713755"/>
+      <w:r>
+        <w:t>Demonstration</w:t>
+      </w:r>
+      <w:bookmarkEnd w:id="32"/>
+    </w:p>
+    <w:p>
+      <w:pPr>
         <w:pStyle w:val="Heading1"/>
-      </w:pPr>
-      <w:bookmarkStart w:id="13" w:name="_Toc24614409"/>
-      <w:r>
-        <w:t>Conclusion</w:t>
-      </w:r>
-      <w:bookmarkEnd w:id="13"/>
+        <w:numPr>
+          <w:ilvl w:val="0"/>
+          <w:numId w:val="0"/>
+        </w:numPr>
+        <w:ind w:left="432"/>
+      </w:pPr>
       <w:r>
         <w:br w:type="page"/>
       </w:r>
     </w:p>
     <w:p/>
     <w:sectPr>
-      <w:footerReference w:type="default" r:id="rId14"/>
+      <w:footerReference w:type="default" r:id="rId15"/>
       <w:pgSz w:w="11906" w:h="16838"/>
       <w:pgMar w:top="1440" w:right="1440" w:bottom="1440" w:left="1440" w:header="708" w:footer="708" w:gutter="0"/>
       <w:pgNumType w:start="0"/>
@@ -5134,7 +8250,7 @@
       </w:pPr>
     </w:pPrDefault>
   </w:docDefaults>
-  <w:latentStyles w:defLockedState="0" w:defUIPriority="99" w:defSemiHidden="0" w:defUnhideWhenUsed="0" w:defQFormat="0" w:count="376">
+  <w:latentStyles w:defLockedState="0" w:defUIPriority="99" w:defSemiHidden="0" w:defUnhideWhenUsed="0" w:defQFormat="0" w:count="375">
     <w:lsdException w:name="Normal" w:uiPriority="0" w:qFormat="1"/>
     <w:lsdException w:name="heading 1" w:uiPriority="9" w:qFormat="1"/>
     <w:lsdException w:name="heading 2" w:semiHidden="1" w:uiPriority="9" w:unhideWhenUsed="1" w:qFormat="1"/>
@@ -5240,6 +8356,7 @@
     <w:lsdException w:name="HTML Sample" w:semiHidden="1" w:unhideWhenUsed="1"/>
     <w:lsdException w:name="HTML Typewriter" w:semiHidden="1" w:unhideWhenUsed="1"/>
     <w:lsdException w:name="HTML Variable" w:semiHidden="1" w:unhideWhenUsed="1"/>
+    <w:lsdException w:name="Normal Table" w:semiHidden="1" w:unhideWhenUsed="1"/>
     <w:lsdException w:name="annotation subject" w:semiHidden="1" w:unhideWhenUsed="1"/>
     <w:lsdException w:name="No List" w:semiHidden="1" w:unhideWhenUsed="1"/>
     <w:lsdException w:name="Outline List 1" w:semiHidden="1" w:unhideWhenUsed="1"/>
@@ -5286,8 +8403,10 @@
     <w:lsdException w:name="Table Subtle 2" w:semiHidden="1" w:unhideWhenUsed="1"/>
     <w:lsdException w:name="Table Web 1" w:semiHidden="1" w:unhideWhenUsed="1"/>
     <w:lsdException w:name="Table Web 2" w:semiHidden="1" w:unhideWhenUsed="1"/>
+    <w:lsdException w:name="Table Web 3" w:semiHidden="1" w:unhideWhenUsed="1"/>
     <w:lsdException w:name="Balloon Text" w:semiHidden="1" w:unhideWhenUsed="1"/>
     <w:lsdException w:name="Table Grid" w:uiPriority="39"/>
+    <w:lsdException w:name="Table Theme" w:semiHidden="1" w:unhideWhenUsed="1"/>
     <w:lsdException w:name="Placeholder Text" w:semiHidden="1"/>
     <w:lsdException w:name="No Spacing" w:uiPriority="1" w:qFormat="1"/>
     <w:lsdException w:name="Light Shading" w:uiPriority="60"/>
@@ -5507,7 +8626,6 @@
     <w:lsdException w:name="Smart Hyperlink" w:semiHidden="1" w:unhideWhenUsed="1"/>
     <w:lsdException w:name="Hashtag" w:semiHidden="1" w:unhideWhenUsed="1"/>
     <w:lsdException w:name="Unresolved Mention" w:semiHidden="1" w:unhideWhenUsed="1"/>
-    <w:lsdException w:name="Smart Link" w:semiHidden="1" w:unhideWhenUsed="1"/>
   </w:latentStyles>
   <w:style w:type="paragraph" w:default="1" w:styleId="Normal">
     <w:name w:val="Normal"/>
@@ -6361,7 +9479,7 @@
 </file>
 
 <file path=customXml/itemProps2.xml><?xml version="1.0" encoding="utf-8"?>
-<ds:datastoreItem xmlns:ds="http://schemas.openxmlformats.org/officeDocument/2006/customXml" ds:itemID="{D8DB067F-B5EF-4880-9DCF-3773693111A7}">
+<ds:datastoreItem xmlns:ds="http://schemas.openxmlformats.org/officeDocument/2006/customXml" ds:itemID="{E4F1452B-7222-2149-921A-AECB326910F1}">
   <ds:schemaRefs>
     <ds:schemaRef ds:uri="http://schemas.openxmlformats.org/officeDocument/2006/bibliography"/>
   </ds:schemaRefs>

</xml_diff>

<commit_message>
Add testing, final testing and bug triage left to do
</commit_message>
<xml_diff>
--- a/MasterDoc.docx
+++ b/MasterDoc.docx
@@ -3626,7 +3626,35 @@
           <w:rPr>
             <w:rStyle w:val="Hyperlink"/>
           </w:rPr>
-          <w:t>https://github.com/mkjking/RAD</w:t>
+          <w:t>https://</w:t>
+        </w:r>
+        <w:proofErr w:type="spellStart"/>
+        <w:r>
+          <w:rPr>
+            <w:rStyle w:val="Hyperlink"/>
+          </w:rPr>
+          <w:t>github.com</w:t>
+        </w:r>
+        <w:proofErr w:type="spellEnd"/>
+        <w:r>
+          <w:rPr>
+            <w:rStyle w:val="Hyperlink"/>
+          </w:rPr>
+          <w:t>/</w:t>
+        </w:r>
+        <w:proofErr w:type="spellStart"/>
+        <w:r>
+          <w:rPr>
+            <w:rStyle w:val="Hyperlink"/>
+          </w:rPr>
+          <w:t>mkjking</w:t>
+        </w:r>
+        <w:proofErr w:type="spellEnd"/>
+        <w:r>
+          <w:rPr>
+            <w:rStyle w:val="Hyperlink"/>
+          </w:rPr>
+          <w:t>/RAD</w:t>
         </w:r>
       </w:hyperlink>
     </w:p>
@@ -4042,7 +4070,15 @@
       </w:pPr>
       <w:r>
         <w:lastRenderedPageBreak/>
-        <w:t>After all components have been added and finalised, a final testing session should be done to make sure that the system is in acceptable state and works as intended.</w:t>
+        <w:t xml:space="preserve">After all components have been added and finalised, a final testing session should be done to make sure that the system is </w:t>
+      </w:r>
+      <w:proofErr w:type="spellStart"/>
+      <w:r>
+        <w:t>in acceptable</w:t>
+      </w:r>
+      <w:proofErr w:type="spellEnd"/>
+      <w:r>
+        <w:t xml:space="preserve"> state and works as intended.</w:t>
       </w:r>
     </w:p>
     <w:p>
@@ -5540,9 +5576,11 @@
             <w:tcW w:w="3005" w:type="dxa"/>
           </w:tcPr>
           <w:p>
+            <w:proofErr w:type="spellStart"/>
             <w:r>
               <w:t>MovieID</w:t>
             </w:r>
+            <w:proofErr w:type="spellEnd"/>
           </w:p>
         </w:tc>
         <w:tc>
@@ -6226,7 +6264,15 @@
     </w:p>
     <w:p>
       <w:r>
-        <w:t>The basic functionality of the product works as intended, and the functions work and do not break the system with the exception of import.php, which needs addressing before the end of next sprint.</w:t>
+        <w:t xml:space="preserve">The basic functionality of the product works as intended, and the functions work and do not break the system with the exception of </w:t>
+      </w:r>
+      <w:proofErr w:type="spellStart"/>
+      <w:r>
+        <w:t>import.php</w:t>
+      </w:r>
+      <w:proofErr w:type="spellEnd"/>
+      <w:r>
+        <w:t>, which needs addressing before the end of next sprint.</w:t>
       </w:r>
     </w:p>
     <w:p/>
@@ -6296,7 +6342,15 @@
         <w:t>th</w:t>
       </w:r>
       <w:r>
-        <w:t xml:space="preserve"> November in a Tafe campus lecture room. The meeting was</w:t>
+        <w:t xml:space="preserve"> November in a </w:t>
+      </w:r>
+      <w:proofErr w:type="spellStart"/>
+      <w:r>
+        <w:t>Tafe</w:t>
+      </w:r>
+      <w:proofErr w:type="spellEnd"/>
+      <w:r>
+        <w:t xml:space="preserve"> campus lecture room. The meeting was</w:t>
       </w:r>
       <w:r>
         <w:tab/>
@@ -6325,7 +6379,22 @@
       </w:pPr>
       <w:r>
         <w:tab/>
-        <w:t xml:space="preserve">Blayde, Noah, Mitch, and the Client Mr. A. Samway </w:t>
+      </w:r>
+      <w:proofErr w:type="spellStart"/>
+      <w:r>
+        <w:t>Blayde</w:t>
+      </w:r>
+      <w:proofErr w:type="spellEnd"/>
+      <w:r>
+        <w:t xml:space="preserve">, Noah, Mitch, and the Client Mr. A. </w:t>
+      </w:r>
+      <w:proofErr w:type="spellStart"/>
+      <w:r>
+        <w:t>Samway</w:t>
+      </w:r>
+      <w:proofErr w:type="spellEnd"/>
+      <w:r>
+        <w:t xml:space="preserve"> </w:t>
       </w:r>
     </w:p>
     <w:p>
@@ -6556,7 +6625,23 @@
         <w:ind w:left="1800"/>
       </w:pPr>
       <w:r>
-        <w:t>Popular profiling tools for PHP standard profiling are Xhprof, and Xdebug, standard profilers record stack traces and give snapshots of hardware usage, Howlong the program spends at each line of code and counts method calls etc.</w:t>
+        <w:t xml:space="preserve">Popular profiling tools for PHP standard profiling are </w:t>
+      </w:r>
+      <w:proofErr w:type="spellStart"/>
+      <w:r>
+        <w:t>Xhprof</w:t>
+      </w:r>
+      <w:proofErr w:type="spellEnd"/>
+      <w:r>
+        <w:t xml:space="preserve">, and </w:t>
+      </w:r>
+      <w:proofErr w:type="spellStart"/>
+      <w:r>
+        <w:t>Xdebug</w:t>
+      </w:r>
+      <w:proofErr w:type="spellEnd"/>
+      <w:r>
+        <w:t>, standard profilers record stack traces and give snapshots of hardware usage, Howlong the program spends at each line of code and counts method calls etc.</w:t>
       </w:r>
     </w:p>
     <w:p>
@@ -6571,8 +6656,13 @@
       <w:pPr>
         <w:ind w:left="1800"/>
       </w:pPr>
-      <w:r>
-        <w:t>APM(Application performance monitoring) tools</w:t>
+      <w:proofErr w:type="gramStart"/>
+      <w:r>
+        <w:t>APM(</w:t>
+      </w:r>
+      <w:proofErr w:type="gramEnd"/>
+      <w:r>
+        <w:t>Application performance monitoring) tools</w:t>
       </w:r>
       <w:r>
         <w:t xml:space="preserve"> offer more in depth analysis of the entire stack development. APM tools run all the time on the server and provide an interface of statistics for the user. Website owners and developers can view performance data, and customer data of all actions, links, or whatever tasks the user may use on the application. </w:t>
@@ -7721,7 +7811,15 @@
     </w:p>
     <w:p>
       <w:r>
-        <w:t>Once logged in, AdminControl.php is displayed showing various administrator options, change admin password and</w:t>
+        <w:t xml:space="preserve">Once logged in, </w:t>
+      </w:r>
+      <w:proofErr w:type="spellStart"/>
+      <w:r>
+        <w:t>AdminControl.php</w:t>
+      </w:r>
+      <w:proofErr w:type="spellEnd"/>
+      <w:r>
+        <w:t xml:space="preserve"> is displayed showing various administrator options, change admin password and</w:t>
       </w:r>
       <w:r>
         <w:t xml:space="preserve"> remove users from mailing list.</w:t>
@@ -7944,7 +8042,15 @@
           </w:tcPr>
           <w:p>
             <w:r>
-              <w:t>Once logged in, changes the admin password to sent string</w:t>
+              <w:t xml:space="preserve">Once logged in, changes the admin password to </w:t>
+            </w:r>
+            <w:proofErr w:type="spellStart"/>
+            <w:r>
+              <w:t>sent</w:t>
+            </w:r>
+            <w:proofErr w:type="spellEnd"/>
+            <w:r>
+              <w:t xml:space="preserve"> string</w:t>
             </w:r>
           </w:p>
         </w:tc>
@@ -7976,8 +8082,13 @@
           </w:tcPr>
           <w:p>
             <w:r>
-              <w:t>If email entered exists, the user is removed from the db</w:t>
-            </w:r>
+              <w:t xml:space="preserve">If email entered exists, the user is removed from the </w:t>
+            </w:r>
+            <w:proofErr w:type="spellStart"/>
+            <w:r>
+              <w:t>db</w:t>
+            </w:r>
+            <w:proofErr w:type="spellEnd"/>
           </w:p>
         </w:tc>
       </w:tr>
@@ -8028,8 +8139,6 @@
             <w:r>
               <w:t>Yes</w:t>
             </w:r>
-            <w:bookmarkStart w:id="28" w:name="_GoBack"/>
-            <w:bookmarkEnd w:id="28"/>
           </w:p>
         </w:tc>
         <w:tc>
@@ -8190,9 +8299,11 @@
             <w:tcW w:w="3005" w:type="dxa"/>
           </w:tcPr>
           <w:p>
+            <w:proofErr w:type="spellStart"/>
             <w:r>
               <w:t>Tes</w:t>
             </w:r>
+            <w:proofErr w:type="spellEnd"/>
           </w:p>
         </w:tc>
         <w:tc>
@@ -8232,9 +8343,19 @@
             <w:tcW w:w="2774" w:type="dxa"/>
           </w:tcPr>
           <w:p>
-            <w:r>
-              <w:t>Radiobox is interpreted as a 1 or 0, and sent to the db</w:t>
-            </w:r>
+            <w:proofErr w:type="spellStart"/>
+            <w:r>
+              <w:t>Radiobox</w:t>
+            </w:r>
+            <w:proofErr w:type="spellEnd"/>
+            <w:r>
+              <w:t xml:space="preserve"> is interpreted as a 1 or 0, and sent to the </w:t>
+            </w:r>
+            <w:proofErr w:type="spellStart"/>
+            <w:r>
+              <w:t>db</w:t>
+            </w:r>
+            <w:proofErr w:type="spellEnd"/>
           </w:p>
         </w:tc>
       </w:tr>
@@ -8264,9 +8385,19 @@
             <w:tcW w:w="2774" w:type="dxa"/>
           </w:tcPr>
           <w:p>
-            <w:r>
-              <w:t>Radiobox response is sent to the db</w:t>
-            </w:r>
+            <w:proofErr w:type="spellStart"/>
+            <w:r>
+              <w:t>Radiobox</w:t>
+            </w:r>
+            <w:proofErr w:type="spellEnd"/>
+            <w:r>
+              <w:t xml:space="preserve"> response is sent to the </w:t>
+            </w:r>
+            <w:proofErr w:type="spellStart"/>
+            <w:r>
+              <w:t>db</w:t>
+            </w:r>
+            <w:proofErr w:type="spellEnd"/>
           </w:p>
         </w:tc>
       </w:tr>
@@ -8297,7 +8428,15 @@
           </w:tcPr>
           <w:p>
             <w:r>
-              <w:t>User is added to the db with correct information</w:t>
+              <w:t xml:space="preserve">User is added to the </w:t>
+            </w:r>
+            <w:proofErr w:type="spellStart"/>
+            <w:r>
+              <w:t>db</w:t>
+            </w:r>
+            <w:proofErr w:type="spellEnd"/>
+            <w:r>
+              <w:t xml:space="preserve"> with correct information</w:t>
             </w:r>
           </w:p>
         </w:tc>
@@ -8614,11 +8753,11 @@
       <w:pPr>
         <w:pStyle w:val="Heading3"/>
       </w:pPr>
-      <w:bookmarkStart w:id="29" w:name="_Toc24713752"/>
+      <w:bookmarkStart w:id="28" w:name="_Toc24713752"/>
       <w:r>
         <w:t>Integration Testing</w:t>
       </w:r>
-      <w:bookmarkEnd w:id="29"/>
+      <w:bookmarkEnd w:id="28"/>
     </w:p>
     <w:tbl>
       <w:tblPr>
@@ -8731,9 +8870,11 @@
             <w:tcW w:w="3005" w:type="dxa"/>
           </w:tcPr>
           <w:p>
+            <w:proofErr w:type="spellStart"/>
             <w:r>
               <w:t>AdminControl</w:t>
             </w:r>
+            <w:proofErr w:type="spellEnd"/>
           </w:p>
         </w:tc>
         <w:tc>
@@ -8827,31 +8968,444 @@
       <w:pPr>
         <w:pStyle w:val="Heading3"/>
       </w:pPr>
-      <w:bookmarkStart w:id="30" w:name="_Toc24713753"/>
+      <w:bookmarkStart w:id="29" w:name="_Toc24713753"/>
       <w:r>
         <w:t>System Testing</w:t>
       </w:r>
+      <w:bookmarkEnd w:id="29"/>
+    </w:p>
+    <w:tbl>
+      <w:tblPr>
+        <w:tblStyle w:val="TableGrid"/>
+        <w:tblW w:w="0" w:type="auto"/>
+        <w:tblLook w:val="04A0" w:firstRow="1" w:lastRow="0" w:firstColumn="1" w:lastColumn="0" w:noHBand="0" w:noVBand="1"/>
+      </w:tblPr>
+      <w:tblGrid>
+        <w:gridCol w:w="3005"/>
+        <w:gridCol w:w="3005"/>
+        <w:gridCol w:w="3006"/>
+      </w:tblGrid>
+      <w:tr>
+        <w:tc>
+          <w:tcPr>
+            <w:tcW w:w="3005" w:type="dxa"/>
+          </w:tcPr>
+          <w:p>
+            <w:pPr>
+              <w:rPr>
+                <w:b/>
+                <w:bCs/>
+              </w:rPr>
+            </w:pPr>
+            <w:r>
+              <w:rPr>
+                <w:b/>
+                <w:bCs/>
+              </w:rPr>
+              <w:t>TESTED</w:t>
+            </w:r>
+          </w:p>
+        </w:tc>
+        <w:tc>
+          <w:tcPr>
+            <w:tcW w:w="3005" w:type="dxa"/>
+          </w:tcPr>
+          <w:p>
+            <w:pPr>
+              <w:rPr>
+                <w:b/>
+                <w:bCs/>
+              </w:rPr>
+            </w:pPr>
+            <w:r>
+              <w:rPr>
+                <w:b/>
+                <w:bCs/>
+              </w:rPr>
+              <w:t>WORKING</w:t>
+            </w:r>
+          </w:p>
+        </w:tc>
+        <w:tc>
+          <w:tcPr>
+            <w:tcW w:w="3006" w:type="dxa"/>
+          </w:tcPr>
+          <w:p>
+            <w:pPr>
+              <w:rPr>
+                <w:b/>
+                <w:bCs/>
+              </w:rPr>
+            </w:pPr>
+            <w:r>
+              <w:rPr>
+                <w:b/>
+                <w:bCs/>
+              </w:rPr>
+              <w:t>COMMENT</w:t>
+            </w:r>
+          </w:p>
+        </w:tc>
+      </w:tr>
+      <w:tr>
+        <w:tc>
+          <w:tcPr>
+            <w:tcW w:w="3005" w:type="dxa"/>
+          </w:tcPr>
+          <w:p>
+            <w:r>
+              <w:t>Admin Login</w:t>
+            </w:r>
+          </w:p>
+        </w:tc>
+        <w:tc>
+          <w:tcPr>
+            <w:tcW w:w="3005" w:type="dxa"/>
+          </w:tcPr>
+          <w:p>
+            <w:r>
+              <w:t>YES</w:t>
+            </w:r>
+          </w:p>
+        </w:tc>
+        <w:tc>
+          <w:tcPr>
+            <w:tcW w:w="3006" w:type="dxa"/>
+          </w:tcPr>
+          <w:p>
+            <w:r>
+              <w:t>Still works as intended</w:t>
+            </w:r>
+          </w:p>
+        </w:tc>
+      </w:tr>
+      <w:tr>
+        <w:tc>
+          <w:tcPr>
+            <w:tcW w:w="3005" w:type="dxa"/>
+          </w:tcPr>
+          <w:p>
+            <w:proofErr w:type="spellStart"/>
+            <w:r>
+              <w:t>AdminControl</w:t>
+            </w:r>
+            <w:proofErr w:type="spellEnd"/>
+          </w:p>
+        </w:tc>
+        <w:tc>
+          <w:tcPr>
+            <w:tcW w:w="3005" w:type="dxa"/>
+          </w:tcPr>
+          <w:p>
+            <w:r>
+              <w:t>YES</w:t>
+            </w:r>
+          </w:p>
+        </w:tc>
+        <w:tc>
+          <w:tcPr>
+            <w:tcW w:w="3006" w:type="dxa"/>
+          </w:tcPr>
+          <w:p>
+            <w:r>
+              <w:t>Still works as intended</w:t>
+            </w:r>
+          </w:p>
+        </w:tc>
+      </w:tr>
+      <w:tr>
+        <w:tc>
+          <w:tcPr>
+            <w:tcW w:w="3005" w:type="dxa"/>
+          </w:tcPr>
+          <w:p>
+            <w:r>
+              <w:t>Signup</w:t>
+            </w:r>
+          </w:p>
+        </w:tc>
+        <w:tc>
+          <w:tcPr>
+            <w:tcW w:w="3005" w:type="dxa"/>
+          </w:tcPr>
+          <w:p>
+            <w:r>
+              <w:t>YES</w:t>
+            </w:r>
+          </w:p>
+        </w:tc>
+        <w:tc>
+          <w:tcPr>
+            <w:tcW w:w="3006" w:type="dxa"/>
+          </w:tcPr>
+          <w:p>
+            <w:r>
+              <w:t>Still works as intended</w:t>
+            </w:r>
+          </w:p>
+        </w:tc>
+      </w:tr>
+      <w:tr>
+        <w:tc>
+          <w:tcPr>
+            <w:tcW w:w="3005" w:type="dxa"/>
+          </w:tcPr>
+          <w:p>
+            <w:r>
+              <w:t>Unsubscribe</w:t>
+            </w:r>
+          </w:p>
+        </w:tc>
+        <w:tc>
+          <w:tcPr>
+            <w:tcW w:w="3005" w:type="dxa"/>
+          </w:tcPr>
+          <w:p>
+            <w:r>
+              <w:t>Yes</w:t>
+            </w:r>
+          </w:p>
+        </w:tc>
+        <w:tc>
+          <w:tcPr>
+            <w:tcW w:w="3006" w:type="dxa"/>
+          </w:tcPr>
+          <w:p>
+            <w:r>
+              <w:t>Now works as intended</w:t>
+            </w:r>
+          </w:p>
+        </w:tc>
+      </w:tr>
+    </w:tbl>
+    <w:p/>
+    <w:p>
+      <w:pPr>
+        <w:pStyle w:val="Heading3"/>
+      </w:pPr>
+      <w:r>
+        <w:t>Bug Triage</w:t>
+      </w:r>
+    </w:p>
+    <w:p>
+      <w:pPr>
+        <w:ind w:left="720"/>
+      </w:pPr>
+      <w:r>
+        <w:drawing>
+          <wp:inline distT="0" distB="0" distL="0" distR="0" wp14:anchorId="7835BE71" wp14:editId="59546DB0">
+            <wp:extent cx="5337313" cy="1640340"/>
+            <wp:effectExtent l="0" t="0" r="0" b="0"/>
+            <wp:docPr id="14" name="Picture 14"/>
+            <wp:cNvGraphicFramePr>
+              <a:graphicFrameLocks xmlns:a="http://schemas.openxmlformats.org/drawingml/2006/main" noChangeAspect="1"/>
+            </wp:cNvGraphicFramePr>
+            <a:graphic xmlns:a="http://schemas.openxmlformats.org/drawingml/2006/main">
+              <a:graphicData uri="http://schemas.openxmlformats.org/drawingml/2006/picture">
+                <pic:pic xmlns:pic="http://schemas.openxmlformats.org/drawingml/2006/picture">
+                  <pic:nvPicPr>
+                    <pic:cNvPr id="1" name=""/>
+                    <pic:cNvPicPr/>
+                  </pic:nvPicPr>
+                  <pic:blipFill>
+                    <a:blip r:embed="rId21"/>
+                    <a:stretch>
+                      <a:fillRect/>
+                    </a:stretch>
+                  </pic:blipFill>
+                  <pic:spPr>
+                    <a:xfrm>
+                      <a:off x="0" y="0"/>
+                      <a:ext cx="5374312" cy="1651711"/>
+                    </a:xfrm>
+                    <a:prstGeom prst="rect">
+                      <a:avLst/>
+                    </a:prstGeom>
+                  </pic:spPr>
+                </pic:pic>
+              </a:graphicData>
+            </a:graphic>
+          </wp:inline>
+        </w:drawing>
+      </w:r>
+    </w:p>
+    <w:p>
+      <w:pPr>
+        <w:ind w:left="720"/>
+      </w:pPr>
+      <w:r>
+        <w:t>Bug found is with the Unsubscribe function, using Firefox on OSX. If you enter random text, and not a valid email that exists, the system still generates the email to Admin asking to remove the non-existing account.</w:t>
+      </w:r>
+    </w:p>
+    <w:p>
+      <w:pPr>
+        <w:ind w:left="720"/>
+      </w:pPr>
+      <w:r>
+        <w:t>It will display “Account email does not exist”, while also displaying “Email sent to admin”.</w:t>
+      </w:r>
+    </w:p>
+    <w:p>
+      <w:pPr>
+        <w:ind w:left="720"/>
+      </w:pPr>
+    </w:p>
+    <w:p>
+      <w:pPr>
+        <w:ind w:left="720"/>
+      </w:pPr>
+    </w:p>
+    <w:p>
+      <w:pPr>
+        <w:ind w:left="720"/>
+      </w:pPr>
+    </w:p>
+    <w:p>
+      <w:pPr>
+        <w:ind w:left="720"/>
+      </w:pPr>
+    </w:p>
+    <w:p>
+      <w:pPr>
+        <w:ind w:left="720"/>
+      </w:pPr>
+    </w:p>
+    <w:p>
+      <w:pPr>
+        <w:ind w:left="720"/>
+      </w:pPr>
+    </w:p>
+    <w:p>
+      <w:pPr>
+        <w:ind w:left="720"/>
+      </w:pPr>
+      <w:r>
+        <w:lastRenderedPageBreak/>
+        <w:t>Reproducing the issue in a different browser;</w:t>
+      </w:r>
+    </w:p>
+    <w:p>
+      <w:pPr>
+        <w:ind w:left="720"/>
+      </w:pPr>
+      <w:r>
+        <w:drawing>
+          <wp:inline distT="0" distB="0" distL="0" distR="0" wp14:anchorId="042A875A" wp14:editId="6C9DDA26">
+            <wp:extent cx="5615609" cy="1622591"/>
+            <wp:effectExtent l="0" t="0" r="0" b="3175"/>
+            <wp:docPr id="15" name="Picture 15"/>
+            <wp:cNvGraphicFramePr>
+              <a:graphicFrameLocks xmlns:a="http://schemas.openxmlformats.org/drawingml/2006/main" noChangeAspect="1"/>
+            </wp:cNvGraphicFramePr>
+            <a:graphic xmlns:a="http://schemas.openxmlformats.org/drawingml/2006/main">
+              <a:graphicData uri="http://schemas.openxmlformats.org/drawingml/2006/picture">
+                <pic:pic xmlns:pic="http://schemas.openxmlformats.org/drawingml/2006/picture">
+                  <pic:nvPicPr>
+                    <pic:cNvPr id="1" name=""/>
+                    <pic:cNvPicPr/>
+                  </pic:nvPicPr>
+                  <pic:blipFill>
+                    <a:blip r:embed="rId22"/>
+                    <a:stretch>
+                      <a:fillRect/>
+                    </a:stretch>
+                  </pic:blipFill>
+                  <pic:spPr>
+                    <a:xfrm>
+                      <a:off x="0" y="0"/>
+                      <a:ext cx="5635598" cy="1628367"/>
+                    </a:xfrm>
+                    <a:prstGeom prst="rect">
+                      <a:avLst/>
+                    </a:prstGeom>
+                  </pic:spPr>
+                </pic:pic>
+              </a:graphicData>
+            </a:graphic>
+          </wp:inline>
+        </w:drawing>
+      </w:r>
+    </w:p>
+    <w:p>
+      <w:pPr>
+        <w:ind w:left="720"/>
+      </w:pPr>
+      <w:r>
+        <w:t>Issue fix:</w:t>
+      </w:r>
+    </w:p>
+    <w:p>
+      <w:pPr>
+        <w:ind w:left="720"/>
+      </w:pPr>
+      <w:r>
+        <w:tab/>
+        <w:t xml:space="preserve">Change statement to execute </w:t>
+      </w:r>
+      <w:proofErr w:type="spellStart"/>
+      <w:r>
+        <w:t>sql</w:t>
+      </w:r>
+      <w:proofErr w:type="spellEnd"/>
+      <w:r>
+        <w:t xml:space="preserve"> query only if </w:t>
+      </w:r>
+      <w:r>
+        <w:t>email is found in the database, else</w:t>
+      </w:r>
+      <w:r>
+        <w:tab/>
+        <w:t>display error, not “Email Sent to Admin”.</w:t>
+      </w:r>
+    </w:p>
+    <w:p>
+      <w:pPr>
+        <w:ind w:left="720"/>
+      </w:pPr>
+      <w:r>
+        <w:t>Conclusion:</w:t>
+      </w:r>
+    </w:p>
+    <w:p>
+      <w:pPr>
+        <w:ind w:left="720"/>
+      </w:pPr>
+      <w:r>
+        <w:tab/>
+        <w:t>Issue was the email being generated outside of the check if email exists statement,</w:t>
+      </w:r>
+      <w:r>
+        <w:tab/>
+        <w:t xml:space="preserve">and no </w:t>
+      </w:r>
+      <w:proofErr w:type="spellStart"/>
+      <w:r>
+        <w:t>php</w:t>
+      </w:r>
+      <w:proofErr w:type="spellEnd"/>
+      <w:r>
+        <w:t xml:space="preserve"> exit at the error statement. Issue is resolved.</w:t>
+      </w:r>
+    </w:p>
+    <w:p>
+      <w:pPr>
+        <w:pStyle w:val="Heading3"/>
+      </w:pPr>
+      <w:bookmarkStart w:id="30" w:name="_Toc24713754"/>
+      <w:r>
+        <w:t>Final Testing</w:t>
+      </w:r>
       <w:bookmarkEnd w:id="30"/>
     </w:p>
     <w:p>
       <w:pPr>
-        <w:pStyle w:val="Heading3"/>
-      </w:pPr>
-      <w:bookmarkStart w:id="31" w:name="_Toc24713754"/>
-      <w:r>
-        <w:t>Final Testing</w:t>
+        <w:pStyle w:val="Heading2"/>
+      </w:pPr>
+      <w:bookmarkStart w:id="31" w:name="_Toc24713755"/>
+      <w:r>
+        <w:t>Demonstration</w:t>
       </w:r>
       <w:bookmarkEnd w:id="31"/>
-    </w:p>
-    <w:p>
-      <w:pPr>
-        <w:pStyle w:val="Heading2"/>
-      </w:pPr>
-      <w:bookmarkStart w:id="32" w:name="_Toc24713755"/>
-      <w:r>
-        <w:t>Demonstration</w:t>
-      </w:r>
-      <w:bookmarkEnd w:id="32"/>
     </w:p>
     <w:p>
       <w:pPr>
@@ -8865,10 +9419,12 @@
       <w:r>
         <w:br w:type="page"/>
       </w:r>
+      <w:bookmarkStart w:id="32" w:name="_GoBack"/>
+      <w:bookmarkEnd w:id="32"/>
     </w:p>
     <w:p/>
     <w:sectPr>
-      <w:footerReference w:type="default" r:id="rId21"/>
+      <w:footerReference w:type="default" r:id="rId23"/>
       <w:pgSz w:w="11906" w:h="16838"/>
       <w:pgMar w:top="1440" w:right="1440" w:bottom="1440" w:left="1440" w:header="708" w:footer="708" w:gutter="0"/>
       <w:pgNumType w:start="0"/>
@@ -10748,7 +11304,7 @@
 </file>
 
 <file path=customXml/itemProps2.xml><?xml version="1.0" encoding="utf-8"?>
-<ds:datastoreItem xmlns:ds="http://schemas.openxmlformats.org/officeDocument/2006/customXml" ds:itemID="{206FBBBA-1EB6-644E-9028-2098F7EE6713}">
+<ds:datastoreItem xmlns:ds="http://schemas.openxmlformats.org/officeDocument/2006/customXml" ds:itemID="{16816B10-7D27-B242-96FE-F3C7D8DFCE15}">
   <ds:schemaRefs>
     <ds:schemaRef ds:uri="http://schemas.openxmlformats.org/officeDocument/2006/bibliography"/>
   </ds:schemaRefs>

</xml_diff>

<commit_message>
User Table fixed, grammar correction, email verification finalisation
</commit_message>
<xml_diff>
--- a/MasterDoc.docx
+++ b/MasterDoc.docx
@@ -10,6 +10,7 @@
           <w:docPartUnique/>
         </w:docPartObj>
       </w:sdtPr>
+      <w:sdtEndPr/>
       <w:sdtContent>
         <w:p/>
         <w:p>
@@ -109,6 +110,7 @@
                                     <w:dataBinding w:prefixMappings="xmlns:ns0='http://purl.org/dc/elements/1.1/' xmlns:ns1='http://schemas.openxmlformats.org/package/2006/metadata/core-properties' " w:xpath="/ns1:coreProperties[1]/ns0:title[1]" w:storeItemID="{6C3C8BC8-F283-45AE-878A-BAB7291924A1}"/>
                                     <w:text/>
                                   </w:sdtPr>
+                                  <w:sdtEndPr/>
                                   <w:sdtContent>
                                     <w:r>
                                       <w:rPr>
@@ -135,6 +137,7 @@
                                   <w:dataBinding w:prefixMappings="xmlns:ns0='http://purl.org/dc/elements/1.1/' xmlns:ns1='http://schemas.openxmlformats.org/package/2006/metadata/core-properties' " w:xpath="/ns1:coreProperties[1]/ns0:subject[1]" w:storeItemID="{6C3C8BC8-F283-45AE-878A-BAB7291924A1}"/>
                                   <w:text/>
                                 </w:sdtPr>
+                                <w:sdtEndPr/>
                                 <w:sdtContent>
                                   <w:p>
                                     <w:pPr>
@@ -173,6 +176,7 @@
                                   <w:dataBinding w:prefixMappings="xmlns:ns0='http://purl.org/dc/elements/1.1/' xmlns:ns1='http://schemas.openxmlformats.org/package/2006/metadata/core-properties' " w:xpath="/ns1:coreProperties[1]/ns0:creator[1]" w:storeItemID="{6C3C8BC8-F283-45AE-878A-BAB7291924A1}"/>
                                   <w:text/>
                                 </w:sdtPr>
+                                <w:sdtEndPr/>
                                 <w:sdtContent>
                                   <w:p>
                                     <w:pPr>
@@ -223,7 +227,7 @@
                     <v:stroke joinstyle="miter"/>
                     <v:path gradientshapeok="t" o:connecttype="rect"/>
                   </v:shapetype>
-                  <v:shape id="Text Box 131" o:spid="_x0000_s1026" type="#_x0000_t202" style="position:absolute;margin-left:0;margin-top:0;width:369pt;height:529.2pt;z-index:251660288;visibility:visible;mso-wrap-style:square;mso-width-percent:790;mso-height-percent:350;mso-left-percent:77;mso-top-percent:540;mso-wrap-distance-left:14.4pt;mso-wrap-distance-top:0;mso-wrap-distance-right:14.4pt;mso-wrap-distance-bottom:0;mso-position-horizontal-relative:margin;mso-position-vertical-relative:page;mso-width-percent:790;mso-height-percent:350;mso-left-percent:77;mso-top-percent:540;mso-width-relative:margin;mso-height-relative:page;v-text-anchor:top" o:gfxdata="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" filled="f" stroked="f" strokeweight=".5pt">
+                  <v:shape id="Text Box 131" o:spid="_x0000_s1026" type="#_x0000_t202" style="position:absolute;margin-left:0;margin-top:0;width:369pt;height:529.2pt;z-index:251660288;visibility:visible;mso-wrap-style:square;mso-width-percent:790;mso-height-percent:350;mso-left-percent:77;mso-top-percent:540;mso-wrap-distance-left:14.4pt;mso-wrap-distance-top:0;mso-wrap-distance-right:14.4pt;mso-wrap-distance-bottom:0;mso-position-horizontal-relative:margin;mso-position-vertical-relative:page;mso-width-percent:790;mso-height-percent:350;mso-left-percent:77;mso-top-percent:540;mso-width-relative:margin;mso-height-relative:page;v-text-anchor:top" o:gfxdata="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" filled="f" stroked="f" strokeweight=".5pt">
                     <v:textbox style="mso-fit-shape-to-text:t" inset="0,0,0,0">
                       <w:txbxContent>
                         <w:p>
@@ -431,6 +435,7 @@
                                     <w:calendar w:val="gregorian"/>
                                   </w:date>
                                 </w:sdtPr>
+                                <w:sdtEndPr/>
                                 <w:sdtContent>
                                   <w:p>
                                     <w:pPr>
@@ -475,7 +480,7 @@
               </mc:Choice>
               <mc:Fallback>
                 <w:pict>
-                  <v:rect w14:anchorId="248EE09B" id="Rectangle 132" o:spid="_x0000_s1027" style="position:absolute;margin-left:-4.4pt;margin-top:0;width:46.8pt;height:77.75pt;z-index:251659264;visibility:visible;mso-wrap-style:square;mso-width-percent:76;mso-height-percent:98;mso-top-percent:23;mso-wrap-distance-left:9pt;mso-wrap-distance-top:0;mso-wrap-distance-right:9pt;mso-wrap-distance-bottom:0;mso-position-horizontal:right;mso-position-horizontal-relative:margin;mso-position-vertical-relative:page;mso-width-percent:76;mso-height-percent:98;mso-top-percent:23;mso-width-relative:page;mso-height-relative:page;v-text-anchor:bottom" o:gfxdata="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" fillcolor="#5b9bd5 [3204]" stroked="f" strokeweight="1pt">
+                  <v:rect w14:anchorId="248EE09B" id="Rectangle 132" o:spid="_x0000_s1027" style="position:absolute;margin-left:-4.4pt;margin-top:0;width:46.8pt;height:77.75pt;z-index:251659264;visibility:visible;mso-wrap-style:square;mso-width-percent:76;mso-height-percent:98;mso-top-percent:23;mso-wrap-distance-left:9pt;mso-wrap-distance-top:0;mso-wrap-distance-right:9pt;mso-wrap-distance-bottom:0;mso-position-horizontal:right;mso-position-horizontal-relative:margin;mso-position-vertical-relative:page;mso-width-percent:76;mso-height-percent:98;mso-top-percent:23;mso-width-relative:page;mso-height-relative:page;v-text-anchor:bottom" o:gfxdata="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" fillcolor="#5b9bd5 [3204]" stroked="f" strokeweight="1pt">
                     <o:lock v:ext="edit" aspectratio="t"/>
                     <v:textbox inset="3.6pt,,3.6pt">
                       <w:txbxContent>
@@ -574,8 +579,6 @@
             <w:rPr>
               <w:rFonts w:eastAsiaTheme="minorEastAsia"/>
               <w:noProof/>
-              <w:sz w:val="24"/>
-              <w:szCs w:val="24"/>
               <w:lang w:eastAsia="en-AU"/>
             </w:rPr>
           </w:pPr>
@@ -603,7 +606,7 @@
             </w:rPr>
             <w:fldChar w:fldCharType="separate"/>
           </w:r>
-          <w:hyperlink w:anchor="_Toc24713723" w:history="1">
+          <w:hyperlink w:anchor="_Toc25196771" w:history="1">
             <w:r>
               <w:rPr>
                 <w:rStyle w:val="Hyperlink"/>
@@ -615,8 +618,6 @@
               <w:rPr>
                 <w:rFonts w:eastAsiaTheme="minorEastAsia"/>
                 <w:noProof/>
-                <w:sz w:val="24"/>
-                <w:szCs w:val="24"/>
                 <w:lang w:eastAsia="en-AU"/>
               </w:rPr>
               <w:tab/>
@@ -647,7 +648,7 @@
                 <w:noProof/>
                 <w:webHidden/>
               </w:rPr>
-              <w:instrText xml:space="preserve"> PAGEREF _Toc24713723 \h </w:instrText>
+              <w:instrText xml:space="preserve"> PAGEREF _Toc25196771 \h </w:instrText>
             </w:r>
             <w:r>
               <w:rPr>
@@ -682,18 +683,16 @@
           <w:pPr>
             <w:pStyle w:val="TOC2"/>
             <w:tabs>
-              <w:tab w:val="left" w:pos="960"/>
+              <w:tab w:val="left" w:pos="880"/>
               <w:tab w:val="right" w:leader="dot" w:pos="9016"/>
             </w:tabs>
             <w:rPr>
               <w:rFonts w:eastAsiaTheme="minorEastAsia"/>
               <w:noProof/>
-              <w:sz w:val="24"/>
-              <w:szCs w:val="24"/>
               <w:lang w:eastAsia="en-AU"/>
             </w:rPr>
           </w:pPr>
-          <w:hyperlink w:anchor="_Toc24713724" w:history="1">
+          <w:hyperlink w:anchor="_Toc25196772" w:history="1">
             <w:r>
               <w:rPr>
                 <w:rStyle w:val="Hyperlink"/>
@@ -705,8 +704,6 @@
               <w:rPr>
                 <w:rFonts w:eastAsiaTheme="minorEastAsia"/>
                 <w:noProof/>
-                <w:sz w:val="24"/>
-                <w:szCs w:val="24"/>
                 <w:lang w:eastAsia="en-AU"/>
               </w:rPr>
               <w:tab/>
@@ -737,7 +734,7 @@
                 <w:noProof/>
                 <w:webHidden/>
               </w:rPr>
-              <w:instrText xml:space="preserve"> PAGEREF _Toc24713724 \h </w:instrText>
+              <w:instrText xml:space="preserve"> PAGEREF _Toc25196772 \h </w:instrText>
             </w:r>
             <w:r>
               <w:rPr>
@@ -772,18 +769,16 @@
           <w:pPr>
             <w:pStyle w:val="TOC2"/>
             <w:tabs>
-              <w:tab w:val="left" w:pos="960"/>
+              <w:tab w:val="left" w:pos="880"/>
               <w:tab w:val="right" w:leader="dot" w:pos="9016"/>
             </w:tabs>
             <w:rPr>
               <w:rFonts w:eastAsiaTheme="minorEastAsia"/>
               <w:noProof/>
-              <w:sz w:val="24"/>
-              <w:szCs w:val="24"/>
               <w:lang w:eastAsia="en-AU"/>
             </w:rPr>
           </w:pPr>
-          <w:hyperlink w:anchor="_Toc24713725" w:history="1">
+          <w:hyperlink w:anchor="_Toc25196773" w:history="1">
             <w:r>
               <w:rPr>
                 <w:rStyle w:val="Hyperlink"/>
@@ -795,8 +790,6 @@
               <w:rPr>
                 <w:rFonts w:eastAsiaTheme="minorEastAsia"/>
                 <w:noProof/>
-                <w:sz w:val="24"/>
-                <w:szCs w:val="24"/>
                 <w:lang w:eastAsia="en-AU"/>
               </w:rPr>
               <w:tab/>
@@ -827,7 +820,7 @@
                 <w:noProof/>
                 <w:webHidden/>
               </w:rPr>
-              <w:instrText xml:space="preserve"> PAGEREF _Toc24713725 \h </w:instrText>
+              <w:instrText xml:space="preserve"> PAGEREF _Toc25196773 \h </w:instrText>
             </w:r>
             <w:r>
               <w:rPr>
@@ -862,18 +855,16 @@
           <w:pPr>
             <w:pStyle w:val="TOC2"/>
             <w:tabs>
-              <w:tab w:val="left" w:pos="960"/>
+              <w:tab w:val="left" w:pos="880"/>
               <w:tab w:val="right" w:leader="dot" w:pos="9016"/>
             </w:tabs>
             <w:rPr>
               <w:rFonts w:eastAsiaTheme="minorEastAsia"/>
               <w:noProof/>
-              <w:sz w:val="24"/>
-              <w:szCs w:val="24"/>
               <w:lang w:eastAsia="en-AU"/>
             </w:rPr>
           </w:pPr>
-          <w:hyperlink w:anchor="_Toc24713726" w:history="1">
+          <w:hyperlink w:anchor="_Toc25196774" w:history="1">
             <w:r>
               <w:rPr>
                 <w:rStyle w:val="Hyperlink"/>
@@ -885,8 +876,6 @@
               <w:rPr>
                 <w:rFonts w:eastAsiaTheme="minorEastAsia"/>
                 <w:noProof/>
-                <w:sz w:val="24"/>
-                <w:szCs w:val="24"/>
                 <w:lang w:eastAsia="en-AU"/>
               </w:rPr>
               <w:tab/>
@@ -917,7 +906,7 @@
                 <w:noProof/>
                 <w:webHidden/>
               </w:rPr>
-              <w:instrText xml:space="preserve"> PAGEREF _Toc24713726 \h </w:instrText>
+              <w:instrText xml:space="preserve"> PAGEREF _Toc25196774 \h </w:instrText>
             </w:r>
             <w:r>
               <w:rPr>
@@ -952,18 +941,16 @@
           <w:pPr>
             <w:pStyle w:val="TOC3"/>
             <w:tabs>
-              <w:tab w:val="left" w:pos="1200"/>
+              <w:tab w:val="left" w:pos="1320"/>
               <w:tab w:val="right" w:leader="dot" w:pos="9016"/>
             </w:tabs>
             <w:rPr>
               <w:rFonts w:eastAsiaTheme="minorEastAsia"/>
               <w:noProof/>
-              <w:sz w:val="24"/>
-              <w:szCs w:val="24"/>
               <w:lang w:eastAsia="en-AU"/>
             </w:rPr>
           </w:pPr>
-          <w:hyperlink w:anchor="_Toc24713727" w:history="1">
+          <w:hyperlink w:anchor="_Toc25196775" w:history="1">
             <w:r>
               <w:rPr>
                 <w:rStyle w:val="Hyperlink"/>
@@ -975,8 +962,6 @@
               <w:rPr>
                 <w:rFonts w:eastAsiaTheme="minorEastAsia"/>
                 <w:noProof/>
-                <w:sz w:val="24"/>
-                <w:szCs w:val="24"/>
                 <w:lang w:eastAsia="en-AU"/>
               </w:rPr>
               <w:tab/>
@@ -1007,7 +992,7 @@
                 <w:noProof/>
                 <w:webHidden/>
               </w:rPr>
-              <w:instrText xml:space="preserve"> PAGEREF _Toc24713727 \h </w:instrText>
+              <w:instrText xml:space="preserve"> PAGEREF _Toc25196775 \h </w:instrText>
             </w:r>
             <w:r>
               <w:rPr>
@@ -1042,18 +1027,16 @@
           <w:pPr>
             <w:pStyle w:val="TOC3"/>
             <w:tabs>
-              <w:tab w:val="left" w:pos="1200"/>
+              <w:tab w:val="left" w:pos="1320"/>
               <w:tab w:val="right" w:leader="dot" w:pos="9016"/>
             </w:tabs>
             <w:rPr>
               <w:rFonts w:eastAsiaTheme="minorEastAsia"/>
               <w:noProof/>
-              <w:sz w:val="24"/>
-              <w:szCs w:val="24"/>
               <w:lang w:eastAsia="en-AU"/>
             </w:rPr>
           </w:pPr>
-          <w:hyperlink w:anchor="_Toc24713728" w:history="1">
+          <w:hyperlink w:anchor="_Toc25196776" w:history="1">
             <w:r>
               <w:rPr>
                 <w:rStyle w:val="Hyperlink"/>
@@ -1065,8 +1048,6 @@
               <w:rPr>
                 <w:rFonts w:eastAsiaTheme="minorEastAsia"/>
                 <w:noProof/>
-                <w:sz w:val="24"/>
-                <w:szCs w:val="24"/>
                 <w:lang w:eastAsia="en-AU"/>
               </w:rPr>
               <w:tab/>
@@ -1097,7 +1078,7 @@
                 <w:noProof/>
                 <w:webHidden/>
               </w:rPr>
-              <w:instrText xml:space="preserve"> PAGEREF _Toc24713728 \h </w:instrText>
+              <w:instrText xml:space="preserve"> PAGEREF _Toc25196776 \h </w:instrText>
             </w:r>
             <w:r>
               <w:rPr>
@@ -1132,18 +1113,16 @@
           <w:pPr>
             <w:pStyle w:val="TOC3"/>
             <w:tabs>
-              <w:tab w:val="left" w:pos="1200"/>
+              <w:tab w:val="left" w:pos="1320"/>
               <w:tab w:val="right" w:leader="dot" w:pos="9016"/>
             </w:tabs>
             <w:rPr>
               <w:rFonts w:eastAsiaTheme="minorEastAsia"/>
               <w:noProof/>
-              <w:sz w:val="24"/>
-              <w:szCs w:val="24"/>
               <w:lang w:eastAsia="en-AU"/>
             </w:rPr>
           </w:pPr>
-          <w:hyperlink w:anchor="_Toc24713729" w:history="1">
+          <w:hyperlink w:anchor="_Toc25196777" w:history="1">
             <w:r>
               <w:rPr>
                 <w:rStyle w:val="Hyperlink"/>
@@ -1155,8 +1134,6 @@
               <w:rPr>
                 <w:rFonts w:eastAsiaTheme="minorEastAsia"/>
                 <w:noProof/>
-                <w:sz w:val="24"/>
-                <w:szCs w:val="24"/>
                 <w:lang w:eastAsia="en-AU"/>
               </w:rPr>
               <w:tab/>
@@ -1187,7 +1164,7 @@
                 <w:noProof/>
                 <w:webHidden/>
               </w:rPr>
-              <w:instrText xml:space="preserve"> PAGEREF _Toc24713729 \h </w:instrText>
+              <w:instrText xml:space="preserve"> PAGEREF _Toc25196777 \h </w:instrText>
             </w:r>
             <w:r>
               <w:rPr>
@@ -1222,18 +1199,16 @@
           <w:pPr>
             <w:pStyle w:val="TOC2"/>
             <w:tabs>
-              <w:tab w:val="left" w:pos="960"/>
+              <w:tab w:val="left" w:pos="880"/>
               <w:tab w:val="right" w:leader="dot" w:pos="9016"/>
             </w:tabs>
             <w:rPr>
               <w:rFonts w:eastAsiaTheme="minorEastAsia"/>
               <w:noProof/>
-              <w:sz w:val="24"/>
-              <w:szCs w:val="24"/>
               <w:lang w:eastAsia="en-AU"/>
             </w:rPr>
           </w:pPr>
-          <w:hyperlink w:anchor="_Toc24713730" w:history="1">
+          <w:hyperlink w:anchor="_Toc25196778" w:history="1">
             <w:r>
               <w:rPr>
                 <w:rStyle w:val="Hyperlink"/>
@@ -1245,8 +1220,6 @@
               <w:rPr>
                 <w:rFonts w:eastAsiaTheme="minorEastAsia"/>
                 <w:noProof/>
-                <w:sz w:val="24"/>
-                <w:szCs w:val="24"/>
                 <w:lang w:eastAsia="en-AU"/>
               </w:rPr>
               <w:tab/>
@@ -1277,7 +1250,7 @@
                 <w:noProof/>
                 <w:webHidden/>
               </w:rPr>
-              <w:instrText xml:space="preserve"> PAGEREF _Toc24713730 \h </w:instrText>
+              <w:instrText xml:space="preserve"> PAGEREF _Toc25196778 \h </w:instrText>
             </w:r>
             <w:r>
               <w:rPr>
@@ -1312,18 +1285,16 @@
           <w:pPr>
             <w:pStyle w:val="TOC3"/>
             <w:tabs>
-              <w:tab w:val="left" w:pos="1200"/>
+              <w:tab w:val="left" w:pos="1320"/>
               <w:tab w:val="right" w:leader="dot" w:pos="9016"/>
             </w:tabs>
             <w:rPr>
               <w:rFonts w:eastAsiaTheme="minorEastAsia"/>
               <w:noProof/>
-              <w:sz w:val="24"/>
-              <w:szCs w:val="24"/>
               <w:lang w:eastAsia="en-AU"/>
             </w:rPr>
           </w:pPr>
-          <w:hyperlink w:anchor="_Toc24713731" w:history="1">
+          <w:hyperlink w:anchor="_Toc25196779" w:history="1">
             <w:r>
               <w:rPr>
                 <w:rStyle w:val="Hyperlink"/>
@@ -1335,8 +1306,6 @@
               <w:rPr>
                 <w:rFonts w:eastAsiaTheme="minorEastAsia"/>
                 <w:noProof/>
-                <w:sz w:val="24"/>
-                <w:szCs w:val="24"/>
                 <w:lang w:eastAsia="en-AU"/>
               </w:rPr>
               <w:tab/>
@@ -1367,7 +1336,7 @@
                 <w:noProof/>
                 <w:webHidden/>
               </w:rPr>
-              <w:instrText xml:space="preserve"> PAGEREF _Toc24713731 \h </w:instrText>
+              <w:instrText xml:space="preserve"> PAGEREF _Toc25196779 \h </w:instrText>
             </w:r>
             <w:r>
               <w:rPr>
@@ -1402,18 +1371,16 @@
           <w:pPr>
             <w:pStyle w:val="TOC3"/>
             <w:tabs>
-              <w:tab w:val="left" w:pos="1200"/>
+              <w:tab w:val="left" w:pos="1320"/>
               <w:tab w:val="right" w:leader="dot" w:pos="9016"/>
             </w:tabs>
             <w:rPr>
               <w:rFonts w:eastAsiaTheme="minorEastAsia"/>
               <w:noProof/>
-              <w:sz w:val="24"/>
-              <w:szCs w:val="24"/>
               <w:lang w:eastAsia="en-AU"/>
             </w:rPr>
           </w:pPr>
-          <w:hyperlink w:anchor="_Toc24713732" w:history="1">
+          <w:hyperlink w:anchor="_Toc25196780" w:history="1">
             <w:r>
               <w:rPr>
                 <w:rStyle w:val="Hyperlink"/>
@@ -1425,8 +1392,6 @@
               <w:rPr>
                 <w:rFonts w:eastAsiaTheme="minorEastAsia"/>
                 <w:noProof/>
-                <w:sz w:val="24"/>
-                <w:szCs w:val="24"/>
                 <w:lang w:eastAsia="en-AU"/>
               </w:rPr>
               <w:tab/>
@@ -1457,7 +1422,7 @@
                 <w:noProof/>
                 <w:webHidden/>
               </w:rPr>
-              <w:instrText xml:space="preserve"> PAGEREF _Toc24713732 \h </w:instrText>
+              <w:instrText xml:space="preserve"> PAGEREF _Toc25196780 \h </w:instrText>
             </w:r>
             <w:r>
               <w:rPr>
@@ -1492,18 +1457,16 @@
           <w:pPr>
             <w:pStyle w:val="TOC3"/>
             <w:tabs>
-              <w:tab w:val="left" w:pos="1200"/>
+              <w:tab w:val="left" w:pos="1320"/>
               <w:tab w:val="right" w:leader="dot" w:pos="9016"/>
             </w:tabs>
             <w:rPr>
               <w:rFonts w:eastAsiaTheme="minorEastAsia"/>
               <w:noProof/>
-              <w:sz w:val="24"/>
-              <w:szCs w:val="24"/>
               <w:lang w:eastAsia="en-AU"/>
             </w:rPr>
           </w:pPr>
-          <w:hyperlink w:anchor="_Toc24713733" w:history="1">
+          <w:hyperlink w:anchor="_Toc25196781" w:history="1">
             <w:r>
               <w:rPr>
                 <w:rStyle w:val="Hyperlink"/>
@@ -1515,8 +1478,6 @@
               <w:rPr>
                 <w:rFonts w:eastAsiaTheme="minorEastAsia"/>
                 <w:noProof/>
-                <w:sz w:val="24"/>
-                <w:szCs w:val="24"/>
                 <w:lang w:eastAsia="en-AU"/>
               </w:rPr>
               <w:tab/>
@@ -1547,7 +1508,7 @@
                 <w:noProof/>
                 <w:webHidden/>
               </w:rPr>
-              <w:instrText xml:space="preserve"> PAGEREF _Toc24713733 \h </w:instrText>
+              <w:instrText xml:space="preserve"> PAGEREF _Toc25196781 \h </w:instrText>
             </w:r>
             <w:r>
               <w:rPr>
@@ -1582,18 +1543,16 @@
           <w:pPr>
             <w:pStyle w:val="TOC2"/>
             <w:tabs>
-              <w:tab w:val="left" w:pos="960"/>
+              <w:tab w:val="left" w:pos="880"/>
               <w:tab w:val="right" w:leader="dot" w:pos="9016"/>
             </w:tabs>
             <w:rPr>
               <w:rFonts w:eastAsiaTheme="minorEastAsia"/>
               <w:noProof/>
-              <w:sz w:val="24"/>
-              <w:szCs w:val="24"/>
               <w:lang w:eastAsia="en-AU"/>
             </w:rPr>
           </w:pPr>
-          <w:hyperlink w:anchor="_Toc24713734" w:history="1">
+          <w:hyperlink w:anchor="_Toc25196782" w:history="1">
             <w:r>
               <w:rPr>
                 <w:rStyle w:val="Hyperlink"/>
@@ -1605,8 +1564,6 @@
               <w:rPr>
                 <w:rFonts w:eastAsiaTheme="minorEastAsia"/>
                 <w:noProof/>
-                <w:sz w:val="24"/>
-                <w:szCs w:val="24"/>
                 <w:lang w:eastAsia="en-AU"/>
               </w:rPr>
               <w:tab/>
@@ -1637,7 +1594,7 @@
                 <w:noProof/>
                 <w:webHidden/>
               </w:rPr>
-              <w:instrText xml:space="preserve"> PAGEREF _Toc24713734 \h </w:instrText>
+              <w:instrText xml:space="preserve"> PAGEREF _Toc25196782 \h </w:instrText>
             </w:r>
             <w:r>
               <w:rPr>
@@ -1672,18 +1629,16 @@
           <w:pPr>
             <w:pStyle w:val="TOC3"/>
             <w:tabs>
-              <w:tab w:val="left" w:pos="1200"/>
+              <w:tab w:val="left" w:pos="1320"/>
               <w:tab w:val="right" w:leader="dot" w:pos="9016"/>
             </w:tabs>
             <w:rPr>
               <w:rFonts w:eastAsiaTheme="minorEastAsia"/>
               <w:noProof/>
-              <w:sz w:val="24"/>
-              <w:szCs w:val="24"/>
               <w:lang w:eastAsia="en-AU"/>
             </w:rPr>
           </w:pPr>
-          <w:hyperlink w:anchor="_Toc24713735" w:history="1">
+          <w:hyperlink w:anchor="_Toc25196783" w:history="1">
             <w:r>
               <w:rPr>
                 <w:rStyle w:val="Hyperlink"/>
@@ -1695,8 +1650,6 @@
               <w:rPr>
                 <w:rFonts w:eastAsiaTheme="minorEastAsia"/>
                 <w:noProof/>
-                <w:sz w:val="24"/>
-                <w:szCs w:val="24"/>
                 <w:lang w:eastAsia="en-AU"/>
               </w:rPr>
               <w:tab/>
@@ -1727,7 +1680,7 @@
                 <w:noProof/>
                 <w:webHidden/>
               </w:rPr>
-              <w:instrText xml:space="preserve"> PAGEREF _Toc24713735 \h </w:instrText>
+              <w:instrText xml:space="preserve"> PAGEREF _Toc25196783 \h </w:instrText>
             </w:r>
             <w:r>
               <w:rPr>
@@ -1762,18 +1715,16 @@
           <w:pPr>
             <w:pStyle w:val="TOC3"/>
             <w:tabs>
-              <w:tab w:val="left" w:pos="1200"/>
+              <w:tab w:val="left" w:pos="1320"/>
               <w:tab w:val="right" w:leader="dot" w:pos="9016"/>
             </w:tabs>
             <w:rPr>
               <w:rFonts w:eastAsiaTheme="minorEastAsia"/>
               <w:noProof/>
-              <w:sz w:val="24"/>
-              <w:szCs w:val="24"/>
               <w:lang w:eastAsia="en-AU"/>
             </w:rPr>
           </w:pPr>
-          <w:hyperlink w:anchor="_Toc24713736" w:history="1">
+          <w:hyperlink w:anchor="_Toc25196784" w:history="1">
             <w:r>
               <w:rPr>
                 <w:rStyle w:val="Hyperlink"/>
@@ -1785,8 +1736,6 @@
               <w:rPr>
                 <w:rFonts w:eastAsiaTheme="minorEastAsia"/>
                 <w:noProof/>
-                <w:sz w:val="24"/>
-                <w:szCs w:val="24"/>
                 <w:lang w:eastAsia="en-AU"/>
               </w:rPr>
               <w:tab/>
@@ -1817,7 +1766,7 @@
                 <w:noProof/>
                 <w:webHidden/>
               </w:rPr>
-              <w:instrText xml:space="preserve"> PAGEREF _Toc24713736 \h </w:instrText>
+              <w:instrText xml:space="preserve"> PAGEREF _Toc25196784 \h </w:instrText>
             </w:r>
             <w:r>
               <w:rPr>
@@ -1852,18 +1801,16 @@
           <w:pPr>
             <w:pStyle w:val="TOC3"/>
             <w:tabs>
-              <w:tab w:val="left" w:pos="1200"/>
+              <w:tab w:val="left" w:pos="1320"/>
               <w:tab w:val="right" w:leader="dot" w:pos="9016"/>
             </w:tabs>
             <w:rPr>
               <w:rFonts w:eastAsiaTheme="minorEastAsia"/>
               <w:noProof/>
-              <w:sz w:val="24"/>
-              <w:szCs w:val="24"/>
               <w:lang w:eastAsia="en-AU"/>
             </w:rPr>
           </w:pPr>
-          <w:hyperlink w:anchor="_Toc24713737" w:history="1">
+          <w:hyperlink w:anchor="_Toc25196785" w:history="1">
             <w:r>
               <w:rPr>
                 <w:rStyle w:val="Hyperlink"/>
@@ -1875,8 +1822,6 @@
               <w:rPr>
                 <w:rFonts w:eastAsiaTheme="minorEastAsia"/>
                 <w:noProof/>
-                <w:sz w:val="24"/>
-                <w:szCs w:val="24"/>
                 <w:lang w:eastAsia="en-AU"/>
               </w:rPr>
               <w:tab/>
@@ -1907,7 +1852,7 @@
                 <w:noProof/>
                 <w:webHidden/>
               </w:rPr>
-              <w:instrText xml:space="preserve"> PAGEREF _Toc24713737 \h </w:instrText>
+              <w:instrText xml:space="preserve"> PAGEREF _Toc25196785 \h </w:instrText>
             </w:r>
             <w:r>
               <w:rPr>
@@ -1942,18 +1887,16 @@
           <w:pPr>
             <w:pStyle w:val="TOC3"/>
             <w:tabs>
-              <w:tab w:val="left" w:pos="1200"/>
+              <w:tab w:val="left" w:pos="1320"/>
               <w:tab w:val="right" w:leader="dot" w:pos="9016"/>
             </w:tabs>
             <w:rPr>
               <w:rFonts w:eastAsiaTheme="minorEastAsia"/>
               <w:noProof/>
-              <w:sz w:val="24"/>
-              <w:szCs w:val="24"/>
               <w:lang w:eastAsia="en-AU"/>
             </w:rPr>
           </w:pPr>
-          <w:hyperlink w:anchor="_Toc24713738" w:history="1">
+          <w:hyperlink w:anchor="_Toc25196786" w:history="1">
             <w:r>
               <w:rPr>
                 <w:rStyle w:val="Hyperlink"/>
@@ -1965,8 +1908,6 @@
               <w:rPr>
                 <w:rFonts w:eastAsiaTheme="minorEastAsia"/>
                 <w:noProof/>
-                <w:sz w:val="24"/>
-                <w:szCs w:val="24"/>
                 <w:lang w:eastAsia="en-AU"/>
               </w:rPr>
               <w:tab/>
@@ -1997,7 +1938,7 @@
                 <w:noProof/>
                 <w:webHidden/>
               </w:rPr>
-              <w:instrText xml:space="preserve"> PAGEREF _Toc24713738 \h </w:instrText>
+              <w:instrText xml:space="preserve"> PAGEREF _Toc25196786 \h </w:instrText>
             </w:r>
             <w:r>
               <w:rPr>
@@ -2038,12 +1979,10 @@
             <w:rPr>
               <w:rFonts w:eastAsiaTheme="minorEastAsia"/>
               <w:noProof/>
-              <w:sz w:val="24"/>
-              <w:szCs w:val="24"/>
               <w:lang w:eastAsia="en-AU"/>
             </w:rPr>
           </w:pPr>
-          <w:hyperlink w:anchor="_Toc24713739" w:history="1">
+          <w:hyperlink w:anchor="_Toc25196787" w:history="1">
             <w:r>
               <w:rPr>
                 <w:rStyle w:val="Hyperlink"/>
@@ -2055,8 +1994,6 @@
               <w:rPr>
                 <w:rFonts w:eastAsiaTheme="minorEastAsia"/>
                 <w:noProof/>
-                <w:sz w:val="24"/>
-                <w:szCs w:val="24"/>
                 <w:lang w:eastAsia="en-AU"/>
               </w:rPr>
               <w:tab/>
@@ -2087,7 +2024,7 @@
                 <w:noProof/>
                 <w:webHidden/>
               </w:rPr>
-              <w:instrText xml:space="preserve"> PAGEREF _Toc24713739 \h </w:instrText>
+              <w:instrText xml:space="preserve"> PAGEREF _Toc25196787 \h </w:instrText>
             </w:r>
             <w:r>
               <w:rPr>
@@ -2122,18 +2059,16 @@
           <w:pPr>
             <w:pStyle w:val="TOC2"/>
             <w:tabs>
-              <w:tab w:val="left" w:pos="960"/>
+              <w:tab w:val="left" w:pos="880"/>
               <w:tab w:val="right" w:leader="dot" w:pos="9016"/>
             </w:tabs>
             <w:rPr>
               <w:rFonts w:eastAsiaTheme="minorEastAsia"/>
               <w:noProof/>
-              <w:sz w:val="24"/>
-              <w:szCs w:val="24"/>
               <w:lang w:eastAsia="en-AU"/>
             </w:rPr>
           </w:pPr>
-          <w:hyperlink w:anchor="_Toc24713740" w:history="1">
+          <w:hyperlink w:anchor="_Toc25196788" w:history="1">
             <w:r>
               <w:rPr>
                 <w:rStyle w:val="Hyperlink"/>
@@ -2145,8 +2080,6 @@
               <w:rPr>
                 <w:rFonts w:eastAsiaTheme="minorEastAsia"/>
                 <w:noProof/>
-                <w:sz w:val="24"/>
-                <w:szCs w:val="24"/>
                 <w:lang w:eastAsia="en-AU"/>
               </w:rPr>
               <w:tab/>
@@ -2177,7 +2110,7 @@
                 <w:noProof/>
                 <w:webHidden/>
               </w:rPr>
-              <w:instrText xml:space="preserve"> PAGEREF _Toc24713740 \h </w:instrText>
+              <w:instrText xml:space="preserve"> PAGEREF _Toc25196788 \h </w:instrText>
             </w:r>
             <w:r>
               <w:rPr>
@@ -2212,18 +2145,16 @@
           <w:pPr>
             <w:pStyle w:val="TOC3"/>
             <w:tabs>
-              <w:tab w:val="left" w:pos="1200"/>
+              <w:tab w:val="left" w:pos="1320"/>
               <w:tab w:val="right" w:leader="dot" w:pos="9016"/>
             </w:tabs>
             <w:rPr>
               <w:rFonts w:eastAsiaTheme="minorEastAsia"/>
               <w:noProof/>
-              <w:sz w:val="24"/>
-              <w:szCs w:val="24"/>
               <w:lang w:eastAsia="en-AU"/>
             </w:rPr>
           </w:pPr>
-          <w:hyperlink w:anchor="_Toc24713741" w:history="1">
+          <w:hyperlink w:anchor="_Toc25196789" w:history="1">
             <w:r>
               <w:rPr>
                 <w:rStyle w:val="Hyperlink"/>
@@ -2235,8 +2166,6 @@
               <w:rPr>
                 <w:rFonts w:eastAsiaTheme="minorEastAsia"/>
                 <w:noProof/>
-                <w:sz w:val="24"/>
-                <w:szCs w:val="24"/>
                 <w:lang w:eastAsia="en-AU"/>
               </w:rPr>
               <w:tab/>
@@ -2267,7 +2196,7 @@
                 <w:noProof/>
                 <w:webHidden/>
               </w:rPr>
-              <w:instrText xml:space="preserve"> PAGEREF _Toc24713741 \h </w:instrText>
+              <w:instrText xml:space="preserve"> PAGEREF _Toc25196789 \h </w:instrText>
             </w:r>
             <w:r>
               <w:rPr>
@@ -2302,18 +2231,16 @@
           <w:pPr>
             <w:pStyle w:val="TOC3"/>
             <w:tabs>
-              <w:tab w:val="left" w:pos="1200"/>
+              <w:tab w:val="left" w:pos="1320"/>
               <w:tab w:val="right" w:leader="dot" w:pos="9016"/>
             </w:tabs>
             <w:rPr>
               <w:rFonts w:eastAsiaTheme="minorEastAsia"/>
               <w:noProof/>
-              <w:sz w:val="24"/>
-              <w:szCs w:val="24"/>
               <w:lang w:eastAsia="en-AU"/>
             </w:rPr>
           </w:pPr>
-          <w:hyperlink w:anchor="_Toc24713742" w:history="1">
+          <w:hyperlink w:anchor="_Toc25196790" w:history="1">
             <w:r>
               <w:rPr>
                 <w:rStyle w:val="Hyperlink"/>
@@ -2325,8 +2252,6 @@
               <w:rPr>
                 <w:rFonts w:eastAsiaTheme="minorEastAsia"/>
                 <w:noProof/>
-                <w:sz w:val="24"/>
-                <w:szCs w:val="24"/>
                 <w:lang w:eastAsia="en-AU"/>
               </w:rPr>
               <w:tab/>
@@ -2357,7 +2282,7 @@
                 <w:noProof/>
                 <w:webHidden/>
               </w:rPr>
-              <w:instrText xml:space="preserve"> PAGEREF _Toc24713742 \h </w:instrText>
+              <w:instrText xml:space="preserve"> PAGEREF _Toc25196790 \h </w:instrText>
             </w:r>
             <w:r>
               <w:rPr>
@@ -2392,18 +2317,16 @@
           <w:pPr>
             <w:pStyle w:val="TOC2"/>
             <w:tabs>
-              <w:tab w:val="left" w:pos="960"/>
+              <w:tab w:val="left" w:pos="880"/>
               <w:tab w:val="right" w:leader="dot" w:pos="9016"/>
             </w:tabs>
             <w:rPr>
               <w:rFonts w:eastAsiaTheme="minorEastAsia"/>
               <w:noProof/>
-              <w:sz w:val="24"/>
-              <w:szCs w:val="24"/>
               <w:lang w:eastAsia="en-AU"/>
             </w:rPr>
           </w:pPr>
-          <w:hyperlink w:anchor="_Toc24713743" w:history="1">
+          <w:hyperlink w:anchor="_Toc25196791" w:history="1">
             <w:r>
               <w:rPr>
                 <w:rStyle w:val="Hyperlink"/>
@@ -2415,8 +2338,6 @@
               <w:rPr>
                 <w:rFonts w:eastAsiaTheme="minorEastAsia"/>
                 <w:noProof/>
-                <w:sz w:val="24"/>
-                <w:szCs w:val="24"/>
                 <w:lang w:eastAsia="en-AU"/>
               </w:rPr>
               <w:tab/>
@@ -2447,7 +2368,7 @@
                 <w:noProof/>
                 <w:webHidden/>
               </w:rPr>
-              <w:instrText xml:space="preserve"> PAGEREF _Toc24713743 \h </w:instrText>
+              <w:instrText xml:space="preserve"> PAGEREF _Toc25196791 \h </w:instrText>
             </w:r>
             <w:r>
               <w:rPr>
@@ -2482,18 +2403,16 @@
           <w:pPr>
             <w:pStyle w:val="TOC2"/>
             <w:tabs>
-              <w:tab w:val="left" w:pos="960"/>
+              <w:tab w:val="left" w:pos="880"/>
               <w:tab w:val="right" w:leader="dot" w:pos="9016"/>
             </w:tabs>
             <w:rPr>
               <w:rFonts w:eastAsiaTheme="minorEastAsia"/>
               <w:noProof/>
-              <w:sz w:val="24"/>
-              <w:szCs w:val="24"/>
               <w:lang w:eastAsia="en-AU"/>
             </w:rPr>
           </w:pPr>
-          <w:hyperlink w:anchor="_Toc24713744" w:history="1">
+          <w:hyperlink w:anchor="_Toc25196792" w:history="1">
             <w:r>
               <w:rPr>
                 <w:rStyle w:val="Hyperlink"/>
@@ -2505,8 +2424,6 @@
               <w:rPr>
                 <w:rFonts w:eastAsiaTheme="minorEastAsia"/>
                 <w:noProof/>
-                <w:sz w:val="24"/>
-                <w:szCs w:val="24"/>
                 <w:lang w:eastAsia="en-AU"/>
               </w:rPr>
               <w:tab/>
@@ -2537,7 +2454,7 @@
                 <w:noProof/>
                 <w:webHidden/>
               </w:rPr>
-              <w:instrText xml:space="preserve"> PAGEREF _Toc24713744 \h </w:instrText>
+              <w:instrText xml:space="preserve"> PAGEREF _Toc25196792 \h </w:instrText>
             </w:r>
             <w:r>
               <w:rPr>
@@ -2572,18 +2489,16 @@
           <w:pPr>
             <w:pStyle w:val="TOC2"/>
             <w:tabs>
-              <w:tab w:val="left" w:pos="960"/>
+              <w:tab w:val="left" w:pos="880"/>
               <w:tab w:val="right" w:leader="dot" w:pos="9016"/>
             </w:tabs>
             <w:rPr>
               <w:rFonts w:eastAsiaTheme="minorEastAsia"/>
               <w:noProof/>
-              <w:sz w:val="24"/>
-              <w:szCs w:val="24"/>
               <w:lang w:eastAsia="en-AU"/>
             </w:rPr>
           </w:pPr>
-          <w:hyperlink w:anchor="_Toc24713745" w:history="1">
+          <w:hyperlink w:anchor="_Toc25196793" w:history="1">
             <w:r>
               <w:rPr>
                 <w:rStyle w:val="Hyperlink"/>
@@ -2595,8 +2510,6 @@
               <w:rPr>
                 <w:rFonts w:eastAsiaTheme="minorEastAsia"/>
                 <w:noProof/>
-                <w:sz w:val="24"/>
-                <w:szCs w:val="24"/>
                 <w:lang w:eastAsia="en-AU"/>
               </w:rPr>
               <w:tab/>
@@ -2627,7 +2540,7 @@
                 <w:noProof/>
                 <w:webHidden/>
               </w:rPr>
-              <w:instrText xml:space="preserve"> PAGEREF _Toc24713745 \h </w:instrText>
+              <w:instrText xml:space="preserve"> PAGEREF _Toc25196793 \h </w:instrText>
             </w:r>
             <w:r>
               <w:rPr>
@@ -2662,31 +2575,27 @@
           <w:pPr>
             <w:pStyle w:val="TOC3"/>
             <w:tabs>
-              <w:tab w:val="left" w:pos="1200"/>
+              <w:tab w:val="left" w:pos="1320"/>
               <w:tab w:val="right" w:leader="dot" w:pos="9016"/>
             </w:tabs>
             <w:rPr>
               <w:rFonts w:eastAsiaTheme="minorEastAsia"/>
               <w:noProof/>
-              <w:sz w:val="24"/>
-              <w:szCs w:val="24"/>
               <w:lang w:eastAsia="en-AU"/>
             </w:rPr>
           </w:pPr>
-          <w:hyperlink w:anchor="_Toc24713746" w:history="1">
+          <w:hyperlink w:anchor="_Toc25196794" w:history="1">
             <w:r>
               <w:rPr>
                 <w:rStyle w:val="Hyperlink"/>
                 <w:noProof/>
               </w:rPr>
-              <w:t>2.4.1</w:t>
+              <w:t>2.4.2</w:t>
             </w:r>
             <w:r>
               <w:rPr>
                 <w:rFonts w:eastAsiaTheme="minorEastAsia"/>
                 <w:noProof/>
-                <w:sz w:val="24"/>
-                <w:szCs w:val="24"/>
                 <w:lang w:eastAsia="en-AU"/>
               </w:rPr>
               <w:tab/>
@@ -2717,7 +2626,7 @@
                 <w:noProof/>
                 <w:webHidden/>
               </w:rPr>
-              <w:instrText xml:space="preserve"> PAGEREF _Toc24713746 \h </w:instrText>
+              <w:instrText xml:space="preserve"> PAGEREF _Toc25196794 \h </w:instrText>
             </w:r>
             <w:r>
               <w:rPr>
@@ -2737,7 +2646,7 @@
                 <w:noProof/>
                 <w:webHidden/>
               </w:rPr>
-              <w:t>12</w:t>
+              <w:t>13</w:t>
             </w:r>
             <w:r>
               <w:rPr>
@@ -2752,31 +2661,27 @@
           <w:pPr>
             <w:pStyle w:val="TOC3"/>
             <w:tabs>
-              <w:tab w:val="left" w:pos="1200"/>
+              <w:tab w:val="left" w:pos="1320"/>
               <w:tab w:val="right" w:leader="dot" w:pos="9016"/>
             </w:tabs>
             <w:rPr>
               <w:rFonts w:eastAsiaTheme="minorEastAsia"/>
               <w:noProof/>
-              <w:sz w:val="24"/>
-              <w:szCs w:val="24"/>
               <w:lang w:eastAsia="en-AU"/>
             </w:rPr>
           </w:pPr>
-          <w:hyperlink w:anchor="_Toc24713747" w:history="1">
+          <w:hyperlink w:anchor="_Toc25196795" w:history="1">
             <w:r>
               <w:rPr>
                 <w:rStyle w:val="Hyperlink"/>
                 <w:noProof/>
               </w:rPr>
-              <w:t>2.4.2</w:t>
+              <w:t>2.4.3</w:t>
             </w:r>
             <w:r>
               <w:rPr>
                 <w:rFonts w:eastAsiaTheme="minorEastAsia"/>
                 <w:noProof/>
-                <w:sz w:val="24"/>
-                <w:szCs w:val="24"/>
                 <w:lang w:eastAsia="en-AU"/>
               </w:rPr>
               <w:tab/>
@@ -2807,7 +2712,7 @@
                 <w:noProof/>
                 <w:webHidden/>
               </w:rPr>
-              <w:instrText xml:space="preserve"> PAGEREF _Toc24713747 \h </w:instrText>
+              <w:instrText xml:space="preserve"> PAGEREF _Toc25196795 \h </w:instrText>
             </w:r>
             <w:r>
               <w:rPr>
@@ -2827,7 +2732,7 @@
                 <w:noProof/>
                 <w:webHidden/>
               </w:rPr>
-              <w:t>12</w:t>
+              <w:t>14</w:t>
             </w:r>
             <w:r>
               <w:rPr>
@@ -2842,31 +2747,27 @@
           <w:pPr>
             <w:pStyle w:val="TOC3"/>
             <w:tabs>
-              <w:tab w:val="left" w:pos="1200"/>
+              <w:tab w:val="left" w:pos="1320"/>
               <w:tab w:val="right" w:leader="dot" w:pos="9016"/>
             </w:tabs>
             <w:rPr>
               <w:rFonts w:eastAsiaTheme="minorEastAsia"/>
               <w:noProof/>
-              <w:sz w:val="24"/>
-              <w:szCs w:val="24"/>
               <w:lang w:eastAsia="en-AU"/>
             </w:rPr>
           </w:pPr>
-          <w:hyperlink w:anchor="_Toc24713748" w:history="1">
+          <w:hyperlink w:anchor="_Toc25196796" w:history="1">
             <w:r>
               <w:rPr>
                 <w:rStyle w:val="Hyperlink"/>
                 <w:noProof/>
               </w:rPr>
-              <w:t>2.4.3</w:t>
+              <w:t>2.4.4</w:t>
             </w:r>
             <w:r>
               <w:rPr>
                 <w:rFonts w:eastAsiaTheme="minorEastAsia"/>
                 <w:noProof/>
-                <w:sz w:val="24"/>
-                <w:szCs w:val="24"/>
                 <w:lang w:eastAsia="en-AU"/>
               </w:rPr>
               <w:tab/>
@@ -2897,7 +2798,7 @@
                 <w:noProof/>
                 <w:webHidden/>
               </w:rPr>
-              <w:instrText xml:space="preserve"> PAGEREF _Toc24713748 \h </w:instrText>
+              <w:instrText xml:space="preserve"> PAGEREF _Toc25196796 \h </w:instrText>
             </w:r>
             <w:r>
               <w:rPr>
@@ -2917,7 +2818,93 @@
                 <w:noProof/>
                 <w:webHidden/>
               </w:rPr>
-              <w:t>12</w:t>
+              <w:t>14</w:t>
+            </w:r>
+            <w:r>
+              <w:rPr>
+                <w:noProof/>
+                <w:webHidden/>
+              </w:rPr>
+              <w:fldChar w:fldCharType="end"/>
+            </w:r>
+          </w:hyperlink>
+        </w:p>
+        <w:p>
+          <w:pPr>
+            <w:pStyle w:val="TOC2"/>
+            <w:tabs>
+              <w:tab w:val="left" w:pos="880"/>
+              <w:tab w:val="right" w:leader="dot" w:pos="9016"/>
+            </w:tabs>
+            <w:rPr>
+              <w:rFonts w:eastAsiaTheme="minorEastAsia"/>
+              <w:noProof/>
+              <w:lang w:eastAsia="en-AU"/>
+            </w:rPr>
+          </w:pPr>
+          <w:hyperlink w:anchor="_Toc25196797" w:history="1">
+            <w:r>
+              <w:rPr>
+                <w:rStyle w:val="Hyperlink"/>
+                <w:noProof/>
+              </w:rPr>
+              <w:t>2.5</w:t>
+            </w:r>
+            <w:r>
+              <w:rPr>
+                <w:rFonts w:eastAsiaTheme="minorEastAsia"/>
+                <w:noProof/>
+                <w:lang w:eastAsia="en-AU"/>
+              </w:rPr>
+              <w:tab/>
+            </w:r>
+            <w:r>
+              <w:rPr>
+                <w:rStyle w:val="Hyperlink"/>
+                <w:noProof/>
+              </w:rPr>
+              <w:t>Testing</w:t>
+            </w:r>
+            <w:r>
+              <w:rPr>
+                <w:noProof/>
+                <w:webHidden/>
+              </w:rPr>
+              <w:tab/>
+            </w:r>
+            <w:r>
+              <w:rPr>
+                <w:noProof/>
+                <w:webHidden/>
+              </w:rPr>
+              <w:fldChar w:fldCharType="begin"/>
+            </w:r>
+            <w:r>
+              <w:rPr>
+                <w:noProof/>
+                <w:webHidden/>
+              </w:rPr>
+              <w:instrText xml:space="preserve"> PAGEREF _Toc25196797 \h </w:instrText>
+            </w:r>
+            <w:r>
+              <w:rPr>
+                <w:noProof/>
+                <w:webHidden/>
+              </w:rPr>
+            </w:r>
+            <w:r>
+              <w:rPr>
+                <w:noProof/>
+                <w:webHidden/>
+              </w:rPr>
+              <w:fldChar w:fldCharType="separate"/>
+            </w:r>
+            <w:r>
+              <w:rPr>
+                <w:noProof/>
+                <w:webHidden/>
+              </w:rPr>
+              <w:t>15</w:t>
             </w:r>
             <w:r>
               <w:rPr>
@@ -2932,31 +2919,27 @@
           <w:pPr>
             <w:pStyle w:val="TOC3"/>
             <w:tabs>
-              <w:tab w:val="left" w:pos="1200"/>
+              <w:tab w:val="left" w:pos="1320"/>
               <w:tab w:val="right" w:leader="dot" w:pos="9016"/>
             </w:tabs>
             <w:rPr>
               <w:rFonts w:eastAsiaTheme="minorEastAsia"/>
               <w:noProof/>
-              <w:sz w:val="24"/>
-              <w:szCs w:val="24"/>
               <w:lang w:eastAsia="en-AU"/>
             </w:rPr>
           </w:pPr>
-          <w:hyperlink w:anchor="_Toc24713749" w:history="1">
+          <w:hyperlink w:anchor="_Toc25196798" w:history="1">
             <w:r>
               <w:rPr>
                 <w:rStyle w:val="Hyperlink"/>
                 <w:noProof/>
               </w:rPr>
-              <w:t>2.4.4</w:t>
+              <w:t>2.5.1</w:t>
             </w:r>
             <w:r>
               <w:rPr>
                 <w:rFonts w:eastAsiaTheme="minorEastAsia"/>
                 <w:noProof/>
-                <w:sz w:val="24"/>
-                <w:szCs w:val="24"/>
                 <w:lang w:eastAsia="en-AU"/>
               </w:rPr>
               <w:tab/>
@@ -2966,7 +2949,7 @@
                 <w:rStyle w:val="Hyperlink"/>
                 <w:noProof/>
               </w:rPr>
-              <w:t>Terms/Acronyms</w:t>
+              <w:t>Testing Procedures</w:t>
             </w:r>
             <w:r>
               <w:rPr>
@@ -2987,7 +2970,7 @@
                 <w:noProof/>
                 <w:webHidden/>
               </w:rPr>
-              <w:instrText xml:space="preserve"> PAGEREF _Toc24713749 \h </w:instrText>
+              <w:instrText xml:space="preserve"> PAGEREF _Toc25196798 \h </w:instrText>
             </w:r>
             <w:r>
               <w:rPr>
@@ -3007,7 +2990,351 @@
                 <w:noProof/>
                 <w:webHidden/>
               </w:rPr>
-              <w:t>12</w:t>
+              <w:t>15</w:t>
+            </w:r>
+            <w:r>
+              <w:rPr>
+                <w:noProof/>
+                <w:webHidden/>
+              </w:rPr>
+              <w:fldChar w:fldCharType="end"/>
+            </w:r>
+          </w:hyperlink>
+        </w:p>
+        <w:p>
+          <w:pPr>
+            <w:pStyle w:val="TOC3"/>
+            <w:tabs>
+              <w:tab w:val="left" w:pos="1320"/>
+              <w:tab w:val="right" w:leader="dot" w:pos="9016"/>
+            </w:tabs>
+            <w:rPr>
+              <w:rFonts w:eastAsiaTheme="minorEastAsia"/>
+              <w:noProof/>
+              <w:lang w:eastAsia="en-AU"/>
+            </w:rPr>
+          </w:pPr>
+          <w:hyperlink w:anchor="_Toc25196799" w:history="1">
+            <w:r>
+              <w:rPr>
+                <w:rStyle w:val="Hyperlink"/>
+                <w:noProof/>
+              </w:rPr>
+              <w:t>2.5.2</w:t>
+            </w:r>
+            <w:r>
+              <w:rPr>
+                <w:rFonts w:eastAsiaTheme="minorEastAsia"/>
+                <w:noProof/>
+                <w:lang w:eastAsia="en-AU"/>
+              </w:rPr>
+              <w:tab/>
+            </w:r>
+            <w:r>
+              <w:rPr>
+                <w:rStyle w:val="Hyperlink"/>
+                <w:noProof/>
+              </w:rPr>
+              <w:t>Integration Testing</w:t>
+            </w:r>
+            <w:r>
+              <w:rPr>
+                <w:noProof/>
+                <w:webHidden/>
+              </w:rPr>
+              <w:tab/>
+            </w:r>
+            <w:r>
+              <w:rPr>
+                <w:noProof/>
+                <w:webHidden/>
+              </w:rPr>
+              <w:fldChar w:fldCharType="begin"/>
+            </w:r>
+            <w:r>
+              <w:rPr>
+                <w:noProof/>
+                <w:webHidden/>
+              </w:rPr>
+              <w:instrText xml:space="preserve"> PAGEREF _Toc25196799 \h </w:instrText>
+            </w:r>
+            <w:r>
+              <w:rPr>
+                <w:noProof/>
+                <w:webHidden/>
+              </w:rPr>
+            </w:r>
+            <w:r>
+              <w:rPr>
+                <w:noProof/>
+                <w:webHidden/>
+              </w:rPr>
+              <w:fldChar w:fldCharType="separate"/>
+            </w:r>
+            <w:r>
+              <w:rPr>
+                <w:noProof/>
+                <w:webHidden/>
+              </w:rPr>
+              <w:t>18</w:t>
+            </w:r>
+            <w:r>
+              <w:rPr>
+                <w:noProof/>
+                <w:webHidden/>
+              </w:rPr>
+              <w:fldChar w:fldCharType="end"/>
+            </w:r>
+          </w:hyperlink>
+        </w:p>
+        <w:p>
+          <w:pPr>
+            <w:pStyle w:val="TOC3"/>
+            <w:tabs>
+              <w:tab w:val="left" w:pos="1320"/>
+              <w:tab w:val="right" w:leader="dot" w:pos="9016"/>
+            </w:tabs>
+            <w:rPr>
+              <w:rFonts w:eastAsiaTheme="minorEastAsia"/>
+              <w:noProof/>
+              <w:lang w:eastAsia="en-AU"/>
+            </w:rPr>
+          </w:pPr>
+          <w:hyperlink w:anchor="_Toc25196800" w:history="1">
+            <w:r>
+              <w:rPr>
+                <w:rStyle w:val="Hyperlink"/>
+                <w:noProof/>
+              </w:rPr>
+              <w:t>2.5.3</w:t>
+            </w:r>
+            <w:r>
+              <w:rPr>
+                <w:rFonts w:eastAsiaTheme="minorEastAsia"/>
+                <w:noProof/>
+                <w:lang w:eastAsia="en-AU"/>
+              </w:rPr>
+              <w:tab/>
+            </w:r>
+            <w:r>
+              <w:rPr>
+                <w:rStyle w:val="Hyperlink"/>
+                <w:noProof/>
+              </w:rPr>
+              <w:t>System Testing</w:t>
+            </w:r>
+            <w:r>
+              <w:rPr>
+                <w:noProof/>
+                <w:webHidden/>
+              </w:rPr>
+              <w:tab/>
+            </w:r>
+            <w:r>
+              <w:rPr>
+                <w:noProof/>
+                <w:webHidden/>
+              </w:rPr>
+              <w:fldChar w:fldCharType="begin"/>
+            </w:r>
+            <w:r>
+              <w:rPr>
+                <w:noProof/>
+                <w:webHidden/>
+              </w:rPr>
+              <w:instrText xml:space="preserve"> PAGEREF _Toc25196800 \h </w:instrText>
+            </w:r>
+            <w:r>
+              <w:rPr>
+                <w:noProof/>
+                <w:webHidden/>
+              </w:rPr>
+            </w:r>
+            <w:r>
+              <w:rPr>
+                <w:noProof/>
+                <w:webHidden/>
+              </w:rPr>
+              <w:fldChar w:fldCharType="separate"/>
+            </w:r>
+            <w:r>
+              <w:rPr>
+                <w:noProof/>
+                <w:webHidden/>
+              </w:rPr>
+              <w:t>18</w:t>
+            </w:r>
+            <w:r>
+              <w:rPr>
+                <w:noProof/>
+                <w:webHidden/>
+              </w:rPr>
+              <w:fldChar w:fldCharType="end"/>
+            </w:r>
+          </w:hyperlink>
+        </w:p>
+        <w:p>
+          <w:pPr>
+            <w:pStyle w:val="TOC3"/>
+            <w:tabs>
+              <w:tab w:val="left" w:pos="1320"/>
+              <w:tab w:val="right" w:leader="dot" w:pos="9016"/>
+            </w:tabs>
+            <w:rPr>
+              <w:rFonts w:eastAsiaTheme="minorEastAsia"/>
+              <w:noProof/>
+              <w:lang w:eastAsia="en-AU"/>
+            </w:rPr>
+          </w:pPr>
+          <w:hyperlink w:anchor="_Toc25196801" w:history="1">
+            <w:r>
+              <w:rPr>
+                <w:rStyle w:val="Hyperlink"/>
+                <w:noProof/>
+              </w:rPr>
+              <w:t>2.5.4</w:t>
+            </w:r>
+            <w:r>
+              <w:rPr>
+                <w:rFonts w:eastAsiaTheme="minorEastAsia"/>
+                <w:noProof/>
+                <w:lang w:eastAsia="en-AU"/>
+              </w:rPr>
+              <w:tab/>
+            </w:r>
+            <w:r>
+              <w:rPr>
+                <w:rStyle w:val="Hyperlink"/>
+                <w:noProof/>
+              </w:rPr>
+              <w:t>Bug Triage</w:t>
+            </w:r>
+            <w:r>
+              <w:rPr>
+                <w:noProof/>
+                <w:webHidden/>
+              </w:rPr>
+              <w:tab/>
+            </w:r>
+            <w:r>
+              <w:rPr>
+                <w:noProof/>
+                <w:webHidden/>
+              </w:rPr>
+              <w:fldChar w:fldCharType="begin"/>
+            </w:r>
+            <w:r>
+              <w:rPr>
+                <w:noProof/>
+                <w:webHidden/>
+              </w:rPr>
+              <w:instrText xml:space="preserve"> PAGEREF _Toc25196801 \h </w:instrText>
+            </w:r>
+            <w:r>
+              <w:rPr>
+                <w:noProof/>
+                <w:webHidden/>
+              </w:rPr>
+            </w:r>
+            <w:r>
+              <w:rPr>
+                <w:noProof/>
+                <w:webHidden/>
+              </w:rPr>
+              <w:fldChar w:fldCharType="separate"/>
+            </w:r>
+            <w:r>
+              <w:rPr>
+                <w:noProof/>
+                <w:webHidden/>
+              </w:rPr>
+              <w:t>18</w:t>
+            </w:r>
+            <w:r>
+              <w:rPr>
+                <w:noProof/>
+                <w:webHidden/>
+              </w:rPr>
+              <w:fldChar w:fldCharType="end"/>
+            </w:r>
+          </w:hyperlink>
+        </w:p>
+        <w:p>
+          <w:pPr>
+            <w:pStyle w:val="TOC3"/>
+            <w:tabs>
+              <w:tab w:val="left" w:pos="1320"/>
+              <w:tab w:val="right" w:leader="dot" w:pos="9016"/>
+            </w:tabs>
+            <w:rPr>
+              <w:rFonts w:eastAsiaTheme="minorEastAsia"/>
+              <w:noProof/>
+              <w:lang w:eastAsia="en-AU"/>
+            </w:rPr>
+          </w:pPr>
+          <w:hyperlink w:anchor="_Toc25196802" w:history="1">
+            <w:r>
+              <w:rPr>
+                <w:rStyle w:val="Hyperlink"/>
+                <w:noProof/>
+              </w:rPr>
+              <w:t>2.5.5</w:t>
+            </w:r>
+            <w:r>
+              <w:rPr>
+                <w:rFonts w:eastAsiaTheme="minorEastAsia"/>
+                <w:noProof/>
+                <w:lang w:eastAsia="en-AU"/>
+              </w:rPr>
+              <w:tab/>
+            </w:r>
+            <w:r>
+              <w:rPr>
+                <w:rStyle w:val="Hyperlink"/>
+                <w:noProof/>
+              </w:rPr>
+              <w:t>Final Testing</w:t>
+            </w:r>
+            <w:r>
+              <w:rPr>
+                <w:noProof/>
+                <w:webHidden/>
+              </w:rPr>
+              <w:tab/>
+            </w:r>
+            <w:r>
+              <w:rPr>
+                <w:noProof/>
+                <w:webHidden/>
+              </w:rPr>
+              <w:fldChar w:fldCharType="begin"/>
+            </w:r>
+            <w:r>
+              <w:rPr>
+                <w:noProof/>
+                <w:webHidden/>
+              </w:rPr>
+              <w:instrText xml:space="preserve"> PAGEREF _Toc25196802 \h </w:instrText>
+            </w:r>
+            <w:r>
+              <w:rPr>
+                <w:noProof/>
+                <w:webHidden/>
+              </w:rPr>
+            </w:r>
+            <w:r>
+              <w:rPr>
+                <w:noProof/>
+                <w:webHidden/>
+              </w:rPr>
+              <w:fldChar w:fldCharType="separate"/>
+            </w:r>
+            <w:r>
+              <w:rPr>
+                <w:noProof/>
+                <w:webHidden/>
+              </w:rPr>
+              <w:t>19</w:t>
             </w:r>
             <w:r>
               <w:rPr>
@@ -3022,31 +3349,27 @@
           <w:pPr>
             <w:pStyle w:val="TOC2"/>
             <w:tabs>
-              <w:tab w:val="left" w:pos="960"/>
+              <w:tab w:val="left" w:pos="880"/>
               <w:tab w:val="right" w:leader="dot" w:pos="9016"/>
             </w:tabs>
             <w:rPr>
               <w:rFonts w:eastAsiaTheme="minorEastAsia"/>
               <w:noProof/>
-              <w:sz w:val="24"/>
-              <w:szCs w:val="24"/>
               <w:lang w:eastAsia="en-AU"/>
             </w:rPr>
           </w:pPr>
-          <w:hyperlink w:anchor="_Toc24713750" w:history="1">
+          <w:hyperlink w:anchor="_Toc25196803" w:history="1">
             <w:r>
               <w:rPr>
                 <w:rStyle w:val="Hyperlink"/>
                 <w:noProof/>
               </w:rPr>
-              <w:t>2.5</w:t>
+              <w:t>2.6</w:t>
             </w:r>
             <w:r>
               <w:rPr>
                 <w:rFonts w:eastAsiaTheme="minorEastAsia"/>
                 <w:noProof/>
-                <w:sz w:val="24"/>
-                <w:szCs w:val="24"/>
                 <w:lang w:eastAsia="en-AU"/>
               </w:rPr>
               <w:tab/>
@@ -3056,7 +3379,7 @@
                 <w:rStyle w:val="Hyperlink"/>
                 <w:noProof/>
               </w:rPr>
-              <w:t>Testing</w:t>
+              <w:t>Demonstration</w:t>
             </w:r>
             <w:r>
               <w:rPr>
@@ -3077,7 +3400,7 @@
                 <w:noProof/>
                 <w:webHidden/>
               </w:rPr>
-              <w:instrText xml:space="preserve"> PAGEREF _Toc24713750 \h </w:instrText>
+              <w:instrText xml:space="preserve"> PAGEREF _Toc25196803 \h </w:instrText>
             </w:r>
             <w:r>
               <w:rPr>
@@ -3097,457 +3420,7 @@
                 <w:noProof/>
                 <w:webHidden/>
               </w:rPr>
-              <w:t>12</w:t>
-            </w:r>
-            <w:r>
-              <w:rPr>
-                <w:noProof/>
-                <w:webHidden/>
-              </w:rPr>
-              <w:fldChar w:fldCharType="end"/>
-            </w:r>
-          </w:hyperlink>
-        </w:p>
-        <w:p>
-          <w:pPr>
-            <w:pStyle w:val="TOC3"/>
-            <w:tabs>
-              <w:tab w:val="left" w:pos="1200"/>
-              <w:tab w:val="right" w:leader="dot" w:pos="9016"/>
-            </w:tabs>
-            <w:rPr>
-              <w:rFonts w:eastAsiaTheme="minorEastAsia"/>
-              <w:noProof/>
-              <w:sz w:val="24"/>
-              <w:szCs w:val="24"/>
-              <w:lang w:eastAsia="en-AU"/>
-            </w:rPr>
-          </w:pPr>
-          <w:hyperlink w:anchor="_Toc24713751" w:history="1">
-            <w:r>
-              <w:rPr>
-                <w:rStyle w:val="Hyperlink"/>
-                <w:noProof/>
-              </w:rPr>
-              <w:t>2.5.1</w:t>
-            </w:r>
-            <w:r>
-              <w:rPr>
-                <w:rFonts w:eastAsiaTheme="minorEastAsia"/>
-                <w:noProof/>
-                <w:sz w:val="24"/>
-                <w:szCs w:val="24"/>
-                <w:lang w:eastAsia="en-AU"/>
-              </w:rPr>
-              <w:tab/>
-            </w:r>
-            <w:r>
-              <w:rPr>
-                <w:rStyle w:val="Hyperlink"/>
-                <w:noProof/>
-              </w:rPr>
-              <w:t>Testing Procedures</w:t>
-            </w:r>
-            <w:r>
-              <w:rPr>
-                <w:noProof/>
-                <w:webHidden/>
-              </w:rPr>
-              <w:tab/>
-            </w:r>
-            <w:r>
-              <w:rPr>
-                <w:noProof/>
-                <w:webHidden/>
-              </w:rPr>
-              <w:fldChar w:fldCharType="begin"/>
-            </w:r>
-            <w:r>
-              <w:rPr>
-                <w:noProof/>
-                <w:webHidden/>
-              </w:rPr>
-              <w:instrText xml:space="preserve"> PAGEREF _Toc24713751 \h </w:instrText>
-            </w:r>
-            <w:r>
-              <w:rPr>
-                <w:noProof/>
-                <w:webHidden/>
-              </w:rPr>
-            </w:r>
-            <w:r>
-              <w:rPr>
-                <w:noProof/>
-                <w:webHidden/>
-              </w:rPr>
-              <w:fldChar w:fldCharType="separate"/>
-            </w:r>
-            <w:r>
-              <w:rPr>
-                <w:noProof/>
-                <w:webHidden/>
-              </w:rPr>
-              <w:t>12</w:t>
-            </w:r>
-            <w:r>
-              <w:rPr>
-                <w:noProof/>
-                <w:webHidden/>
-              </w:rPr>
-              <w:fldChar w:fldCharType="end"/>
-            </w:r>
-          </w:hyperlink>
-        </w:p>
-        <w:p>
-          <w:pPr>
-            <w:pStyle w:val="TOC3"/>
-            <w:tabs>
-              <w:tab w:val="left" w:pos="1200"/>
-              <w:tab w:val="right" w:leader="dot" w:pos="9016"/>
-            </w:tabs>
-            <w:rPr>
-              <w:rFonts w:eastAsiaTheme="minorEastAsia"/>
-              <w:noProof/>
-              <w:sz w:val="24"/>
-              <w:szCs w:val="24"/>
-              <w:lang w:eastAsia="en-AU"/>
-            </w:rPr>
-          </w:pPr>
-          <w:hyperlink w:anchor="_Toc24713752" w:history="1">
-            <w:r>
-              <w:rPr>
-                <w:rStyle w:val="Hyperlink"/>
-                <w:noProof/>
-              </w:rPr>
-              <w:t>2.5.2</w:t>
-            </w:r>
-            <w:r>
-              <w:rPr>
-                <w:rFonts w:eastAsiaTheme="minorEastAsia"/>
-                <w:noProof/>
-                <w:sz w:val="24"/>
-                <w:szCs w:val="24"/>
-                <w:lang w:eastAsia="en-AU"/>
-              </w:rPr>
-              <w:tab/>
-            </w:r>
-            <w:r>
-              <w:rPr>
-                <w:rStyle w:val="Hyperlink"/>
-                <w:noProof/>
-              </w:rPr>
-              <w:t>Integration Testing</w:t>
-            </w:r>
-            <w:r>
-              <w:rPr>
-                <w:noProof/>
-                <w:webHidden/>
-              </w:rPr>
-              <w:tab/>
-            </w:r>
-            <w:r>
-              <w:rPr>
-                <w:noProof/>
-                <w:webHidden/>
-              </w:rPr>
-              <w:fldChar w:fldCharType="begin"/>
-            </w:r>
-            <w:r>
-              <w:rPr>
-                <w:noProof/>
-                <w:webHidden/>
-              </w:rPr>
-              <w:instrText xml:space="preserve"> PAGEREF _Toc24713752 \h </w:instrText>
-            </w:r>
-            <w:r>
-              <w:rPr>
-                <w:noProof/>
-                <w:webHidden/>
-              </w:rPr>
-            </w:r>
-            <w:r>
-              <w:rPr>
-                <w:noProof/>
-                <w:webHidden/>
-              </w:rPr>
-              <w:fldChar w:fldCharType="separate"/>
-            </w:r>
-            <w:r>
-              <w:rPr>
-                <w:noProof/>
-                <w:webHidden/>
-              </w:rPr>
-              <w:t>12</w:t>
-            </w:r>
-            <w:r>
-              <w:rPr>
-                <w:noProof/>
-                <w:webHidden/>
-              </w:rPr>
-              <w:fldChar w:fldCharType="end"/>
-            </w:r>
-          </w:hyperlink>
-        </w:p>
-        <w:p>
-          <w:pPr>
-            <w:pStyle w:val="TOC3"/>
-            <w:tabs>
-              <w:tab w:val="left" w:pos="1200"/>
-              <w:tab w:val="right" w:leader="dot" w:pos="9016"/>
-            </w:tabs>
-            <w:rPr>
-              <w:rFonts w:eastAsiaTheme="minorEastAsia"/>
-              <w:noProof/>
-              <w:sz w:val="24"/>
-              <w:szCs w:val="24"/>
-              <w:lang w:eastAsia="en-AU"/>
-            </w:rPr>
-          </w:pPr>
-          <w:hyperlink w:anchor="_Toc24713753" w:history="1">
-            <w:r>
-              <w:rPr>
-                <w:rStyle w:val="Hyperlink"/>
-                <w:noProof/>
-              </w:rPr>
-              <w:t>2.5.3</w:t>
-            </w:r>
-            <w:r>
-              <w:rPr>
-                <w:rFonts w:eastAsiaTheme="minorEastAsia"/>
-                <w:noProof/>
-                <w:sz w:val="24"/>
-                <w:szCs w:val="24"/>
-                <w:lang w:eastAsia="en-AU"/>
-              </w:rPr>
-              <w:tab/>
-            </w:r>
-            <w:r>
-              <w:rPr>
-                <w:rStyle w:val="Hyperlink"/>
-                <w:noProof/>
-              </w:rPr>
-              <w:t>System Testing</w:t>
-            </w:r>
-            <w:r>
-              <w:rPr>
-                <w:noProof/>
-                <w:webHidden/>
-              </w:rPr>
-              <w:tab/>
-            </w:r>
-            <w:r>
-              <w:rPr>
-                <w:noProof/>
-                <w:webHidden/>
-              </w:rPr>
-              <w:fldChar w:fldCharType="begin"/>
-            </w:r>
-            <w:r>
-              <w:rPr>
-                <w:noProof/>
-                <w:webHidden/>
-              </w:rPr>
-              <w:instrText xml:space="preserve"> PAGEREF _Toc24713753 \h </w:instrText>
-            </w:r>
-            <w:r>
-              <w:rPr>
-                <w:noProof/>
-                <w:webHidden/>
-              </w:rPr>
-            </w:r>
-            <w:r>
-              <w:rPr>
-                <w:noProof/>
-                <w:webHidden/>
-              </w:rPr>
-              <w:fldChar w:fldCharType="separate"/>
-            </w:r>
-            <w:r>
-              <w:rPr>
-                <w:noProof/>
-                <w:webHidden/>
-              </w:rPr>
-              <w:t>12</w:t>
-            </w:r>
-            <w:r>
-              <w:rPr>
-                <w:noProof/>
-                <w:webHidden/>
-              </w:rPr>
-              <w:fldChar w:fldCharType="end"/>
-            </w:r>
-          </w:hyperlink>
-        </w:p>
-        <w:p>
-          <w:pPr>
-            <w:pStyle w:val="TOC3"/>
-            <w:tabs>
-              <w:tab w:val="left" w:pos="1200"/>
-              <w:tab w:val="right" w:leader="dot" w:pos="9016"/>
-            </w:tabs>
-            <w:rPr>
-              <w:rFonts w:eastAsiaTheme="minorEastAsia"/>
-              <w:noProof/>
-              <w:sz w:val="24"/>
-              <w:szCs w:val="24"/>
-              <w:lang w:eastAsia="en-AU"/>
-            </w:rPr>
-          </w:pPr>
-          <w:hyperlink w:anchor="_Toc24713754" w:history="1">
-            <w:r>
-              <w:rPr>
-                <w:rStyle w:val="Hyperlink"/>
-                <w:noProof/>
-              </w:rPr>
-              <w:t>2.5.4</w:t>
-            </w:r>
-            <w:r>
-              <w:rPr>
-                <w:rFonts w:eastAsiaTheme="minorEastAsia"/>
-                <w:noProof/>
-                <w:sz w:val="24"/>
-                <w:szCs w:val="24"/>
-                <w:lang w:eastAsia="en-AU"/>
-              </w:rPr>
-              <w:tab/>
-            </w:r>
-            <w:r>
-              <w:rPr>
-                <w:rStyle w:val="Hyperlink"/>
-                <w:noProof/>
-              </w:rPr>
-              <w:t>Final Testing</w:t>
-            </w:r>
-            <w:r>
-              <w:rPr>
-                <w:noProof/>
-                <w:webHidden/>
-              </w:rPr>
-              <w:tab/>
-            </w:r>
-            <w:r>
-              <w:rPr>
-                <w:noProof/>
-                <w:webHidden/>
-              </w:rPr>
-              <w:fldChar w:fldCharType="begin"/>
-            </w:r>
-            <w:r>
-              <w:rPr>
-                <w:noProof/>
-                <w:webHidden/>
-              </w:rPr>
-              <w:instrText xml:space="preserve"> PAGEREF _Toc24713754 \h </w:instrText>
-            </w:r>
-            <w:r>
-              <w:rPr>
-                <w:noProof/>
-                <w:webHidden/>
-              </w:rPr>
-            </w:r>
-            <w:r>
-              <w:rPr>
-                <w:noProof/>
-                <w:webHidden/>
-              </w:rPr>
-              <w:fldChar w:fldCharType="separate"/>
-            </w:r>
-            <w:r>
-              <w:rPr>
-                <w:noProof/>
-                <w:webHidden/>
-              </w:rPr>
-              <w:t>12</w:t>
-            </w:r>
-            <w:r>
-              <w:rPr>
-                <w:noProof/>
-                <w:webHidden/>
-              </w:rPr>
-              <w:fldChar w:fldCharType="end"/>
-            </w:r>
-          </w:hyperlink>
-        </w:p>
-        <w:p>
-          <w:pPr>
-            <w:pStyle w:val="TOC2"/>
-            <w:tabs>
-              <w:tab w:val="left" w:pos="960"/>
-              <w:tab w:val="right" w:leader="dot" w:pos="9016"/>
-            </w:tabs>
-            <w:rPr>
-              <w:rFonts w:eastAsiaTheme="minorEastAsia"/>
-              <w:noProof/>
-              <w:sz w:val="24"/>
-              <w:szCs w:val="24"/>
-              <w:lang w:eastAsia="en-AU"/>
-            </w:rPr>
-          </w:pPr>
-          <w:hyperlink w:anchor="_Toc24713755" w:history="1">
-            <w:r>
-              <w:rPr>
-                <w:rStyle w:val="Hyperlink"/>
-                <w:noProof/>
-              </w:rPr>
-              <w:t>2.6</w:t>
-            </w:r>
-            <w:r>
-              <w:rPr>
-                <w:rFonts w:eastAsiaTheme="minorEastAsia"/>
-                <w:noProof/>
-                <w:sz w:val="24"/>
-                <w:szCs w:val="24"/>
-                <w:lang w:eastAsia="en-AU"/>
-              </w:rPr>
-              <w:tab/>
-            </w:r>
-            <w:r>
-              <w:rPr>
-                <w:rStyle w:val="Hyperlink"/>
-                <w:noProof/>
-              </w:rPr>
-              <w:t>Demonstration</w:t>
-            </w:r>
-            <w:r>
-              <w:rPr>
-                <w:noProof/>
-                <w:webHidden/>
-              </w:rPr>
-              <w:tab/>
-            </w:r>
-            <w:r>
-              <w:rPr>
-                <w:noProof/>
-                <w:webHidden/>
-              </w:rPr>
-              <w:fldChar w:fldCharType="begin"/>
-            </w:r>
-            <w:r>
-              <w:rPr>
-                <w:noProof/>
-                <w:webHidden/>
-              </w:rPr>
-              <w:instrText xml:space="preserve"> PAGEREF _Toc24713755 \h </w:instrText>
-            </w:r>
-            <w:r>
-              <w:rPr>
-                <w:noProof/>
-                <w:webHidden/>
-              </w:rPr>
-            </w:r>
-            <w:r>
-              <w:rPr>
-                <w:noProof/>
-                <w:webHidden/>
-              </w:rPr>
-              <w:fldChar w:fldCharType="separate"/>
-            </w:r>
-            <w:r>
-              <w:rPr>
-                <w:noProof/>
-                <w:webHidden/>
-              </w:rPr>
-              <w:t>12</w:t>
+              <w:t>19</w:t>
             </w:r>
             <w:r>
               <w:rPr>
@@ -3580,7 +3453,7 @@
       <w:pPr>
         <w:pStyle w:val="Heading1"/>
       </w:pPr>
-      <w:bookmarkStart w:id="0" w:name="_Toc24713723"/>
+      <w:bookmarkStart w:id="0" w:name="_Toc25196771"/>
       <w:r>
         <w:lastRenderedPageBreak/>
         <w:t>Sprint One</w:t>
@@ -3592,7 +3465,7 @@
       <w:pPr>
         <w:pStyle w:val="Heading2"/>
       </w:pPr>
-      <w:bookmarkStart w:id="1" w:name="_Toc24713724"/>
+      <w:bookmarkStart w:id="1" w:name="_Toc25196772"/>
       <w:r>
         <w:t>Source Control</w:t>
       </w:r>
@@ -3626,35 +3499,7 @@
           <w:rPr>
             <w:rStyle w:val="Hyperlink"/>
           </w:rPr>
-          <w:t>https://</w:t>
-        </w:r>
-        <w:proofErr w:type="spellStart"/>
-        <w:r>
-          <w:rPr>
-            <w:rStyle w:val="Hyperlink"/>
-          </w:rPr>
-          <w:t>github.com</w:t>
-        </w:r>
-        <w:proofErr w:type="spellEnd"/>
-        <w:r>
-          <w:rPr>
-            <w:rStyle w:val="Hyperlink"/>
-          </w:rPr>
-          <w:t>/</w:t>
-        </w:r>
-        <w:proofErr w:type="spellStart"/>
-        <w:r>
-          <w:rPr>
-            <w:rStyle w:val="Hyperlink"/>
-          </w:rPr>
-          <w:t>mkjking</w:t>
-        </w:r>
-        <w:proofErr w:type="spellEnd"/>
-        <w:r>
-          <w:rPr>
-            <w:rStyle w:val="Hyperlink"/>
-          </w:rPr>
-          <w:t>/RAD</w:t>
+          <w:t>https://github.com/mkjking/RAD</w:t>
         </w:r>
       </w:hyperlink>
     </w:p>
@@ -3748,7 +3593,7 @@
       <w:pPr>
         <w:pStyle w:val="Heading2"/>
       </w:pPr>
-      <w:bookmarkStart w:id="2" w:name="_Toc24713725"/>
+      <w:bookmarkStart w:id="2" w:name="_Toc25196773"/>
       <w:r>
         <w:lastRenderedPageBreak/>
         <w:t>Project management plan</w:t>
@@ -3804,7 +3649,7 @@
       <w:pPr>
         <w:pStyle w:val="Heading2"/>
       </w:pPr>
-      <w:bookmarkStart w:id="3" w:name="_Toc24713726"/>
+      <w:bookmarkStart w:id="3" w:name="_Toc25196774"/>
       <w:r>
         <w:t xml:space="preserve">Software Development </w:t>
       </w:r>
@@ -3943,7 +3788,7 @@
       <w:pPr>
         <w:pStyle w:val="Heading3"/>
       </w:pPr>
-      <w:bookmarkStart w:id="4" w:name="_Toc24713727"/>
+      <w:bookmarkStart w:id="4" w:name="_Toc25196775"/>
       <w:r>
         <w:t>Test Methodology</w:t>
       </w:r>
@@ -4265,7 +4110,7 @@
       <w:pPr>
         <w:pStyle w:val="Heading3"/>
       </w:pPr>
-      <w:bookmarkStart w:id="5" w:name="_Toc24713728"/>
+      <w:bookmarkStart w:id="5" w:name="_Toc25196776"/>
       <w:r>
         <w:t>Test deliverables</w:t>
       </w:r>
@@ -4315,7 +4160,7 @@
       <w:pPr>
         <w:pStyle w:val="Heading3"/>
       </w:pPr>
-      <w:bookmarkStart w:id="6" w:name="_Toc24713729"/>
+      <w:bookmarkStart w:id="6" w:name="_Toc25196777"/>
       <w:r>
         <w:t>Resource and environment needs</w:t>
       </w:r>
@@ -4482,7 +4327,7 @@
       <w:pPr>
         <w:pStyle w:val="Heading2"/>
       </w:pPr>
-      <w:bookmarkStart w:id="7" w:name="_Toc24713730"/>
+      <w:bookmarkStart w:id="7" w:name="_Toc25196778"/>
       <w:r>
         <w:t>Analysis documentation</w:t>
       </w:r>
@@ -4492,7 +4337,7 @@
       <w:pPr>
         <w:pStyle w:val="Heading3"/>
       </w:pPr>
-      <w:bookmarkStart w:id="8" w:name="_Toc24713731"/>
+      <w:bookmarkStart w:id="8" w:name="_Toc25196779"/>
       <w:r>
         <w:t>CITE business rules for software development</w:t>
       </w:r>
@@ -4869,7 +4714,7 @@
       <w:pPr>
         <w:pStyle w:val="Heading3"/>
       </w:pPr>
-      <w:bookmarkStart w:id="9" w:name="_Toc24713732"/>
+      <w:bookmarkStart w:id="9" w:name="_Toc25196780"/>
       <w:r>
         <w:t>CITE managed services quality assurance</w:t>
       </w:r>
@@ -5070,7 +4915,7 @@
       <w:pPr>
         <w:pStyle w:val="Heading3"/>
       </w:pPr>
-      <w:bookmarkStart w:id="10" w:name="_Toc24713733"/>
+      <w:bookmarkStart w:id="10" w:name="_Toc25196781"/>
       <w:r>
         <w:t>Acme entertainment development requirements</w:t>
       </w:r>
@@ -5145,7 +4990,7 @@
       <w:pPr>
         <w:pStyle w:val="Heading2"/>
       </w:pPr>
-      <w:bookmarkStart w:id="11" w:name="_Toc24713734"/>
+      <w:bookmarkStart w:id="11" w:name="_Toc25196782"/>
       <w:r>
         <w:lastRenderedPageBreak/>
         <w:t>Testing</w:t>
@@ -5156,7 +5001,7 @@
       <w:pPr>
         <w:pStyle w:val="Heading3"/>
       </w:pPr>
-      <w:bookmarkStart w:id="12" w:name="_Toc24713735"/>
+      <w:bookmarkStart w:id="12" w:name="_Toc25196783"/>
       <w:r>
         <w:t>Testing</w:t>
       </w:r>
@@ -5862,7 +5707,7 @@
       <w:pPr>
         <w:pStyle w:val="Heading3"/>
       </w:pPr>
-      <w:bookmarkStart w:id="13" w:name="_Toc24713736"/>
+      <w:bookmarkStart w:id="13" w:name="_Toc25196784"/>
       <w:r>
         <w:t>Integration Testing</w:t>
       </w:r>
@@ -6075,7 +5920,7 @@
       <w:pPr>
         <w:pStyle w:val="Heading3"/>
       </w:pPr>
-      <w:bookmarkStart w:id="14" w:name="_Toc24713737"/>
+      <w:bookmarkStart w:id="14" w:name="_Toc25196785"/>
       <w:r>
         <w:t>System Testing</w:t>
       </w:r>
@@ -6256,7 +6101,7 @@
       <w:pPr>
         <w:pStyle w:val="Heading3"/>
       </w:pPr>
-      <w:bookmarkStart w:id="15" w:name="_Toc24713738"/>
+      <w:bookmarkStart w:id="15" w:name="_Toc25196786"/>
       <w:r>
         <w:t>Final Testing</w:t>
       </w:r>
@@ -6288,7 +6133,7 @@
       <w:pPr>
         <w:pStyle w:val="Heading1"/>
       </w:pPr>
-      <w:bookmarkStart w:id="16" w:name="_Toc24713739"/>
+      <w:bookmarkStart w:id="16" w:name="_Toc25196787"/>
       <w:r>
         <w:lastRenderedPageBreak/>
         <w:t>Sprint two</w:t>
@@ -6299,7 +6144,7 @@
       <w:pPr>
         <w:pStyle w:val="Heading2"/>
       </w:pPr>
-      <w:bookmarkStart w:id="17" w:name="_Toc24713740"/>
+      <w:bookmarkStart w:id="17" w:name="_Toc25196788"/>
       <w:r>
         <w:t>Software review plan</w:t>
       </w:r>
@@ -6309,7 +6154,7 @@
       <w:pPr>
         <w:pStyle w:val="Heading3"/>
       </w:pPr>
-      <w:bookmarkStart w:id="18" w:name="_Toc24713741"/>
+      <w:bookmarkStart w:id="18" w:name="_Toc25196789"/>
       <w:r>
         <w:t>Meeting minutes</w:t>
       </w:r>
@@ -6520,71 +6365,23 @@
       </w:r>
       <w:r>
         <w:tab/>
-        <w:t>confirmation email will be sent to the user, asking to confirm action.</w:t>
+        <w:t>confirmation email will be sent to the user, asking to confirm action</w:t>
+      </w:r>
+      <w:r>
+        <w:t>.</w:t>
       </w:r>
     </w:p>
     <w:p>
       <w:pPr>
         <w:ind w:left="720"/>
       </w:pPr>
-      <w:r>
-        <w:tab/>
-      </w:r>
-    </w:p>
-    <w:p>
-      <w:pPr>
-        <w:pStyle w:val="ListParagraph"/>
-        <w:numPr>
-          <w:ilvl w:val="0"/>
-          <w:numId w:val="2"/>
-        </w:numPr>
-      </w:pPr>
-      <w:r>
-        <w:t>Additions to the Agenda</w:t>
-      </w:r>
-    </w:p>
-    <w:p>
-      <w:pPr>
-        <w:ind w:left="720"/>
-      </w:pPr>
-    </w:p>
-    <w:p>
-      <w:pPr>
-        <w:ind w:left="720"/>
-      </w:pPr>
-    </w:p>
-    <w:p>
-      <w:pPr>
-        <w:ind w:left="720"/>
-      </w:pPr>
-    </w:p>
-    <w:p>
-      <w:pPr>
-        <w:ind w:left="720"/>
-      </w:pPr>
-    </w:p>
-    <w:p>
-      <w:pPr>
-        <w:ind w:left="720"/>
-      </w:pPr>
-    </w:p>
-    <w:p>
-      <w:pPr>
-        <w:ind w:left="720"/>
-      </w:pPr>
-    </w:p>
-    <w:p>
-      <w:pPr>
-        <w:ind w:left="720"/>
-      </w:pPr>
     </w:p>
     <w:p>
       <w:pPr>
         <w:pStyle w:val="Heading3"/>
       </w:pPr>
-      <w:bookmarkStart w:id="19" w:name="_Toc24713742"/>
-      <w:r>
-        <w:lastRenderedPageBreak/>
+      <w:bookmarkStart w:id="19" w:name="_Toc25196790"/>
+      <w:r>
         <w:t>Performance report</w:t>
       </w:r>
       <w:bookmarkEnd w:id="19"/>
@@ -6649,6 +6446,7 @@
         <w:ind w:left="1800"/>
       </w:pPr>
       <w:r>
+        <w:lastRenderedPageBreak/>
         <w:t>Tracing profiler tools like Z-Ray, are much more lightweight and allow you to debug while you code. Setting breakpoints and watching data and how the program responds. Tracing profilers are intended to catch errors during application development rather than end product testing, unlike standard profilers, tracing profilers do not offer server usage statistics like CPU and memory.</w:t>
       </w:r>
     </w:p>
@@ -6718,16 +6516,10 @@
     </w:p>
     <w:p>
       <w:pPr>
-        <w:ind w:left="1800"/>
-      </w:pPr>
-    </w:p>
-    <w:p>
-      <w:pPr>
         <w:pStyle w:val="Heading2"/>
       </w:pPr>
-      <w:bookmarkStart w:id="20" w:name="_Toc24713743"/>
-      <w:r>
-        <w:lastRenderedPageBreak/>
+      <w:bookmarkStart w:id="20" w:name="_Toc25196791"/>
+      <w:r>
         <w:t>Source Control</w:t>
       </w:r>
       <w:bookmarkEnd w:id="20"/>
@@ -6781,8 +6573,9 @@
       <w:pPr>
         <w:pStyle w:val="Heading2"/>
       </w:pPr>
-      <w:bookmarkStart w:id="21" w:name="_Toc24713744"/>
-      <w:r>
+      <w:bookmarkStart w:id="21" w:name="_Toc25196792"/>
+      <w:r>
+        <w:lastRenderedPageBreak/>
         <w:t>Project Management Plan</w:t>
       </w:r>
       <w:bookmarkEnd w:id="21"/>
@@ -6791,7 +6584,7 @@
       <w:pPr>
         <w:pStyle w:val="Heading2"/>
       </w:pPr>
-      <w:bookmarkStart w:id="22" w:name="_Toc24713745"/>
+      <w:bookmarkStart w:id="22" w:name="_Toc25196793"/>
       <w:r>
         <w:t>Software Development Testing Plan</w:t>
       </w:r>
@@ -6942,9 +6735,8 @@
       <w:pPr>
         <w:pStyle w:val="Heading3"/>
       </w:pPr>
-      <w:bookmarkStart w:id="23" w:name="_Toc24713746"/>
-      <w:r>
-        <w:lastRenderedPageBreak/>
+      <w:bookmarkStart w:id="23" w:name="_Toc25196794"/>
+      <w:r>
         <w:t>Test Methodology</w:t>
       </w:r>
       <w:bookmarkEnd w:id="23"/>
@@ -7103,6 +6895,7 @@
         <w:pStyle w:val="Heading4"/>
       </w:pPr>
       <w:r>
+        <w:lastRenderedPageBreak/>
         <w:t>Bug triage</w:t>
       </w:r>
     </w:p>
@@ -7259,7 +7052,6 @@
         <w:pStyle w:val="Heading4"/>
       </w:pPr>
       <w:r>
-        <w:lastRenderedPageBreak/>
         <w:t>Test completeness</w:t>
       </w:r>
     </w:p>
@@ -7276,7 +7068,7 @@
       <w:pPr>
         <w:pStyle w:val="Heading3"/>
       </w:pPr>
-      <w:bookmarkStart w:id="24" w:name="_Toc24713747"/>
+      <w:bookmarkStart w:id="24" w:name="_Toc25196795"/>
       <w:r>
         <w:t>Test Deliverables</w:t>
       </w:r>
@@ -7327,7 +7119,7 @@
       <w:pPr>
         <w:pStyle w:val="Heading3"/>
       </w:pPr>
-      <w:bookmarkStart w:id="25" w:name="_Toc24713748"/>
+      <w:bookmarkStart w:id="25" w:name="_Toc25196796"/>
       <w:r>
         <w:t>Resource and Environment needs</w:t>
       </w:r>
@@ -7495,9 +7287,8 @@
       <w:pPr>
         <w:pStyle w:val="Heading2"/>
       </w:pPr>
-      <w:bookmarkStart w:id="26" w:name="_Toc24713750"/>
-      <w:r>
-        <w:lastRenderedPageBreak/>
+      <w:bookmarkStart w:id="26" w:name="_Toc25196797"/>
+      <w:r>
         <w:t>Testing</w:t>
       </w:r>
       <w:bookmarkEnd w:id="26"/>
@@ -7506,7 +7297,7 @@
       <w:pPr>
         <w:pStyle w:val="Heading3"/>
       </w:pPr>
-      <w:bookmarkStart w:id="27" w:name="_Toc24713751"/>
+      <w:bookmarkStart w:id="27" w:name="_Toc25196798"/>
       <w:r>
         <w:t>Testing Procedures</w:t>
       </w:r>
@@ -7522,6 +7313,9 @@
     </w:p>
     <w:p>
       <w:r>
+        <w:rPr>
+          <w:noProof/>
+        </w:rPr>
         <w:drawing>
           <wp:inline distT="0" distB="0" distL="0" distR="0" wp14:anchorId="2BDB7618" wp14:editId="280A2047">
             <wp:extent cx="4581939" cy="2136648"/>
@@ -7772,6 +7566,9 @@
     </w:p>
     <w:p>
       <w:r>
+        <w:rPr>
+          <w:noProof/>
+        </w:rPr>
         <w:drawing>
           <wp:inline distT="0" distB="0" distL="0" distR="0" wp14:anchorId="411FCEED" wp14:editId="26D8FE30">
             <wp:extent cx="4681330" cy="2216708"/>
@@ -7811,6 +7608,7 @@
     </w:p>
     <w:p>
       <w:r>
+        <w:lastRenderedPageBreak/>
         <w:t xml:space="preserve">Once logged in, </w:t>
       </w:r>
       <w:proofErr w:type="spellStart"/>
@@ -7827,7 +7625,9 @@
     </w:p>
     <w:p>
       <w:r>
-        <w:lastRenderedPageBreak/>
+        <w:rPr>
+          <w:noProof/>
+        </w:rPr>
         <w:drawing>
           <wp:inline distT="0" distB="0" distL="0" distR="0" wp14:anchorId="3FD2AECF" wp14:editId="3E899F0C">
             <wp:extent cx="5731510" cy="2035810"/>
@@ -7872,6 +7672,9 @@
     </w:p>
     <w:p>
       <w:r>
+        <w:rPr>
+          <w:noProof/>
+        </w:rPr>
         <w:drawing>
           <wp:inline distT="0" distB="0" distL="0" distR="0" wp14:anchorId="534114A5" wp14:editId="4B031256">
             <wp:extent cx="5731510" cy="1984375"/>
@@ -8167,6 +7970,9 @@
     </w:p>
     <w:p>
       <w:r>
+        <w:rPr>
+          <w:noProof/>
+        </w:rPr>
         <w:drawing>
           <wp:inline distT="0" distB="0" distL="0" distR="0" wp14:anchorId="513BA798" wp14:editId="0FC83366">
             <wp:extent cx="5731510" cy="1852295"/>
@@ -8510,6 +8316,9 @@
     </w:p>
     <w:p>
       <w:r>
+        <w:rPr>
+          <w:noProof/>
+        </w:rPr>
         <w:drawing>
           <wp:inline distT="0" distB="0" distL="0" distR="0" wp14:anchorId="7BC98739" wp14:editId="7BACD25B">
             <wp:extent cx="5731510" cy="1648460"/>
@@ -8549,7 +8358,12 @@
     </w:p>
     <w:p>
       <w:r>
-        <w:t>Unsubscribe link is available on every page for the user to request removal from the mailing list.</w:t>
+        <w:t>Unsubscribe link is available on every page fo</w:t>
+      </w:r>
+      <w:bookmarkStart w:id="28" w:name="_GoBack"/>
+      <w:bookmarkEnd w:id="28"/>
+      <w:r>
+        <w:t>r the user to request removal from the mailing list.</w:t>
       </w:r>
     </w:p>
     <w:tbl>
@@ -8753,11 +8567,11 @@
       <w:pPr>
         <w:pStyle w:val="Heading3"/>
       </w:pPr>
-      <w:bookmarkStart w:id="28" w:name="_Toc24713752"/>
+      <w:bookmarkStart w:id="29" w:name="_Toc25196799"/>
       <w:r>
         <w:t>Integration Testing</w:t>
       </w:r>
-      <w:bookmarkEnd w:id="28"/>
+      <w:bookmarkEnd w:id="29"/>
     </w:p>
     <w:tbl>
       <w:tblPr>
@@ -8968,11 +8782,11 @@
       <w:pPr>
         <w:pStyle w:val="Heading3"/>
       </w:pPr>
-      <w:bookmarkStart w:id="29" w:name="_Toc24713753"/>
+      <w:bookmarkStart w:id="30" w:name="_Toc25196800"/>
       <w:r>
         <w:t>System Testing</w:t>
       </w:r>
-      <w:bookmarkEnd w:id="29"/>
+      <w:bookmarkEnd w:id="30"/>
     </w:p>
     <w:tbl>
       <w:tblPr>
@@ -9183,15 +8997,20 @@
       <w:pPr>
         <w:pStyle w:val="Heading3"/>
       </w:pPr>
+      <w:bookmarkStart w:id="31" w:name="_Toc25196801"/>
       <w:r>
         <w:t>Bug Triage</w:t>
       </w:r>
+      <w:bookmarkEnd w:id="31"/>
     </w:p>
     <w:p>
       <w:pPr>
         <w:ind w:left="720"/>
       </w:pPr>
       <w:r>
+        <w:rPr>
+          <w:noProof/>
+        </w:rPr>
         <w:drawing>
           <wp:inline distT="0" distB="0" distL="0" distR="0" wp14:anchorId="7835BE71" wp14:editId="59546DB0">
             <wp:extent cx="5337313" cy="1640340"/>
@@ -9289,6 +9108,9 @@
         <w:ind w:left="720"/>
       </w:pPr>
       <w:r>
+        <w:rPr>
+          <w:noProof/>
+        </w:rPr>
         <w:drawing>
           <wp:inline distT="0" distB="0" distL="0" distR="0" wp14:anchorId="042A875A" wp14:editId="6C9DDA26">
             <wp:extent cx="5615609" cy="1622591"/>
@@ -9376,36 +9198,41 @@
       </w:r>
       <w:r>
         <w:tab/>
-        <w:t xml:space="preserve">and no </w:t>
-      </w:r>
-      <w:proofErr w:type="spellStart"/>
-      <w:r>
-        <w:t>php</w:t>
-      </w:r>
-      <w:proofErr w:type="spellEnd"/>
-      <w:r>
-        <w:t xml:space="preserve"> exit at the error statement. Issue is resolved.</w:t>
+        <w:t>and no php exit at the error statement. Issue is resolved.</w:t>
       </w:r>
     </w:p>
     <w:p>
       <w:pPr>
         <w:pStyle w:val="Heading3"/>
       </w:pPr>
-      <w:bookmarkStart w:id="30" w:name="_Toc24713754"/>
+      <w:bookmarkStart w:id="32" w:name="_Toc25196802"/>
       <w:r>
         <w:t>Final Testing</w:t>
       </w:r>
-      <w:bookmarkEnd w:id="30"/>
+      <w:bookmarkEnd w:id="32"/>
+    </w:p>
+    <w:p>
+      <w:r>
+        <w:t xml:space="preserve">As of 21/11/19, all major functions of the website have been tested and found to be </w:t>
+      </w:r>
+      <w:proofErr w:type="gramStart"/>
+      <w:r>
+        <w:t>functional, and</w:t>
+      </w:r>
+      <w:proofErr w:type="gramEnd"/>
+      <w:r>
+        <w:t xml:space="preserve"> are in worthy condition of presentation. There are no bugs affecting the use of the website or it’s functionality, meaning testing is finalised for Sprint Two.</w:t>
+      </w:r>
     </w:p>
     <w:p>
       <w:pPr>
         <w:pStyle w:val="Heading2"/>
       </w:pPr>
-      <w:bookmarkStart w:id="31" w:name="_Toc24713755"/>
+      <w:bookmarkStart w:id="33" w:name="_Toc25196803"/>
       <w:r>
         <w:t>Demonstration</w:t>
       </w:r>
-      <w:bookmarkEnd w:id="31"/>
+      <w:bookmarkEnd w:id="33"/>
     </w:p>
     <w:p>
       <w:pPr>
@@ -9419,8 +9246,6 @@
       <w:r>
         <w:br w:type="page"/>
       </w:r>
-      <w:bookmarkStart w:id="32" w:name="_GoBack"/>
-      <w:bookmarkEnd w:id="32"/>
     </w:p>
     <w:p/>
     <w:sectPr>
@@ -10075,7 +9900,7 @@
       </w:pPr>
     </w:pPrDefault>
   </w:docDefaults>
-  <w:latentStyles w:defLockedState="0" w:defUIPriority="99" w:defSemiHidden="0" w:defUnhideWhenUsed="0" w:defQFormat="0" w:count="375">
+  <w:latentStyles w:defLockedState="0" w:defUIPriority="99" w:defSemiHidden="0" w:defUnhideWhenUsed="0" w:defQFormat="0" w:count="376">
     <w:lsdException w:name="Normal" w:uiPriority="0" w:qFormat="1"/>
     <w:lsdException w:name="heading 1" w:uiPriority="9" w:qFormat="1"/>
     <w:lsdException w:name="heading 2" w:semiHidden="1" w:uiPriority="9" w:unhideWhenUsed="1" w:qFormat="1"/>
@@ -10181,7 +10006,6 @@
     <w:lsdException w:name="HTML Sample" w:semiHidden="1" w:unhideWhenUsed="1"/>
     <w:lsdException w:name="HTML Typewriter" w:semiHidden="1" w:unhideWhenUsed="1"/>
     <w:lsdException w:name="HTML Variable" w:semiHidden="1" w:unhideWhenUsed="1"/>
-    <w:lsdException w:name="Normal Table" w:semiHidden="1" w:unhideWhenUsed="1"/>
     <w:lsdException w:name="annotation subject" w:semiHidden="1" w:unhideWhenUsed="1"/>
     <w:lsdException w:name="No List" w:semiHidden="1" w:unhideWhenUsed="1"/>
     <w:lsdException w:name="Outline List 1" w:semiHidden="1" w:unhideWhenUsed="1"/>
@@ -10228,10 +10052,8 @@
     <w:lsdException w:name="Table Subtle 2" w:semiHidden="1" w:unhideWhenUsed="1"/>
     <w:lsdException w:name="Table Web 1" w:semiHidden="1" w:unhideWhenUsed="1"/>
     <w:lsdException w:name="Table Web 2" w:semiHidden="1" w:unhideWhenUsed="1"/>
-    <w:lsdException w:name="Table Web 3" w:semiHidden="1" w:unhideWhenUsed="1"/>
     <w:lsdException w:name="Balloon Text" w:semiHidden="1" w:unhideWhenUsed="1"/>
     <w:lsdException w:name="Table Grid" w:uiPriority="39"/>
-    <w:lsdException w:name="Table Theme" w:semiHidden="1" w:unhideWhenUsed="1"/>
     <w:lsdException w:name="Placeholder Text" w:semiHidden="1"/>
     <w:lsdException w:name="No Spacing" w:uiPriority="1" w:qFormat="1"/>
     <w:lsdException w:name="Light Shading" w:uiPriority="60"/>
@@ -10451,6 +10273,7 @@
     <w:lsdException w:name="Smart Hyperlink" w:semiHidden="1" w:unhideWhenUsed="1"/>
     <w:lsdException w:name="Hashtag" w:semiHidden="1" w:unhideWhenUsed="1"/>
     <w:lsdException w:name="Unresolved Mention" w:semiHidden="1" w:unhideWhenUsed="1"/>
+    <w:lsdException w:name="Smart Link" w:semiHidden="1" w:unhideWhenUsed="1"/>
   </w:latentStyles>
   <w:style w:type="paragraph" w:default="1" w:styleId="Normal">
     <w:name w:val="Normal"/>
@@ -11304,7 +11127,7 @@
 </file>
 
 <file path=customXml/itemProps2.xml><?xml version="1.0" encoding="utf-8"?>
-<ds:datastoreItem xmlns:ds="http://schemas.openxmlformats.org/officeDocument/2006/customXml" ds:itemID="{16816B10-7D27-B242-96FE-F3C7D8DFCE15}">
+<ds:datastoreItem xmlns:ds="http://schemas.openxmlformats.org/officeDocument/2006/customXml" ds:itemID="{CEA29E36-ACF6-40F4-B711-D53B04E7AB1E}">
   <ds:schemaRefs>
     <ds:schemaRef ds:uri="http://schemas.openxmlformats.org/officeDocument/2006/bibliography"/>
   </ds:schemaRefs>

</xml_diff>

<commit_message>
Add movies like/dislike feature
</commit_message>
<xml_diff>
--- a/MasterDoc.docx
+++ b/MasterDoc.docx
@@ -10,7 +10,6 @@
           <w:docPartUnique/>
         </w:docPartObj>
       </w:sdtPr>
-      <w:sdtEndPr/>
       <w:sdtContent>
         <w:p/>
         <w:p>
@@ -110,7 +109,6 @@
                                     <w:dataBinding w:prefixMappings="xmlns:ns0='http://purl.org/dc/elements/1.1/' xmlns:ns1='http://schemas.openxmlformats.org/package/2006/metadata/core-properties' " w:xpath="/ns1:coreProperties[1]/ns0:title[1]" w:storeItemID="{6C3C8BC8-F283-45AE-878A-BAB7291924A1}"/>
                                     <w:text/>
                                   </w:sdtPr>
-                                  <w:sdtEndPr/>
                                   <w:sdtContent>
                                     <w:r>
                                       <w:rPr>
@@ -137,7 +135,6 @@
                                   <w:dataBinding w:prefixMappings="xmlns:ns0='http://purl.org/dc/elements/1.1/' xmlns:ns1='http://schemas.openxmlformats.org/package/2006/metadata/core-properties' " w:xpath="/ns1:coreProperties[1]/ns0:subject[1]" w:storeItemID="{6C3C8BC8-F283-45AE-878A-BAB7291924A1}"/>
                                   <w:text/>
                                 </w:sdtPr>
-                                <w:sdtEndPr/>
                                 <w:sdtContent>
                                   <w:p>
                                     <w:pPr>
@@ -176,7 +173,6 @@
                                   <w:dataBinding w:prefixMappings="xmlns:ns0='http://purl.org/dc/elements/1.1/' xmlns:ns1='http://schemas.openxmlformats.org/package/2006/metadata/core-properties' " w:xpath="/ns1:coreProperties[1]/ns0:creator[1]" w:storeItemID="{6C3C8BC8-F283-45AE-878A-BAB7291924A1}"/>
                                   <w:text/>
                                 </w:sdtPr>
-                                <w:sdtEndPr/>
                                 <w:sdtContent>
                                   <w:p>
                                     <w:pPr>
@@ -227,7 +223,7 @@
                     <v:stroke joinstyle="miter"/>
                     <v:path gradientshapeok="t" o:connecttype="rect"/>
                   </v:shapetype>
-                  <v:shape id="Text Box 131" o:spid="_x0000_s1026" type="#_x0000_t202" style="position:absolute;margin-left:0;margin-top:0;width:369pt;height:529.2pt;z-index:251660288;visibility:visible;mso-wrap-style:square;mso-width-percent:790;mso-height-percent:350;mso-left-percent:77;mso-top-percent:540;mso-wrap-distance-left:14.4pt;mso-wrap-distance-top:0;mso-wrap-distance-right:14.4pt;mso-wrap-distance-bottom:0;mso-position-horizontal-relative:margin;mso-position-vertical-relative:page;mso-width-percent:790;mso-height-percent:350;mso-left-percent:77;mso-top-percent:540;mso-width-relative:margin;mso-height-relative:page;v-text-anchor:top" o:gfxdata="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" filled="f" stroked="f" strokeweight=".5pt">
+                  <v:shape id="Text Box 131" o:spid="_x0000_s1026" type="#_x0000_t202" style="position:absolute;margin-left:0;margin-top:0;width:369pt;height:529.2pt;z-index:251660288;visibility:visible;mso-wrap-style:square;mso-width-percent:790;mso-height-percent:350;mso-left-percent:77;mso-top-percent:540;mso-wrap-distance-left:14.4pt;mso-wrap-distance-top:0;mso-wrap-distance-right:14.4pt;mso-wrap-distance-bottom:0;mso-position-horizontal-relative:margin;mso-position-vertical-relative:page;mso-width-percent:790;mso-height-percent:350;mso-left-percent:77;mso-top-percent:540;mso-width-relative:margin;mso-height-relative:page;v-text-anchor:top" o:gfxdata="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" filled="f" stroked="f" strokeweight=".5pt">
                     <v:textbox style="mso-fit-shape-to-text:t" inset="0,0,0,0">
                       <w:txbxContent>
                         <w:p>
@@ -253,7 +249,6 @@
                               <w:dataBinding w:prefixMappings="xmlns:ns0='http://purl.org/dc/elements/1.1/' xmlns:ns1='http://schemas.openxmlformats.org/package/2006/metadata/core-properties' " w:xpath="/ns1:coreProperties[1]/ns0:title[1]" w:storeItemID="{6C3C8BC8-F283-45AE-878A-BAB7291924A1}"/>
                               <w:text/>
                             </w:sdtPr>
-                            <w:sdtEndPr/>
                             <w:sdtContent>
                               <w:r>
                                 <w:rPr>
@@ -280,7 +275,6 @@
                             <w:dataBinding w:prefixMappings="xmlns:ns0='http://purl.org/dc/elements/1.1/' xmlns:ns1='http://schemas.openxmlformats.org/package/2006/metadata/core-properties' " w:xpath="/ns1:coreProperties[1]/ns0:subject[1]" w:storeItemID="{6C3C8BC8-F283-45AE-878A-BAB7291924A1}"/>
                             <w:text/>
                           </w:sdtPr>
-                          <w:sdtEndPr/>
                           <w:sdtContent>
                             <w:p>
                               <w:pPr>
@@ -319,7 +313,6 @@
                             <w:dataBinding w:prefixMappings="xmlns:ns0='http://purl.org/dc/elements/1.1/' xmlns:ns1='http://schemas.openxmlformats.org/package/2006/metadata/core-properties' " w:xpath="/ns1:coreProperties[1]/ns0:creator[1]" w:storeItemID="{6C3C8BC8-F283-45AE-878A-BAB7291924A1}"/>
                             <w:text/>
                           </w:sdtPr>
-                          <w:sdtEndPr/>
                           <w:sdtContent>
                             <w:p>
                               <w:pPr>
@@ -438,7 +431,6 @@
                                     <w:calendar w:val="gregorian"/>
                                   </w:date>
                                 </w:sdtPr>
-                                <w:sdtEndPr/>
                                 <w:sdtContent>
                                   <w:p>
                                     <w:pPr>
@@ -483,7 +475,7 @@
               </mc:Choice>
               <mc:Fallback>
                 <w:pict>
-                  <v:rect w14:anchorId="248EE09B" id="Rectangle 132" o:spid="_x0000_s1027" style="position:absolute;margin-left:-4.4pt;margin-top:0;width:46.8pt;height:77.75pt;z-index:251659264;visibility:visible;mso-wrap-style:square;mso-width-percent:76;mso-height-percent:98;mso-top-percent:23;mso-wrap-distance-left:9pt;mso-wrap-distance-top:0;mso-wrap-distance-right:9pt;mso-wrap-distance-bottom:0;mso-position-horizontal:right;mso-position-horizontal-relative:margin;mso-position-vertical-relative:page;mso-width-percent:76;mso-height-percent:98;mso-top-percent:23;mso-width-relative:page;mso-height-relative:page;v-text-anchor:bottom" o:gfxdata="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" fillcolor="#5b9bd5 [3204]" stroked="f" strokeweight="1pt">
+                  <v:rect w14:anchorId="248EE09B" id="Rectangle 132" o:spid="_x0000_s1027" style="position:absolute;margin-left:-4.4pt;margin-top:0;width:46.8pt;height:77.75pt;z-index:251659264;visibility:visible;mso-wrap-style:square;mso-width-percent:76;mso-height-percent:98;mso-top-percent:23;mso-wrap-distance-left:9pt;mso-wrap-distance-top:0;mso-wrap-distance-right:9pt;mso-wrap-distance-bottom:0;mso-position-horizontal:right;mso-position-horizontal-relative:margin;mso-position-vertical-relative:page;mso-width-percent:76;mso-height-percent:98;mso-top-percent:23;mso-width-relative:page;mso-height-relative:page;v-text-anchor:bottom" o:gfxdata="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" fillcolor="#5b9bd5 [3204]" stroked="f" strokeweight="1pt">
                     <o:lock v:ext="edit" aspectratio="t"/>
                     <v:textbox inset="3.6pt,,3.6pt">
                       <w:txbxContent>
@@ -505,7 +497,6 @@
                               <w:calendar w:val="gregorian"/>
                             </w:date>
                           </w:sdtPr>
-                          <w:sdtEndPr/>
                           <w:sdtContent>
                             <w:p>
                               <w:pPr>
@@ -3449,6 +3440,7 @@
     </w:sdt>
     <w:p>
       <w:r>
+        <w:lastRenderedPageBreak/>
         <w:br w:type="page"/>
       </w:r>
     </w:p>
@@ -3458,6 +3450,7 @@
       </w:pPr>
       <w:bookmarkStart w:id="0" w:name="_Toc25196771"/>
       <w:r>
+        <w:lastRenderedPageBreak/>
         <w:t>Sprint One</w:t>
       </w:r>
       <w:bookmarkEnd w:id="0"/>
@@ -3597,6 +3590,7 @@
       </w:pPr>
       <w:bookmarkStart w:id="2" w:name="_Toc25196773"/>
       <w:r>
+        <w:lastRenderedPageBreak/>
         <w:t>Project management plan</w:t>
       </w:r>
       <w:bookmarkEnd w:id="2"/>
@@ -3915,6 +3909,7 @@
         <w:ind w:left="720"/>
       </w:pPr>
       <w:r>
+        <w:lastRenderedPageBreak/>
         <w:t>After all components have been added and finalised, a final testing session should be done to make sure that the system is in acceptable state and works as intended.</w:t>
       </w:r>
     </w:p>
@@ -4297,6 +4292,7 @@
           </w:tcPr>
           <w:p>
             <w:r>
+              <w:lastRenderedPageBreak/>
               <w:t>Resolutions</w:t>
             </w:r>
           </w:p>
@@ -4691,6 +4687,7 @@
         </w:numPr>
       </w:pPr>
       <w:r>
+        <w:lastRenderedPageBreak/>
         <w:t>UPS systems, backup power</w:t>
       </w:r>
     </w:p>
@@ -4982,6 +4979,7 @@
       </w:pPr>
       <w:bookmarkStart w:id="11" w:name="_Toc25196782"/>
       <w:r>
+        <w:lastRenderedPageBreak/>
         <w:t>Testing</w:t>
       </w:r>
       <w:bookmarkEnd w:id="11"/>
@@ -5467,6 +5465,7 @@
           </w:tcPr>
           <w:p>
             <w:r>
+              <w:lastRenderedPageBreak/>
               <w:t>Rating</w:t>
             </w:r>
           </w:p>
@@ -6113,6 +6112,7 @@
       </w:pPr>
       <w:bookmarkStart w:id="16" w:name="_Toc25196787"/>
       <w:r>
+        <w:lastRenderedPageBreak/>
         <w:t>Sprint two</w:t>
       </w:r>
       <w:bookmarkEnd w:id="16"/>
@@ -6384,6 +6384,7 @@
         <w:ind w:left="1800"/>
       </w:pPr>
       <w:r>
+        <w:lastRenderedPageBreak/>
         <w:t>Tracing profiler tools like Z-Ray, are much more lightweight and allow you to debug while you code. Setting breakpoints and watching data and how the program responds. Tracing profilers are intended to catch errors during application development rather than end product testing, unlike standard profilers, tracing profilers do not offer server usage statistics like CPU and memory.</w:t>
       </w:r>
     </w:p>
@@ -6507,12 +6508,16 @@
       </w:pPr>
       <w:bookmarkStart w:id="21" w:name="_Toc25196792"/>
       <w:r>
+        <w:lastRenderedPageBreak/>
         <w:t>Project Management Plan</w:t>
       </w:r>
       <w:bookmarkEnd w:id="21"/>
     </w:p>
     <w:p>
       <w:r>
+        <w:rPr>
+          <w:noProof/>
+        </w:rPr>
         <w:drawing>
           <wp:inline distT="0" distB="0" distL="0" distR="0" wp14:anchorId="1570153E" wp14:editId="09299500">
             <wp:extent cx="5731510" cy="1913890"/>
@@ -6549,18 +6554,16 @@
           </wp:inline>
         </w:drawing>
       </w:r>
-      <w:bookmarkStart w:id="22" w:name="_GoBack"/>
+    </w:p>
+    <w:p>
+      <w:pPr>
+        <w:pStyle w:val="Heading2"/>
+      </w:pPr>
+      <w:bookmarkStart w:id="22" w:name="_Toc25196793"/>
+      <w:r>
+        <w:t>Software Development Testing Plan</w:t>
+      </w:r>
       <w:bookmarkEnd w:id="22"/>
-    </w:p>
-    <w:p>
-      <w:pPr>
-        <w:pStyle w:val="Heading2"/>
-      </w:pPr>
-      <w:bookmarkStart w:id="23" w:name="_Toc25196793"/>
-      <w:r>
-        <w:t>Software Development Testing Plan</w:t>
-      </w:r>
-      <w:bookmarkEnd w:id="23"/>
     </w:p>
     <w:p>
       <w:pPr>
@@ -6707,11 +6710,11 @@
       <w:pPr>
         <w:pStyle w:val="Heading3"/>
       </w:pPr>
-      <w:bookmarkStart w:id="24" w:name="_Toc25196794"/>
+      <w:bookmarkStart w:id="23" w:name="_Toc25196794"/>
       <w:r>
         <w:t>Test Methodology</w:t>
       </w:r>
-      <w:bookmarkEnd w:id="24"/>
+      <w:bookmarkEnd w:id="23"/>
     </w:p>
     <w:p>
       <w:pPr>
@@ -6799,6 +6802,7 @@
         <w:ind w:left="720"/>
       </w:pPr>
       <w:r>
+        <w:lastRenderedPageBreak/>
         <w:t>T</w:t>
       </w:r>
       <w:r>
@@ -7039,11 +7043,11 @@
       <w:pPr>
         <w:pStyle w:val="Heading3"/>
       </w:pPr>
-      <w:bookmarkStart w:id="25" w:name="_Toc25196795"/>
+      <w:bookmarkStart w:id="24" w:name="_Toc25196795"/>
       <w:r>
         <w:t>Test Deliverables</w:t>
       </w:r>
-      <w:bookmarkEnd w:id="25"/>
+      <w:bookmarkEnd w:id="24"/>
     </w:p>
     <w:p>
       <w:pPr>
@@ -7090,11 +7094,12 @@
       <w:pPr>
         <w:pStyle w:val="Heading3"/>
       </w:pPr>
-      <w:bookmarkStart w:id="26" w:name="_Toc25196796"/>
-      <w:r>
+      <w:bookmarkStart w:id="25" w:name="_Toc25196796"/>
+      <w:r>
+        <w:lastRenderedPageBreak/>
         <w:t>Resource and Environment needs</w:t>
       </w:r>
-      <w:bookmarkEnd w:id="26"/>
+      <w:bookmarkEnd w:id="25"/>
     </w:p>
     <w:p>
       <w:pPr>
@@ -7258,21 +7263,21 @@
       <w:pPr>
         <w:pStyle w:val="Heading2"/>
       </w:pPr>
-      <w:bookmarkStart w:id="27" w:name="_Toc25196797"/>
+      <w:bookmarkStart w:id="26" w:name="_Toc25196797"/>
       <w:r>
         <w:t>Testing</w:t>
       </w:r>
+      <w:bookmarkEnd w:id="26"/>
+    </w:p>
+    <w:p>
+      <w:pPr>
+        <w:pStyle w:val="Heading3"/>
+      </w:pPr>
+      <w:bookmarkStart w:id="27" w:name="_Toc25196798"/>
+      <w:r>
+        <w:t>Testing Procedures</w:t>
+      </w:r>
       <w:bookmarkEnd w:id="27"/>
-    </w:p>
-    <w:p>
-      <w:pPr>
-        <w:pStyle w:val="Heading3"/>
-      </w:pPr>
-      <w:bookmarkStart w:id="28" w:name="_Toc25196798"/>
-      <w:r>
-        <w:t>Testing Procedures</w:t>
-      </w:r>
-      <w:bookmarkEnd w:id="28"/>
     </w:p>
     <w:p>
       <w:pPr>
@@ -7532,6 +7537,7 @@
         <w:pStyle w:val="Heading4"/>
       </w:pPr>
       <w:r>
+        <w:lastRenderedPageBreak/>
         <w:t>Admin Control</w:t>
       </w:r>
     </w:p>
@@ -7819,6 +7825,7 @@
           </w:tcPr>
           <w:p>
             <w:r>
+              <w:lastRenderedPageBreak/>
               <w:t>Remove user from email list</w:t>
             </w:r>
           </w:p>
@@ -8308,6 +8315,7 @@
                 <w:b/>
                 <w:bCs/>
               </w:rPr>
+              <w:lastRenderedPageBreak/>
               <w:t>TESTED</w:t>
             </w:r>
           </w:p>
@@ -8479,11 +8487,11 @@
       <w:pPr>
         <w:pStyle w:val="Heading3"/>
       </w:pPr>
-      <w:bookmarkStart w:id="29" w:name="_Toc25196799"/>
+      <w:bookmarkStart w:id="28" w:name="_Toc25196799"/>
       <w:r>
         <w:t>Integration Testing</w:t>
       </w:r>
-      <w:bookmarkEnd w:id="29"/>
+      <w:bookmarkEnd w:id="28"/>
     </w:p>
     <w:tbl>
       <w:tblPr>
@@ -8692,11 +8700,11 @@
       <w:pPr>
         <w:pStyle w:val="Heading3"/>
       </w:pPr>
-      <w:bookmarkStart w:id="30" w:name="_Toc25196800"/>
+      <w:bookmarkStart w:id="29" w:name="_Toc25196800"/>
       <w:r>
         <w:t>System Testing</w:t>
       </w:r>
-      <w:bookmarkEnd w:id="30"/>
+      <w:bookmarkEnd w:id="29"/>
     </w:p>
     <w:tbl>
       <w:tblPr>
@@ -8905,11 +8913,11 @@
       <w:pPr>
         <w:pStyle w:val="Heading3"/>
       </w:pPr>
-      <w:bookmarkStart w:id="31" w:name="_Toc25196801"/>
+      <w:bookmarkStart w:id="30" w:name="_Toc25196801"/>
       <w:r>
         <w:t>Bug Triage</w:t>
       </w:r>
-      <w:bookmarkEnd w:id="31"/>
+      <w:bookmarkEnd w:id="30"/>
     </w:p>
     <w:p>
       <w:pPr>
@@ -9104,40 +9112,320 @@
       <w:pPr>
         <w:pStyle w:val="Heading3"/>
       </w:pPr>
-      <w:bookmarkStart w:id="32" w:name="_Toc25196802"/>
+      <w:bookmarkStart w:id="31" w:name="_Toc25196802"/>
       <w:r>
         <w:t>Final Testing</w:t>
       </w:r>
+      <w:bookmarkEnd w:id="31"/>
+    </w:p>
+    <w:p>
+      <w:r>
+        <w:t xml:space="preserve">As of 21/11/19, all major functions of the website have been tested and found to be </w:t>
+      </w:r>
+      <w:r>
+        <w:t>functional and</w:t>
+      </w:r>
+      <w:r>
+        <w:t xml:space="preserve"> are in worthy condition of presentation. There are no bugs affecting the use of the website or it’s functionality, meaning testing is finalised for Sprint Two.</w:t>
+      </w:r>
+    </w:p>
+    <w:p>
+      <w:pPr>
+        <w:pStyle w:val="Heading2"/>
+      </w:pPr>
+      <w:bookmarkStart w:id="32" w:name="_Toc25196803"/>
+      <w:r>
+        <w:t>Demonstration</w:t>
+      </w:r>
       <w:bookmarkEnd w:id="32"/>
     </w:p>
-    <w:p>
-      <w:r>
-        <w:t>As of 21/11/19, all major functions of the website have been tested and found to be functional, and are in worthy condition of presentation. There are no bugs affecting the use of the website or it’s functionality, meaning testing is finalised for Sprint Two.</w:t>
+    <w:p/>
+    <w:p>
+      <w:pPr>
+        <w:pStyle w:val="Heading1"/>
+      </w:pPr>
+      <w:r>
+        <w:t>Sprint 3</w:t>
       </w:r>
     </w:p>
     <w:p>
       <w:pPr>
         <w:pStyle w:val="Heading2"/>
       </w:pPr>
-      <w:bookmarkStart w:id="33" w:name="_Toc25196803"/>
-      <w:r>
-        <w:t>Demonstration</w:t>
-      </w:r>
-      <w:bookmarkEnd w:id="33"/>
-    </w:p>
-    <w:p>
-      <w:pPr>
-        <w:pStyle w:val="Heading1"/>
+      <w:r>
+        <w:t>Software Review Plan</w:t>
+      </w:r>
+    </w:p>
+    <w:p>
+      <w:pPr>
+        <w:pStyle w:val="Heading3"/>
+      </w:pPr>
+      <w:r>
+        <w:t>Meeting minutes</w:t>
+      </w:r>
+    </w:p>
+    <w:p>
+      <w:pPr>
+        <w:pStyle w:val="ListParagraph"/>
         <w:numPr>
           <w:ilvl w:val="0"/>
-          <w:numId w:val="0"/>
+          <w:numId w:val="2"/>
         </w:numPr>
-        <w:ind w:left="432"/>
-      </w:pPr>
-      <w:r>
-        <w:br w:type="page"/>
-      </w:r>
-    </w:p>
+      </w:pPr>
+      <w:r>
+        <w:t>Opening</w:t>
+      </w:r>
+    </w:p>
+    <w:p>
+      <w:pPr>
+        <w:ind w:left="720"/>
+      </w:pPr>
+      <w:r>
+        <w:tab/>
+        <w:t xml:space="preserve">Meeting was held </w:t>
+      </w:r>
+      <w:r>
+        <w:t>21st</w:t>
+      </w:r>
+      <w:r>
+        <w:t xml:space="preserve"> November in a Tafe campus lecture room. The meeting was</w:t>
+      </w:r>
+      <w:r>
+        <w:tab/>
+        <w:t>called by the client in order to present Sprint one process, and to discuss Sprint two</w:t>
+      </w:r>
+      <w:r>
+        <w:tab/>
+        <w:t>requirements.</w:t>
+      </w:r>
+    </w:p>
+    <w:p>
+      <w:pPr>
+        <w:pStyle w:val="ListParagraph"/>
+        <w:numPr>
+          <w:ilvl w:val="0"/>
+          <w:numId w:val="2"/>
+        </w:numPr>
+      </w:pPr>
+      <w:r>
+        <w:t>Present</w:t>
+      </w:r>
+    </w:p>
+    <w:p>
+      <w:pPr>
+        <w:ind w:left="720"/>
+      </w:pPr>
+      <w:r>
+        <w:tab/>
+        <w:t>Blayde, Noa</w:t>
+      </w:r>
+      <w:r>
+        <w:t>h, Mitch, and the Client Mr. Wile. E, Coyote</w:t>
+      </w:r>
+    </w:p>
+    <w:p>
+      <w:pPr>
+        <w:pStyle w:val="ListParagraph"/>
+        <w:numPr>
+          <w:ilvl w:val="0"/>
+          <w:numId w:val="2"/>
+        </w:numPr>
+      </w:pPr>
+      <w:r>
+        <w:t>Absent:</w:t>
+      </w:r>
+      <w:bookmarkStart w:id="33" w:name="_GoBack"/>
+      <w:bookmarkEnd w:id="33"/>
+    </w:p>
+    <w:p>
+      <w:pPr>
+        <w:ind w:left="720"/>
+      </w:pPr>
+      <w:r>
+        <w:tab/>
+        <w:t>NA</w:t>
+      </w:r>
+    </w:p>
+    <w:p>
+      <w:pPr>
+        <w:pStyle w:val="ListParagraph"/>
+        <w:numPr>
+          <w:ilvl w:val="0"/>
+          <w:numId w:val="2"/>
+        </w:numPr>
+      </w:pPr>
+      <w:r>
+        <w:t>Approval of Agenda</w:t>
+      </w:r>
+    </w:p>
+    <w:p>
+      <w:pPr>
+        <w:ind w:left="1440"/>
+      </w:pPr>
+      <w:r>
+        <w:t>Agenda is approved by the development team and the client.</w:t>
+      </w:r>
+    </w:p>
+    <w:p>
+      <w:pPr>
+        <w:pStyle w:val="ListParagraph"/>
+        <w:numPr>
+          <w:ilvl w:val="0"/>
+          <w:numId w:val="2"/>
+        </w:numPr>
+      </w:pPr>
+      <w:r>
+        <w:lastRenderedPageBreak/>
+        <w:t>Business from the Previous Meeting</w:t>
+      </w:r>
+    </w:p>
+    <w:p>
+      <w:pPr>
+        <w:ind w:left="720"/>
+      </w:pPr>
+      <w:r>
+        <w:tab/>
+        <w:t xml:space="preserve">Discuss requirements for </w:t>
+      </w:r>
+      <w:r>
+        <w:t>adding administrator functions, and user mail list</w:t>
+      </w:r>
+      <w:r>
+        <w:tab/>
+        <w:t xml:space="preserve">subscription. </w:t>
+      </w:r>
+    </w:p>
+    <w:p>
+      <w:pPr>
+        <w:pStyle w:val="ListParagraph"/>
+        <w:numPr>
+          <w:ilvl w:val="0"/>
+          <w:numId w:val="2"/>
+        </w:numPr>
+      </w:pPr>
+      <w:r>
+        <w:t>New Business</w:t>
+      </w:r>
+    </w:p>
+    <w:p>
+      <w:pPr>
+        <w:ind w:left="720"/>
+      </w:pPr>
+      <w:r>
+        <w:tab/>
+        <w:t>New meeting was discussed to include functionality</w:t>
+      </w:r>
+      <w:r>
+        <w:t xml:space="preserve"> for secure admin and employee</w:t>
+      </w:r>
+      <w:r>
+        <w:tab/>
+        <w:t>login, this login must use methods to apply minimum password requirements.</w:t>
+      </w:r>
+    </w:p>
+    <w:p>
+      <w:pPr>
+        <w:ind w:left="720"/>
+      </w:pPr>
+      <w:r>
+        <w:tab/>
+      </w:r>
+      <w:r>
+        <w:t>Users must be able to view the current top 10 rated movies which refreshes at every</w:t>
+      </w:r>
+      <w:r>
+        <w:tab/>
+        <w:t>change.</w:t>
+      </w:r>
+    </w:p>
+    <w:p>
+      <w:pPr>
+        <w:ind w:left="720"/>
+      </w:pPr>
+      <w:r>
+        <w:tab/>
+        <w:t>Change search fields, move users table**</w:t>
+      </w:r>
+    </w:p>
+    <w:p>
+      <w:pPr>
+        <w:pStyle w:val="Heading3"/>
+      </w:pPr>
+      <w:r>
+        <w:t>Optimisation report</w:t>
+      </w:r>
+    </w:p>
+    <w:p>
+      <w:pPr>
+        <w:pStyle w:val="NormalWeb"/>
+      </w:pPr>
+      <w:r>
+        <w:rPr>
+          <w:rFonts w:ascii="Calibri" w:hAnsi="Calibri" w:cs="Calibri"/>
+          <w:sz w:val="22"/>
+          <w:szCs w:val="22"/>
+        </w:rPr>
+        <w:t xml:space="preserve">Implement code and performance optimisers on all appropriate code and document this process. </w:t>
+      </w:r>
+    </w:p>
+    <w:p>
+      <w:pPr>
+        <w:pStyle w:val="Heading2"/>
+      </w:pPr>
+      <w:r>
+        <w:t>Source Control</w:t>
+      </w:r>
+    </w:p>
+    <w:p>
+      <w:pPr>
+        <w:pStyle w:val="Heading2"/>
+      </w:pPr>
+      <w:r>
+        <w:t>Project Management Plan</w:t>
+      </w:r>
+    </w:p>
+    <w:p>
+      <w:pPr>
+        <w:pStyle w:val="Heading2"/>
+      </w:pPr>
+      <w:r>
+        <w:t>Software Development Testing Plan</w:t>
+      </w:r>
+    </w:p>
+    <w:p/>
+    <w:p>
+      <w:pPr>
+        <w:pStyle w:val="Heading3"/>
+      </w:pPr>
+      <w:r>
+        <w:t>Test Methodology</w:t>
+      </w:r>
+    </w:p>
+    <w:p>
+      <w:pPr>
+        <w:pStyle w:val="Heading3"/>
+      </w:pPr>
+      <w:r>
+        <w:t>Test Deliverables</w:t>
+      </w:r>
+    </w:p>
+    <w:p>
+      <w:pPr>
+        <w:pStyle w:val="Heading3"/>
+      </w:pPr>
+      <w:r>
+        <w:t>Resource and Environment needs</w:t>
+      </w:r>
+    </w:p>
+    <w:p>
+      <w:pPr>
+        <w:pStyle w:val="Heading2"/>
+      </w:pPr>
+      <w:r>
+        <w:t>Testing</w:t>
+      </w:r>
+    </w:p>
+    <w:p/>
     <w:p/>
     <w:sectPr>
       <w:footerReference w:type="default" r:id="rId24"/>
@@ -9791,7 +10079,7 @@
       </w:pPr>
     </w:pPrDefault>
   </w:docDefaults>
-  <w:latentStyles w:defLockedState="0" w:defUIPriority="99" w:defSemiHidden="0" w:defUnhideWhenUsed="0" w:defQFormat="0" w:count="376">
+  <w:latentStyles w:defLockedState="0" w:defUIPriority="99" w:defSemiHidden="0" w:defUnhideWhenUsed="0" w:defQFormat="0" w:count="375">
     <w:lsdException w:name="Normal" w:uiPriority="0" w:qFormat="1"/>
     <w:lsdException w:name="heading 1" w:uiPriority="9" w:qFormat="1"/>
     <w:lsdException w:name="heading 2" w:semiHidden="1" w:uiPriority="9" w:unhideWhenUsed="1" w:qFormat="1"/>
@@ -10167,7 +10455,6 @@
     <w:lsdException w:name="Smart Hyperlink" w:semiHidden="1" w:unhideWhenUsed="1"/>
     <w:lsdException w:name="Hashtag" w:semiHidden="1" w:unhideWhenUsed="1"/>
     <w:lsdException w:name="Unresolved Mention" w:semiHidden="1" w:unhideWhenUsed="1"/>
-    <w:lsdException w:name="Smart Link" w:semiHidden="1" w:unhideWhenUsed="1"/>
   </w:latentStyles>
   <w:style w:type="paragraph" w:default="1" w:styleId="Normal">
     <w:name w:val="Normal"/>
@@ -10733,6 +11020,22 @@
       </w:tblBorders>
     </w:tblPr>
   </w:style>
+  <w:style w:type="paragraph" w:styleId="NormalWeb">
+    <w:name w:val="Normal (Web)"/>
+    <w:basedOn w:val="Normal"/>
+    <w:uiPriority w:val="99"/>
+    <w:unhideWhenUsed/>
+    <w:rsid w:val="00B66C4E"/>
+    <w:pPr>
+      <w:spacing w:before="100" w:beforeAutospacing="1" w:after="100" w:afterAutospacing="1" w:line="240" w:lineRule="auto"/>
+    </w:pPr>
+    <w:rPr>
+      <w:rFonts w:ascii="Times New Roman" w:eastAsia="Times New Roman" w:hAnsi="Times New Roman" w:cs="Times New Roman"/>
+      <w:sz w:val="24"/>
+      <w:szCs w:val="24"/>
+      <w:lang w:eastAsia="en-AU"/>
+    </w:rPr>
+  </w:style>
 </w:styles>
 </file>
 
@@ -11021,7 +11324,7 @@
 </file>
 
 <file path=customXml/itemProps2.xml><?xml version="1.0" encoding="utf-8"?>
-<ds:datastoreItem xmlns:ds="http://schemas.openxmlformats.org/officeDocument/2006/customXml" ds:itemID="{D8A3FC3D-C5CC-41F0-B898-DAAC57C33C34}">
+<ds:datastoreItem xmlns:ds="http://schemas.openxmlformats.org/officeDocument/2006/customXml" ds:itemID="{50F5E91B-65B3-9248-B768-B02A2D61283A}">
   <ds:schemaRefs>
     <ds:schemaRef ds:uri="http://schemas.openxmlformats.org/officeDocument/2006/bibliography"/>
   </ds:schemaRefs>

</xml_diff>